<commit_message>
Changed decision tree % and added regression
</commit_message>
<xml_diff>
--- a/Report.docx
+++ b/Report.docx
@@ -534,21 +534,47 @@
         </w:rPr>
         <w:t xml:space="preserve"> The goal is to predict if a client will say yes or no to a term deposit subscription. The dataset includes several details such as the client’s age/job/education along with banking details such as if they have a loan and what type of </w:t>
       </w:r>
-      <w:proofErr w:type="gramStart"/>
-      <w:r>
-        <w:rPr>
-          <w:sz w:val="24"/>
-          <w:szCs w:val="24"/>
-        </w:rPr>
-        <w:t>contact</w:t>
-      </w:r>
-      <w:proofErr w:type="gramEnd"/>
+      <w:r>
+        <w:rPr>
+          <w:sz w:val="24"/>
+          <w:szCs w:val="24"/>
+        </w:rPr>
+        <w:t>contact,</w:t>
+      </w:r>
       <w:r>
         <w:rPr>
           <w:sz w:val="24"/>
           <w:szCs w:val="24"/>
         </w:rPr>
         <w:t xml:space="preserve"> they have.</w:t>
+      </w:r>
+      <w:r>
+        <w:rPr>
+          <w:sz w:val="24"/>
+          <w:szCs w:val="24"/>
+        </w:rPr>
+        <w:t xml:space="preserve"> The decision tree will show the branching paths based on the </w:t>
+      </w:r>
+      <w:r>
+        <w:rPr>
+          <w:sz w:val="24"/>
+          <w:szCs w:val="24"/>
+        </w:rPr>
+        <w:t>client’s</w:t>
+      </w:r>
+      <w:r>
+        <w:rPr>
+          <w:sz w:val="24"/>
+          <w:szCs w:val="24"/>
+        </w:rPr>
+        <w:t xml:space="preserve"> information and predict how likely they are to </w:t>
+      </w:r>
+      <w:r>
+        <w:rPr>
+          <w:sz w:val="24"/>
+          <w:szCs w:val="24"/>
+        </w:rPr>
+        <w:t>say yes or no based on that information.</w:t>
       </w:r>
     </w:p>
     <w:p>
@@ -730,7 +756,6 @@
           <w:sz w:val="24"/>
           <w:szCs w:val="24"/>
         </w:rPr>
-        <w:lastRenderedPageBreak/>
         <w:t>1.3</w:t>
       </w:r>
     </w:p>
@@ -758,13 +783,30 @@
       </w:pPr>
       <w:r>
         <w:rPr>
+          <w:sz w:val="24"/>
+          <w:szCs w:val="24"/>
+        </w:rPr>
+        <w:t>For the training and testing, I split it 80/20, 80% for training and 20% for testing.</w:t>
+      </w:r>
+      <w:bookmarkStart w:id="0" w:name="_GoBack"/>
+      <w:bookmarkEnd w:id="0"/>
+    </w:p>
+    <w:p>
+      <w:pPr>
+        <w:rPr>
+          <w:sz w:val="24"/>
+          <w:szCs w:val="24"/>
+        </w:rPr>
+      </w:pPr>
+      <w:r>
+        <w:rPr>
           <w:noProof/>
         </w:rPr>
         <w:drawing>
-          <wp:inline distT="0" distB="0" distL="0" distR="0" wp14:anchorId="3986943C" wp14:editId="219651C5">
-            <wp:extent cx="3352800" cy="762000"/>
-            <wp:effectExtent l="0" t="0" r="0" b="0"/>
-            <wp:docPr id="3" name="Picture 3"/>
+          <wp:inline distT="0" distB="0" distL="0" distR="0" wp14:anchorId="43F6E294" wp14:editId="210E90AB">
+            <wp:extent cx="3286125" cy="1066800"/>
+            <wp:effectExtent l="0" t="0" r="9525" b="0"/>
+            <wp:docPr id="4" name="Picture 4"/>
             <wp:cNvGraphicFramePr>
               <a:graphicFrameLocks xmlns:a="http://schemas.openxmlformats.org/drawingml/2006/main" noChangeAspect="1"/>
             </wp:cNvGraphicFramePr>
@@ -784,7 +826,7 @@
                   <pic:spPr>
                     <a:xfrm>
                       <a:off x="0" y="0"/>
-                      <a:ext cx="3352800" cy="762000"/>
+                      <a:ext cx="3286125" cy="1066800"/>
                     </a:xfrm>
                     <a:prstGeom prst="rect">
                       <a:avLst/>
@@ -795,29 +837,6 @@
             </a:graphic>
           </wp:inline>
         </w:drawing>
-      </w:r>
-    </w:p>
-    <w:p>
-      <w:pPr>
-        <w:rPr>
-          <w:sz w:val="24"/>
-          <w:szCs w:val="24"/>
-        </w:rPr>
-      </w:pPr>
-    </w:p>
-    <w:p>
-      <w:pPr>
-        <w:rPr>
-          <w:sz w:val="24"/>
-          <w:szCs w:val="24"/>
-        </w:rPr>
-      </w:pPr>
-      <w:r>
-        <w:rPr>
-          <w:sz w:val="24"/>
-          <w:szCs w:val="24"/>
-        </w:rPr>
-        <w:t>Training</w:t>
       </w:r>
     </w:p>
     <w:p>
@@ -1054,7 +1073,6 @@
           <w:sz w:val="24"/>
           <w:szCs w:val="24"/>
         </w:rPr>
-        <w:lastRenderedPageBreak/>
         <w:t>1.5</w:t>
       </w:r>
     </w:p>
@@ -1206,8 +1224,6 @@
           <w:szCs w:val="24"/>
         </w:rPr>
       </w:pPr>
-      <w:bookmarkStart w:id="0" w:name="_GoBack"/>
-      <w:bookmarkEnd w:id="0"/>
     </w:p>
     <w:p>
       <w:pPr>

</xml_diff>

<commit_message>
Did bits on report
</commit_message>
<xml_diff>
--- a/Report.docx
+++ b/Report.docx
@@ -1,6 +1,6 @@
 
 <file path=word/document.xml><?xml version="1.0" encoding="utf-8"?>
-<w:document xmlns:wpc="http://schemas.microsoft.com/office/word/2010/wordprocessingCanvas" xmlns:cx="http://schemas.microsoft.com/office/drawing/2014/chartex" xmlns:cx1="http://schemas.microsoft.com/office/drawing/2015/9/8/chartex" xmlns:cx2="http://schemas.microsoft.com/office/drawing/2015/10/21/chartex" xmlns:cx3="http://schemas.microsoft.com/office/drawing/2016/5/9/chartex" xmlns:cx4="http://schemas.microsoft.com/office/drawing/2016/5/10/chartex" xmlns:cx5="http://schemas.microsoft.com/office/drawing/2016/5/11/chartex" xmlns:cx6="http://schemas.microsoft.com/office/drawing/2016/5/12/chartex" xmlns:cx7="http://schemas.microsoft.com/office/drawing/2016/5/13/chartex" xmlns:cx8="http://schemas.microsoft.com/office/drawing/2016/5/14/chartex" xmlns:mc="http://schemas.openxmlformats.org/markup-compatibility/2006" xmlns:aink="http://schemas.microsoft.com/office/drawing/2016/ink" xmlns:am3d="http://schemas.microsoft.com/office/drawing/2017/model3d" xmlns:o="urn:schemas-microsoft-com:office:office" xmlns:r="http://schemas.openxmlformats.org/officeDocument/2006/relationships" xmlns:m="http://schemas.openxmlformats.org/officeDocument/2006/math" xmlns:v="urn:schemas-microsoft-com:vml" xmlns:wp14="http://schemas.microsoft.com/office/word/2010/wordprocessingDrawing" xmlns:wp="http://schemas.openxmlformats.org/drawingml/2006/wordprocessingDrawing" xmlns:w10="urn:schemas-microsoft-com:office:word" xmlns:w="http://schemas.openxmlformats.org/wordprocessingml/2006/main" xmlns:w14="http://schemas.microsoft.com/office/word/2010/wordml" xmlns:w15="http://schemas.microsoft.com/office/word/2012/wordml" xmlns:w16cid="http://schemas.microsoft.com/office/word/2016/wordml/cid" xmlns:w16se="http://schemas.microsoft.com/office/word/2015/wordml/symex" xmlns:wpg="http://schemas.microsoft.com/office/word/2010/wordprocessingGroup" xmlns:wpi="http://schemas.microsoft.com/office/word/2010/wordprocessingInk" xmlns:wne="http://schemas.microsoft.com/office/word/2006/wordml" xmlns:wps="http://schemas.microsoft.com/office/word/2010/wordprocessingShape" mc:Ignorable="w14 w15 w16se w16cid wp14">
+<w:document xmlns:wpc="http://schemas.microsoft.com/office/word/2010/wordprocessingCanvas" xmlns:cx="http://schemas.microsoft.com/office/drawing/2014/chartex" xmlns:mc="http://schemas.openxmlformats.org/markup-compatibility/2006" xmlns:o="urn:schemas-microsoft-com:office:office" xmlns:r="http://schemas.openxmlformats.org/officeDocument/2006/relationships" xmlns:m="http://schemas.openxmlformats.org/officeDocument/2006/math" xmlns:v="urn:schemas-microsoft-com:vml" xmlns:wp14="http://schemas.microsoft.com/office/word/2010/wordprocessingDrawing" xmlns:wp="http://schemas.openxmlformats.org/drawingml/2006/wordprocessingDrawing" xmlns:w10="urn:schemas-microsoft-com:office:word" xmlns:w="http://schemas.openxmlformats.org/wordprocessingml/2006/main" xmlns:w14="http://schemas.microsoft.com/office/word/2010/wordml" xmlns:w15="http://schemas.microsoft.com/office/word/2012/wordml" xmlns:w16se="http://schemas.microsoft.com/office/word/2015/wordml/symex" xmlns:wpg="http://schemas.microsoft.com/office/word/2010/wordprocessingGroup" xmlns:wpi="http://schemas.microsoft.com/office/word/2010/wordprocessingInk" xmlns:wne="http://schemas.microsoft.com/office/word/2006/wordml" xmlns:wps="http://schemas.microsoft.com/office/word/2010/wordprocessingShape" mc:Ignorable="w14 w15 w16se wp14">
   <w:body>
     <w:sdt>
       <w:sdtPr>
@@ -16,6 +16,7 @@
           <w:r>
             <w:rPr>
               <w:noProof/>
+              <w:lang w:val="en-GB" w:eastAsia="en-GB"/>
             </w:rPr>
             <mc:AlternateContent>
               <mc:Choice Requires="wpg">
@@ -480,30 +481,945 @@
     <w:p>
       <w:pPr>
         <w:rPr>
-          <w:sz w:val="24"/>
-          <w:szCs w:val="24"/>
-        </w:rPr>
-      </w:pPr>
-      <w:r>
-        <w:rPr>
           <w:sz w:val="40"/>
           <w:szCs w:val="40"/>
         </w:rPr>
-        <w:lastRenderedPageBreak/>
-        <w:t>Decision Tree</w:t>
-      </w:r>
+      </w:pPr>
       <w:r>
         <w:rPr>
           <w:sz w:val="40"/>
           <w:szCs w:val="40"/>
         </w:rPr>
-        <w:t>:</w:t>
-      </w:r>
-      <w:r>
+        <w:lastRenderedPageBreak/>
+        <w:t>Table of Contents</w:t>
+      </w:r>
+    </w:p>
+    <w:p>
+      <w:pPr>
         <w:rPr>
           <w:sz w:val="40"/>
           <w:szCs w:val="40"/>
         </w:rPr>
+      </w:pPr>
+      <w:r>
+        <w:rPr>
+          <w:sz w:val="40"/>
+          <w:szCs w:val="40"/>
+        </w:rPr>
+        <w:br w:type="page"/>
+      </w:r>
+    </w:p>
+    <w:p>
+      <w:pPr>
+        <w:rPr>
+          <w:sz w:val="40"/>
+          <w:szCs w:val="40"/>
+        </w:rPr>
+      </w:pPr>
+      <w:r>
+        <w:rPr>
+          <w:sz w:val="40"/>
+          <w:szCs w:val="40"/>
+        </w:rPr>
+        <w:lastRenderedPageBreak/>
+        <w:t>Regression:</w:t>
+      </w:r>
+    </w:p>
+    <w:p>
+      <w:pPr>
+        <w:rPr>
+          <w:sz w:val="24"/>
+          <w:szCs w:val="24"/>
+        </w:rPr>
+      </w:pPr>
+      <w:r>
+        <w:rPr>
+          <w:sz w:val="24"/>
+          <w:szCs w:val="24"/>
+        </w:rPr>
+        <w:t xml:space="preserve">1.1 </w:t>
+      </w:r>
+    </w:p>
+    <w:p>
+      <w:pPr>
+        <w:rPr>
+          <w:sz w:val="24"/>
+          <w:szCs w:val="24"/>
+        </w:rPr>
+      </w:pPr>
+      <w:r>
+        <w:rPr>
+          <w:sz w:val="24"/>
+          <w:szCs w:val="24"/>
+        </w:rPr>
+        <w:t>This dataset is about relative CPU performance d</w:t>
+      </w:r>
+      <w:r>
+        <w:rPr>
+          <w:sz w:val="24"/>
+          <w:szCs w:val="24"/>
+        </w:rPr>
+        <w:t>ata, described in terms of its cycle time, memory size, etc.</w:t>
+      </w:r>
+      <w:r>
+        <w:rPr>
+          <w:sz w:val="24"/>
+          <w:szCs w:val="24"/>
+        </w:rPr>
+        <w:t xml:space="preserve"> The data we will be using from the data set is </w:t>
+      </w:r>
+      <w:r>
+        <w:rPr>
+          <w:sz w:val="24"/>
+          <w:szCs w:val="24"/>
+        </w:rPr>
+        <w:t>CACH: cach</w:t>
+      </w:r>
+      <w:r>
+        <w:rPr>
+          <w:sz w:val="24"/>
+          <w:szCs w:val="24"/>
+        </w:rPr>
+        <w:t>e memory in kilobytes (integer)</w:t>
+      </w:r>
+      <w:r>
+        <w:rPr>
+          <w:sz w:val="24"/>
+          <w:szCs w:val="24"/>
+        </w:rPr>
+        <w:t>CHMIN: mini</w:t>
+      </w:r>
+      <w:r>
+        <w:rPr>
+          <w:sz w:val="24"/>
+          <w:szCs w:val="24"/>
+        </w:rPr>
+        <w:t xml:space="preserve">mum channels in units (integer), </w:t>
+      </w:r>
+      <w:r>
+        <w:rPr>
+          <w:sz w:val="24"/>
+          <w:szCs w:val="24"/>
+        </w:rPr>
+        <w:t>CHMAX: maxi</w:t>
+      </w:r>
+      <w:r>
+        <w:rPr>
+          <w:sz w:val="24"/>
+          <w:szCs w:val="24"/>
+        </w:rPr>
+        <w:t>mum channels in units (integer),</w:t>
+      </w:r>
+      <w:r>
+        <w:rPr>
+          <w:sz w:val="24"/>
+          <w:szCs w:val="24"/>
+        </w:rPr>
+        <w:t xml:space="preserve"> PRP: published</w:t>
+      </w:r>
+      <w:r>
+        <w:rPr>
+          <w:sz w:val="24"/>
+          <w:szCs w:val="24"/>
+        </w:rPr>
+        <w:t xml:space="preserve"> relative performance (integer), </w:t>
+      </w:r>
+      <w:r>
+        <w:rPr>
+          <w:sz w:val="24"/>
+          <w:szCs w:val="24"/>
+        </w:rPr>
+        <w:t>ERP: estimated relative performance from the original article (integer)</w:t>
+      </w:r>
+      <w:r>
+        <w:rPr>
+          <w:sz w:val="24"/>
+          <w:szCs w:val="24"/>
+        </w:rPr>
+        <w:t>. We will be predicting the ERP of a system based on its CACH/CHMIN/CHMAX/PRP.</w:t>
+      </w:r>
+    </w:p>
+    <w:p>
+      <w:pPr>
+        <w:rPr>
+          <w:sz w:val="24"/>
+          <w:szCs w:val="24"/>
+        </w:rPr>
+      </w:pPr>
+    </w:p>
+    <w:p>
+      <w:pPr>
+        <w:rPr>
+          <w:sz w:val="24"/>
+          <w:szCs w:val="24"/>
+        </w:rPr>
+      </w:pPr>
+      <w:r>
+        <w:rPr>
+          <w:sz w:val="24"/>
+          <w:szCs w:val="24"/>
+        </w:rPr>
+        <w:t>1.2</w:t>
+      </w:r>
+    </w:p>
+    <w:p>
+      <w:pPr>
+        <w:rPr>
+          <w:sz w:val="24"/>
+          <w:szCs w:val="24"/>
+        </w:rPr>
+      </w:pPr>
+      <w:r>
+        <w:rPr>
+          <w:sz w:val="24"/>
+          <w:szCs w:val="24"/>
+        </w:rPr>
+        <w:t>This is my dataset prior to any alterations.</w:t>
+      </w:r>
+    </w:p>
+    <w:p>
+      <w:pPr>
+        <w:rPr>
+          <w:sz w:val="24"/>
+          <w:szCs w:val="24"/>
+        </w:rPr>
+      </w:pPr>
+      <w:r>
+        <w:rPr>
+          <w:noProof/>
+          <w:sz w:val="24"/>
+          <w:szCs w:val="24"/>
+          <w:lang w:val="en-GB" w:eastAsia="en-GB"/>
+        </w:rPr>
+        <w:drawing>
+          <wp:inline distT="0" distB="0" distL="0" distR="0">
+            <wp:extent cx="5133975" cy="2486787"/>
+            <wp:effectExtent l="0" t="0" r="0" b="8890"/>
+            <wp:docPr id="3" name="Picture 3"/>
+            <wp:cNvGraphicFramePr>
+              <a:graphicFrameLocks xmlns:a="http://schemas.openxmlformats.org/drawingml/2006/main" noChangeAspect="1"/>
+            </wp:cNvGraphicFramePr>
+            <a:graphic xmlns:a="http://schemas.openxmlformats.org/drawingml/2006/main">
+              <a:graphicData uri="http://schemas.openxmlformats.org/drawingml/2006/picture">
+                <pic:pic xmlns:pic="http://schemas.openxmlformats.org/drawingml/2006/picture">
+                  <pic:nvPicPr>
+                    <pic:cNvPr id="3" name="Dataset before alters.PNG"/>
+                    <pic:cNvPicPr/>
+                  </pic:nvPicPr>
+                  <pic:blipFill>
+                    <a:blip r:embed="rId4">
+                      <a:extLst>
+                        <a:ext uri="{28A0092B-C50C-407E-A947-70E740481C1C}">
+                          <a14:useLocalDpi xmlns:a14="http://schemas.microsoft.com/office/drawing/2010/main" val="0"/>
+                        </a:ext>
+                      </a:extLst>
+                    </a:blip>
+                    <a:stretch>
+                      <a:fillRect/>
+                    </a:stretch>
+                  </pic:blipFill>
+                  <pic:spPr>
+                    <a:xfrm>
+                      <a:off x="0" y="0"/>
+                      <a:ext cx="5144207" cy="2491743"/>
+                    </a:xfrm>
+                    <a:prstGeom prst="rect">
+                      <a:avLst/>
+                    </a:prstGeom>
+                  </pic:spPr>
+                </pic:pic>
+              </a:graphicData>
+            </a:graphic>
+          </wp:inline>
+        </w:drawing>
+      </w:r>
+    </w:p>
+    <w:p>
+      <w:pPr>
+        <w:rPr>
+          <w:sz w:val="24"/>
+          <w:szCs w:val="24"/>
+        </w:rPr>
+      </w:pPr>
+      <w:r>
+        <w:rPr>
+          <w:sz w:val="24"/>
+          <w:szCs w:val="24"/>
+        </w:rPr>
+        <w:t>This is my dataset after it is altered to suit the regression process better.</w:t>
+      </w:r>
+    </w:p>
+    <w:p>
+      <w:pPr>
+        <w:rPr>
+          <w:sz w:val="24"/>
+          <w:szCs w:val="24"/>
+        </w:rPr>
+      </w:pPr>
+      <w:r>
+        <w:rPr>
+          <w:noProof/>
+          <w:sz w:val="24"/>
+          <w:szCs w:val="24"/>
+          <w:lang w:val="en-GB" w:eastAsia="en-GB"/>
+        </w:rPr>
+        <w:drawing>
+          <wp:inline distT="0" distB="0" distL="0" distR="0">
+            <wp:extent cx="2790825" cy="2851495"/>
+            <wp:effectExtent l="0" t="0" r="0" b="6350"/>
+            <wp:docPr id="11" name="Picture 11"/>
+            <wp:cNvGraphicFramePr>
+              <a:graphicFrameLocks xmlns:a="http://schemas.openxmlformats.org/drawingml/2006/main" noChangeAspect="1"/>
+            </wp:cNvGraphicFramePr>
+            <a:graphic xmlns:a="http://schemas.openxmlformats.org/drawingml/2006/main">
+              <a:graphicData uri="http://schemas.openxmlformats.org/drawingml/2006/picture">
+                <pic:pic xmlns:pic="http://schemas.openxmlformats.org/drawingml/2006/picture">
+                  <pic:nvPicPr>
+                    <pic:cNvPr id="11" name="dataset after alters.PNG"/>
+                    <pic:cNvPicPr/>
+                  </pic:nvPicPr>
+                  <pic:blipFill>
+                    <a:blip r:embed="rId5">
+                      <a:extLst>
+                        <a:ext uri="{28A0092B-C50C-407E-A947-70E740481C1C}">
+                          <a14:useLocalDpi xmlns:a14="http://schemas.microsoft.com/office/drawing/2010/main" val="0"/>
+                        </a:ext>
+                      </a:extLst>
+                    </a:blip>
+                    <a:stretch>
+                      <a:fillRect/>
+                    </a:stretch>
+                  </pic:blipFill>
+                  <pic:spPr>
+                    <a:xfrm>
+                      <a:off x="0" y="0"/>
+                      <a:ext cx="2802892" cy="2863824"/>
+                    </a:xfrm>
+                    <a:prstGeom prst="rect">
+                      <a:avLst/>
+                    </a:prstGeom>
+                  </pic:spPr>
+                </pic:pic>
+              </a:graphicData>
+            </a:graphic>
+          </wp:inline>
+        </w:drawing>
+      </w:r>
+    </w:p>
+    <w:p>
+      <w:pPr>
+        <w:rPr>
+          <w:sz w:val="24"/>
+          <w:szCs w:val="40"/>
+        </w:rPr>
+      </w:pPr>
+      <w:r>
+        <w:rPr>
+          <w:sz w:val="24"/>
+          <w:szCs w:val="40"/>
+        </w:rPr>
+        <w:lastRenderedPageBreak/>
+        <w:t>1.3</w:t>
+      </w:r>
+    </w:p>
+    <w:p>
+      <w:pPr>
+        <w:rPr>
+          <w:sz w:val="40"/>
+          <w:szCs w:val="40"/>
+        </w:rPr>
+      </w:pPr>
+    </w:p>
+    <w:p>
+      <w:pPr>
+        <w:rPr>
+          <w:sz w:val="40"/>
+          <w:szCs w:val="40"/>
+        </w:rPr>
+      </w:pPr>
+    </w:p>
+    <w:p>
+      <w:pPr>
+        <w:rPr>
+          <w:sz w:val="40"/>
+          <w:szCs w:val="40"/>
+        </w:rPr>
+      </w:pPr>
+    </w:p>
+    <w:p>
+      <w:pPr>
+        <w:rPr>
+          <w:sz w:val="40"/>
+          <w:szCs w:val="40"/>
+        </w:rPr>
+      </w:pPr>
+    </w:p>
+    <w:p>
+      <w:pPr>
+        <w:rPr>
+          <w:sz w:val="24"/>
+          <w:szCs w:val="24"/>
+        </w:rPr>
+      </w:pPr>
+      <w:r>
+        <w:rPr>
+          <w:sz w:val="24"/>
+          <w:szCs w:val="24"/>
+        </w:rPr>
+        <w:t>1.4</w:t>
+      </w:r>
+    </w:p>
+    <w:p>
+      <w:pPr>
+        <w:rPr>
+          <w:sz w:val="40"/>
+          <w:szCs w:val="40"/>
+        </w:rPr>
+      </w:pPr>
+      <w:r>
+        <w:rPr>
+          <w:noProof/>
+          <w:sz w:val="40"/>
+          <w:szCs w:val="40"/>
+          <w:lang w:val="en-GB" w:eastAsia="en-GB"/>
+        </w:rPr>
+        <w:drawing>
+          <wp:inline distT="0" distB="0" distL="0" distR="0">
+            <wp:extent cx="4982270" cy="543001"/>
+            <wp:effectExtent l="0" t="0" r="0" b="9525"/>
+            <wp:docPr id="13" name="Picture 13"/>
+            <wp:cNvGraphicFramePr>
+              <a:graphicFrameLocks xmlns:a="http://schemas.openxmlformats.org/drawingml/2006/main" noChangeAspect="1"/>
+            </wp:cNvGraphicFramePr>
+            <a:graphic xmlns:a="http://schemas.openxmlformats.org/drawingml/2006/main">
+              <a:graphicData uri="http://schemas.openxmlformats.org/drawingml/2006/picture">
+                <pic:pic xmlns:pic="http://schemas.openxmlformats.org/drawingml/2006/picture">
+                  <pic:nvPicPr>
+                    <pic:cNvPr id="13" name="model generation.PNG"/>
+                    <pic:cNvPicPr/>
+                  </pic:nvPicPr>
+                  <pic:blipFill>
+                    <a:blip r:embed="rId6">
+                      <a:extLst>
+                        <a:ext uri="{28A0092B-C50C-407E-A947-70E740481C1C}">
+                          <a14:useLocalDpi xmlns:a14="http://schemas.microsoft.com/office/drawing/2010/main" val="0"/>
+                        </a:ext>
+                      </a:extLst>
+                    </a:blip>
+                    <a:stretch>
+                      <a:fillRect/>
+                    </a:stretch>
+                  </pic:blipFill>
+                  <pic:spPr>
+                    <a:xfrm>
+                      <a:off x="0" y="0"/>
+                      <a:ext cx="4982270" cy="543001"/>
+                    </a:xfrm>
+                    <a:prstGeom prst="rect">
+                      <a:avLst/>
+                    </a:prstGeom>
+                  </pic:spPr>
+                </pic:pic>
+              </a:graphicData>
+            </a:graphic>
+          </wp:inline>
+        </w:drawing>
+      </w:r>
+    </w:p>
+    <w:p>
+      <w:pPr>
+        <w:rPr>
+          <w:sz w:val="40"/>
+          <w:szCs w:val="40"/>
+        </w:rPr>
+      </w:pPr>
+      <w:r>
+        <w:rPr>
+          <w:noProof/>
+          <w:sz w:val="40"/>
+          <w:szCs w:val="40"/>
+          <w:lang w:val="en-GB" w:eastAsia="en-GB"/>
+        </w:rPr>
+        <w:drawing>
+          <wp:inline distT="0" distB="0" distL="0" distR="0">
+            <wp:extent cx="4887007" cy="1838582"/>
+            <wp:effectExtent l="0" t="0" r="0" b="9525"/>
+            <wp:docPr id="14" name="Picture 14"/>
+            <wp:cNvGraphicFramePr>
+              <a:graphicFrameLocks xmlns:a="http://schemas.openxmlformats.org/drawingml/2006/main" noChangeAspect="1"/>
+            </wp:cNvGraphicFramePr>
+            <a:graphic xmlns:a="http://schemas.openxmlformats.org/drawingml/2006/main">
+              <a:graphicData uri="http://schemas.openxmlformats.org/drawingml/2006/picture">
+                <pic:pic xmlns:pic="http://schemas.openxmlformats.org/drawingml/2006/picture">
+                  <pic:nvPicPr>
+                    <pic:cNvPr id="14" name="accuracy prediction.PNG"/>
+                    <pic:cNvPicPr/>
+                  </pic:nvPicPr>
+                  <pic:blipFill>
+                    <a:blip r:embed="rId7">
+                      <a:extLst>
+                        <a:ext uri="{28A0092B-C50C-407E-A947-70E740481C1C}">
+                          <a14:useLocalDpi xmlns:a14="http://schemas.microsoft.com/office/drawing/2010/main" val="0"/>
+                        </a:ext>
+                      </a:extLst>
+                    </a:blip>
+                    <a:stretch>
+                      <a:fillRect/>
+                    </a:stretch>
+                  </pic:blipFill>
+                  <pic:spPr>
+                    <a:xfrm>
+                      <a:off x="0" y="0"/>
+                      <a:ext cx="4887007" cy="1838582"/>
+                    </a:xfrm>
+                    <a:prstGeom prst="rect">
+                      <a:avLst/>
+                    </a:prstGeom>
+                  </pic:spPr>
+                </pic:pic>
+              </a:graphicData>
+            </a:graphic>
+          </wp:inline>
+        </w:drawing>
+      </w:r>
+    </w:p>
+    <w:p>
+      <w:pPr>
+        <w:rPr>
+          <w:sz w:val="24"/>
+          <w:szCs w:val="24"/>
+        </w:rPr>
+      </w:pPr>
+      <w:r>
+        <w:rPr>
+          <w:sz w:val="24"/>
+          <w:szCs w:val="24"/>
+        </w:rPr>
+        <w:t>From our model generation, where we will try to predict the ERP, we can see our R-Squared value is 0.93, giving us a 93% accuracy for our prediction, which we will test later.</w:t>
+      </w:r>
+      <w:r>
+        <w:rPr>
+          <w:noProof/>
+          <w:sz w:val="40"/>
+          <w:szCs w:val="40"/>
+          <w:lang w:val="en-GB" w:eastAsia="en-GB"/>
+        </w:rPr>
+        <w:drawing>
+          <wp:inline distT="0" distB="0" distL="0" distR="0">
+            <wp:extent cx="4972744" cy="704948"/>
+            <wp:effectExtent l="0" t="0" r="0" b="0"/>
+            <wp:docPr id="15" name="Picture 15"/>
+            <wp:cNvGraphicFramePr>
+              <a:graphicFrameLocks xmlns:a="http://schemas.openxmlformats.org/drawingml/2006/main" noChangeAspect="1"/>
+            </wp:cNvGraphicFramePr>
+            <a:graphic xmlns:a="http://schemas.openxmlformats.org/drawingml/2006/main">
+              <a:graphicData uri="http://schemas.openxmlformats.org/drawingml/2006/picture">
+                <pic:pic xmlns:pic="http://schemas.openxmlformats.org/drawingml/2006/picture">
+                  <pic:nvPicPr>
+                    <pic:cNvPr id="15" name="coefficients.PNG"/>
+                    <pic:cNvPicPr/>
+                  </pic:nvPicPr>
+                  <pic:blipFill>
+                    <a:blip r:embed="rId8">
+                      <a:extLst>
+                        <a:ext uri="{28A0092B-C50C-407E-A947-70E740481C1C}">
+                          <a14:useLocalDpi xmlns:a14="http://schemas.microsoft.com/office/drawing/2010/main" val="0"/>
+                        </a:ext>
+                      </a:extLst>
+                    </a:blip>
+                    <a:stretch>
+                      <a:fillRect/>
+                    </a:stretch>
+                  </pic:blipFill>
+                  <pic:spPr>
+                    <a:xfrm>
+                      <a:off x="0" y="0"/>
+                      <a:ext cx="4972744" cy="704948"/>
+                    </a:xfrm>
+                    <a:prstGeom prst="rect">
+                      <a:avLst/>
+                    </a:prstGeom>
+                  </pic:spPr>
+                </pic:pic>
+              </a:graphicData>
+            </a:graphic>
+          </wp:inline>
+        </w:drawing>
+      </w:r>
+    </w:p>
+    <w:p>
+      <w:pPr>
+        <w:rPr>
+          <w:sz w:val="24"/>
+          <w:szCs w:val="24"/>
+        </w:rPr>
+      </w:pPr>
+    </w:p>
+    <w:p>
+      <w:pPr>
+        <w:rPr>
+          <w:sz w:val="24"/>
+          <w:szCs w:val="24"/>
+        </w:rPr>
+      </w:pPr>
+      <w:r>
+        <w:rPr>
+          <w:sz w:val="24"/>
+          <w:szCs w:val="24"/>
+        </w:rPr>
+        <w:t>1.5</w:t>
+      </w:r>
+    </w:p>
+    <w:p>
+      <w:pPr>
+        <w:rPr>
+          <w:sz w:val="24"/>
+          <w:szCs w:val="24"/>
+        </w:rPr>
+      </w:pPr>
+      <w:r>
+        <w:rPr>
+          <w:sz w:val="24"/>
+          <w:szCs w:val="24"/>
+        </w:rPr>
+        <w:t>We can see that based on our new data frame inserts of newdata1, we have a predicted ERP of 341.</w:t>
+      </w:r>
+    </w:p>
+    <w:p>
+      <w:pPr>
+        <w:rPr>
+          <w:sz w:val="24"/>
+          <w:szCs w:val="24"/>
+        </w:rPr>
+      </w:pPr>
+      <w:r>
+        <w:rPr>
+          <w:noProof/>
+          <w:sz w:val="24"/>
+          <w:szCs w:val="24"/>
+          <w:lang w:val="en-GB" w:eastAsia="en-GB"/>
+        </w:rPr>
+        <w:drawing>
+          <wp:inline distT="0" distB="0" distL="0" distR="0">
+            <wp:extent cx="4801270" cy="657317"/>
+            <wp:effectExtent l="0" t="0" r="0" b="9525"/>
+            <wp:docPr id="16" name="Picture 16"/>
+            <wp:cNvGraphicFramePr>
+              <a:graphicFrameLocks xmlns:a="http://schemas.openxmlformats.org/drawingml/2006/main" noChangeAspect="1"/>
+            </wp:cNvGraphicFramePr>
+            <a:graphic xmlns:a="http://schemas.openxmlformats.org/drawingml/2006/main">
+              <a:graphicData uri="http://schemas.openxmlformats.org/drawingml/2006/picture">
+                <pic:pic xmlns:pic="http://schemas.openxmlformats.org/drawingml/2006/picture">
+                  <pic:nvPicPr>
+                    <pic:cNvPr id="16" name="prediction1_code.PNG"/>
+                    <pic:cNvPicPr/>
+                  </pic:nvPicPr>
+                  <pic:blipFill>
+                    <a:blip r:embed="rId9">
+                      <a:extLst>
+                        <a:ext uri="{28A0092B-C50C-407E-A947-70E740481C1C}">
+                          <a14:useLocalDpi xmlns:a14="http://schemas.microsoft.com/office/drawing/2010/main" val="0"/>
+                        </a:ext>
+                      </a:extLst>
+                    </a:blip>
+                    <a:stretch>
+                      <a:fillRect/>
+                    </a:stretch>
+                  </pic:blipFill>
+                  <pic:spPr>
+                    <a:xfrm>
+                      <a:off x="0" y="0"/>
+                      <a:ext cx="4801270" cy="657317"/>
+                    </a:xfrm>
+                    <a:prstGeom prst="rect">
+                      <a:avLst/>
+                    </a:prstGeom>
+                  </pic:spPr>
+                </pic:pic>
+              </a:graphicData>
+            </a:graphic>
+          </wp:inline>
+        </w:drawing>
+      </w:r>
+      <w:r>
+        <w:rPr>
+          <w:noProof/>
+          <w:sz w:val="24"/>
+          <w:szCs w:val="24"/>
+          <w:lang w:val="en-GB" w:eastAsia="en-GB"/>
+        </w:rPr>
+        <w:drawing>
+          <wp:inline distT="0" distB="0" distL="0" distR="0">
+            <wp:extent cx="2619741" cy="600159"/>
+            <wp:effectExtent l="0" t="0" r="0" b="9525"/>
+            <wp:docPr id="17" name="Picture 17"/>
+            <wp:cNvGraphicFramePr>
+              <a:graphicFrameLocks xmlns:a="http://schemas.openxmlformats.org/drawingml/2006/main" noChangeAspect="1"/>
+            </wp:cNvGraphicFramePr>
+            <a:graphic xmlns:a="http://schemas.openxmlformats.org/drawingml/2006/main">
+              <a:graphicData uri="http://schemas.openxmlformats.org/drawingml/2006/picture">
+                <pic:pic xmlns:pic="http://schemas.openxmlformats.org/drawingml/2006/picture">
+                  <pic:nvPicPr>
+                    <pic:cNvPr id="17" name="prediction1_result.PNG"/>
+                    <pic:cNvPicPr/>
+                  </pic:nvPicPr>
+                  <pic:blipFill>
+                    <a:blip r:embed="rId10">
+                      <a:extLst>
+                        <a:ext uri="{28A0092B-C50C-407E-A947-70E740481C1C}">
+                          <a14:useLocalDpi xmlns:a14="http://schemas.microsoft.com/office/drawing/2010/main" val="0"/>
+                        </a:ext>
+                      </a:extLst>
+                    </a:blip>
+                    <a:stretch>
+                      <a:fillRect/>
+                    </a:stretch>
+                  </pic:blipFill>
+                  <pic:spPr>
+                    <a:xfrm>
+                      <a:off x="0" y="0"/>
+                      <a:ext cx="2619741" cy="600159"/>
+                    </a:xfrm>
+                    <a:prstGeom prst="rect">
+                      <a:avLst/>
+                    </a:prstGeom>
+                  </pic:spPr>
+                </pic:pic>
+              </a:graphicData>
+            </a:graphic>
+          </wp:inline>
+        </w:drawing>
+      </w:r>
+    </w:p>
+    <w:p>
+      <w:pPr>
+        <w:rPr>
+          <w:sz w:val="24"/>
+          <w:szCs w:val="24"/>
+        </w:rPr>
+      </w:pPr>
+      <w:r>
+        <w:rPr>
+          <w:sz w:val="24"/>
+          <w:szCs w:val="24"/>
+        </w:rPr>
+        <w:lastRenderedPageBreak/>
+        <w:t>When we test our accuracy of our regression, we can take values from our original dataset and see how the ERP compares to our prediction.</w:t>
+      </w:r>
+    </w:p>
+    <w:p>
+      <w:pPr>
+        <w:rPr>
+          <w:sz w:val="40"/>
+          <w:szCs w:val="40"/>
+        </w:rPr>
+      </w:pPr>
+      <w:r>
+        <w:rPr>
+          <w:noProof/>
+          <w:sz w:val="40"/>
+          <w:szCs w:val="40"/>
+          <w:lang w:val="en-GB" w:eastAsia="en-GB"/>
+        </w:rPr>
+        <w:drawing>
+          <wp:inline distT="0" distB="0" distL="0" distR="0">
+            <wp:extent cx="5077534" cy="666843"/>
+            <wp:effectExtent l="0" t="0" r="8890" b="0"/>
+            <wp:docPr id="18" name="Picture 18"/>
+            <wp:cNvGraphicFramePr>
+              <a:graphicFrameLocks xmlns:a="http://schemas.openxmlformats.org/drawingml/2006/main" noChangeAspect="1"/>
+            </wp:cNvGraphicFramePr>
+            <a:graphic xmlns:a="http://schemas.openxmlformats.org/drawingml/2006/main">
+              <a:graphicData uri="http://schemas.openxmlformats.org/drawingml/2006/picture">
+                <pic:pic xmlns:pic="http://schemas.openxmlformats.org/drawingml/2006/picture">
+                  <pic:nvPicPr>
+                    <pic:cNvPr id="18" name="accuracy prediction_code.PNG"/>
+                    <pic:cNvPicPr/>
+                  </pic:nvPicPr>
+                  <pic:blipFill>
+                    <a:blip r:embed="rId11">
+                      <a:extLst>
+                        <a:ext uri="{28A0092B-C50C-407E-A947-70E740481C1C}">
+                          <a14:useLocalDpi xmlns:a14="http://schemas.microsoft.com/office/drawing/2010/main" val="0"/>
+                        </a:ext>
+                      </a:extLst>
+                    </a:blip>
+                    <a:stretch>
+                      <a:fillRect/>
+                    </a:stretch>
+                  </pic:blipFill>
+                  <pic:spPr>
+                    <a:xfrm>
+                      <a:off x="0" y="0"/>
+                      <a:ext cx="5077534" cy="666843"/>
+                    </a:xfrm>
+                    <a:prstGeom prst="rect">
+                      <a:avLst/>
+                    </a:prstGeom>
+                  </pic:spPr>
+                </pic:pic>
+              </a:graphicData>
+            </a:graphic>
+          </wp:inline>
+        </w:drawing>
+      </w:r>
+      <w:r>
+        <w:rPr>
+          <w:noProof/>
+          <w:sz w:val="40"/>
+          <w:szCs w:val="40"/>
+          <w:lang w:val="en-GB" w:eastAsia="en-GB"/>
+        </w:rPr>
+        <w:drawing>
+          <wp:inline distT="0" distB="0" distL="0" distR="0">
+            <wp:extent cx="5191850" cy="1476581"/>
+            <wp:effectExtent l="0" t="0" r="8890" b="9525"/>
+            <wp:docPr id="19" name="Picture 19"/>
+            <wp:cNvGraphicFramePr>
+              <a:graphicFrameLocks xmlns:a="http://schemas.openxmlformats.org/drawingml/2006/main" noChangeAspect="1"/>
+            </wp:cNvGraphicFramePr>
+            <a:graphic xmlns:a="http://schemas.openxmlformats.org/drawingml/2006/main">
+              <a:graphicData uri="http://schemas.openxmlformats.org/drawingml/2006/picture">
+                <pic:pic xmlns:pic="http://schemas.openxmlformats.org/drawingml/2006/picture">
+                  <pic:nvPicPr>
+                    <pic:cNvPr id="19" name="accuracy_result.PNG"/>
+                    <pic:cNvPicPr/>
+                  </pic:nvPicPr>
+                  <pic:blipFill>
+                    <a:blip r:embed="rId12">
+                      <a:extLst>
+                        <a:ext uri="{28A0092B-C50C-407E-A947-70E740481C1C}">
+                          <a14:useLocalDpi xmlns:a14="http://schemas.microsoft.com/office/drawing/2010/main" val="0"/>
+                        </a:ext>
+                      </a:extLst>
+                    </a:blip>
+                    <a:stretch>
+                      <a:fillRect/>
+                    </a:stretch>
+                  </pic:blipFill>
+                  <pic:spPr>
+                    <a:xfrm>
+                      <a:off x="0" y="0"/>
+                      <a:ext cx="5191850" cy="1476581"/>
+                    </a:xfrm>
+                    <a:prstGeom prst="rect">
+                      <a:avLst/>
+                    </a:prstGeom>
+                  </pic:spPr>
+                </pic:pic>
+              </a:graphicData>
+            </a:graphic>
+          </wp:inline>
+        </w:drawing>
+      </w:r>
+      <w:r>
+        <w:rPr>
+          <w:noProof/>
+          <w:sz w:val="40"/>
+          <w:szCs w:val="40"/>
+          <w:lang w:val="en-GB" w:eastAsia="en-GB"/>
+        </w:rPr>
+        <w:drawing>
+          <wp:inline distT="0" distB="0" distL="0" distR="0">
+            <wp:extent cx="3515216" cy="543001"/>
+            <wp:effectExtent l="0" t="0" r="0" b="9525"/>
+            <wp:docPr id="20" name="Picture 20"/>
+            <wp:cNvGraphicFramePr>
+              <a:graphicFrameLocks xmlns:a="http://schemas.openxmlformats.org/drawingml/2006/main" noChangeAspect="1"/>
+            </wp:cNvGraphicFramePr>
+            <a:graphic xmlns:a="http://schemas.openxmlformats.org/drawingml/2006/main">
+              <a:graphicData uri="http://schemas.openxmlformats.org/drawingml/2006/picture">
+                <pic:pic xmlns:pic="http://schemas.openxmlformats.org/drawingml/2006/picture">
+                  <pic:nvPicPr>
+                    <pic:cNvPr id="20" name="dataset_accuracy.PNG"/>
+                    <pic:cNvPicPr/>
+                  </pic:nvPicPr>
+                  <pic:blipFill>
+                    <a:blip r:embed="rId13">
+                      <a:extLst>
+                        <a:ext uri="{28A0092B-C50C-407E-A947-70E740481C1C}">
+                          <a14:useLocalDpi xmlns:a14="http://schemas.microsoft.com/office/drawing/2010/main" val="0"/>
+                        </a:ext>
+                      </a:extLst>
+                    </a:blip>
+                    <a:stretch>
+                      <a:fillRect/>
+                    </a:stretch>
+                  </pic:blipFill>
+                  <pic:spPr>
+                    <a:xfrm>
+                      <a:off x="0" y="0"/>
+                      <a:ext cx="3515216" cy="543001"/>
+                    </a:xfrm>
+                    <a:prstGeom prst="rect">
+                      <a:avLst/>
+                    </a:prstGeom>
+                  </pic:spPr>
+                </pic:pic>
+              </a:graphicData>
+            </a:graphic>
+          </wp:inline>
+        </w:drawing>
+      </w:r>
+    </w:p>
+    <w:p>
+      <w:pPr>
+        <w:rPr>
+          <w:sz w:val="24"/>
+          <w:szCs w:val="24"/>
+        </w:rPr>
+      </w:pPr>
+      <w:r>
+        <w:rPr>
+          <w:sz w:val="24"/>
+          <w:szCs w:val="24"/>
+        </w:rPr>
+        <w:t>Our dataset had an ERP of 199, our predicted ERP for the same values was 196, which is within the 93% accuracy bounds from before.</w:t>
+      </w:r>
+      <w:bookmarkStart w:id="0" w:name="_GoBack"/>
+      <w:bookmarkEnd w:id="0"/>
+      <w:r>
+        <w:rPr>
+          <w:sz w:val="40"/>
+          <w:szCs w:val="40"/>
+        </w:rPr>
+        <w:br w:type="page"/>
+      </w:r>
+    </w:p>
+    <w:p>
+      <w:pPr>
+        <w:rPr>
+          <w:sz w:val="24"/>
+          <w:szCs w:val="24"/>
+        </w:rPr>
+      </w:pPr>
+      <w:r>
+        <w:rPr>
+          <w:sz w:val="40"/>
+          <w:szCs w:val="40"/>
+        </w:rPr>
+        <w:lastRenderedPageBreak/>
+        <w:t>D</w:t>
+      </w:r>
+      <w:r>
+        <w:rPr>
+          <w:sz w:val="40"/>
+          <w:szCs w:val="40"/>
+        </w:rPr>
+        <w:t>ecision Tree</w:t>
+      </w:r>
+      <w:r>
+        <w:rPr>
+          <w:sz w:val="40"/>
+          <w:szCs w:val="40"/>
+        </w:rPr>
+        <w:t>:</w:t>
+      </w:r>
+      <w:r>
+        <w:rPr>
+          <w:sz w:val="40"/>
+          <w:szCs w:val="40"/>
+        </w:rPr>
         <w:br/>
       </w:r>
       <w:r>
@@ -511,7 +1427,14 @@
           <w:sz w:val="24"/>
           <w:szCs w:val="24"/>
         </w:rPr>
-        <w:t xml:space="preserve">1.1 – For this analysis, I have chosen a dataset which </w:t>
+        <w:t>2</w:t>
+      </w:r>
+      <w:r>
+        <w:rPr>
+          <w:sz w:val="24"/>
+          <w:szCs w:val="24"/>
+        </w:rPr>
+        <w:t xml:space="preserve">.1 – For this analysis, I have chosen a dataset which </w:t>
       </w:r>
       <w:r>
         <w:rPr>
@@ -597,7 +1520,14 @@
           <w:sz w:val="24"/>
           <w:szCs w:val="24"/>
         </w:rPr>
-        <w:t>1.2</w:t>
+        <w:t>2</w:t>
+      </w:r>
+      <w:r>
+        <w:rPr>
+          <w:sz w:val="24"/>
+          <w:szCs w:val="24"/>
+        </w:rPr>
+        <w:t>.2</w:t>
       </w:r>
     </w:p>
     <w:p>
@@ -610,6 +1540,7 @@
       <w:r>
         <w:rPr>
           <w:noProof/>
+          <w:lang w:val="en-GB" w:eastAsia="en-GB"/>
         </w:rPr>
         <w:drawing>
           <wp:inline distT="0" distB="0" distL="0" distR="0" wp14:anchorId="45ED0730" wp14:editId="7375C9EA">
@@ -627,7 +1558,7 @@
                     <pic:cNvPicPr/>
                   </pic:nvPicPr>
                   <pic:blipFill>
-                    <a:blip r:embed="rId4"/>
+                    <a:blip r:embed="rId14"/>
                     <a:stretch>
                       <a:fillRect/>
                     </a:stretch>
@@ -658,6 +1589,7 @@
       <w:r>
         <w:rPr>
           <w:noProof/>
+          <w:lang w:val="en-GB" w:eastAsia="en-GB"/>
         </w:rPr>
         <w:drawing>
           <wp:inline distT="0" distB="0" distL="0" distR="0" wp14:anchorId="6591855B" wp14:editId="32301DAF">
@@ -675,7 +1607,7 @@
                     <pic:cNvPicPr/>
                   </pic:nvPicPr>
                   <pic:blipFill>
-                    <a:blip r:embed="rId5"/>
+                    <a:blip r:embed="rId15"/>
                     <a:stretch>
                       <a:fillRect/>
                     </a:stretch>
@@ -756,7 +1688,14 @@
           <w:sz w:val="24"/>
           <w:szCs w:val="24"/>
         </w:rPr>
-        <w:t>1.3</w:t>
+        <w:t>2</w:t>
+      </w:r>
+      <w:r>
+        <w:rPr>
+          <w:sz w:val="24"/>
+          <w:szCs w:val="24"/>
+        </w:rPr>
+        <w:t>.3</w:t>
       </w:r>
     </w:p>
     <w:p>
@@ -788,8 +1727,6 @@
         </w:rPr>
         <w:t>For the training and testing, I split it 80/20, 80% for training and 20% for testing.</w:t>
       </w:r>
-      <w:bookmarkStart w:id="0" w:name="_GoBack"/>
-      <w:bookmarkEnd w:id="0"/>
     </w:p>
     <w:p>
       <w:pPr>
@@ -801,6 +1738,7 @@
       <w:r>
         <w:rPr>
           <w:noProof/>
+          <w:lang w:val="en-GB" w:eastAsia="en-GB"/>
         </w:rPr>
         <w:drawing>
           <wp:inline distT="0" distB="0" distL="0" distR="0" wp14:anchorId="43F6E294" wp14:editId="210E90AB">
@@ -818,7 +1756,7 @@
                     <pic:cNvPicPr/>
                   </pic:nvPicPr>
                   <pic:blipFill>
-                    <a:blip r:embed="rId6"/>
+                    <a:blip r:embed="rId16"/>
                     <a:stretch>
                       <a:fillRect/>
                     </a:stretch>
@@ -849,6 +1787,7 @@
       <w:r>
         <w:rPr>
           <w:noProof/>
+          <w:lang w:val="en-GB" w:eastAsia="en-GB"/>
         </w:rPr>
         <w:drawing>
           <wp:inline distT="0" distB="0" distL="0" distR="0" wp14:anchorId="46B7F953" wp14:editId="7D7620C7">
@@ -866,7 +1805,7 @@
                     <pic:cNvPicPr/>
                   </pic:nvPicPr>
                   <pic:blipFill>
-                    <a:blip r:embed="rId7"/>
+                    <a:blip r:embed="rId17"/>
                     <a:stretch>
                       <a:fillRect/>
                     </a:stretch>
@@ -907,7 +1846,14 @@
           <w:sz w:val="24"/>
           <w:szCs w:val="24"/>
         </w:rPr>
-        <w:t>1.4</w:t>
+        <w:t>2</w:t>
+      </w:r>
+      <w:r>
+        <w:rPr>
+          <w:sz w:val="24"/>
+          <w:szCs w:val="24"/>
+        </w:rPr>
+        <w:t>.4</w:t>
       </w:r>
     </w:p>
     <w:p>
@@ -935,6 +1881,7 @@
       <w:r>
         <w:rPr>
           <w:noProof/>
+          <w:lang w:val="en-GB" w:eastAsia="en-GB"/>
         </w:rPr>
         <w:drawing>
           <wp:inline distT="0" distB="0" distL="0" distR="0" wp14:anchorId="76E19EFC" wp14:editId="458B0D68">
@@ -952,7 +1899,7 @@
                     <pic:cNvPicPr/>
                   </pic:nvPicPr>
                   <pic:blipFill>
-                    <a:blip r:embed="rId8"/>
+                    <a:blip r:embed="rId18"/>
                     <a:stretch>
                       <a:fillRect/>
                     </a:stretch>
@@ -983,6 +1930,7 @@
       <w:r>
         <w:rPr>
           <w:noProof/>
+          <w:lang w:val="en-GB" w:eastAsia="en-GB"/>
         </w:rPr>
         <w:drawing>
           <wp:inline distT="0" distB="0" distL="0" distR="0" wp14:anchorId="2774E937" wp14:editId="4E6C0541">
@@ -1000,7 +1948,7 @@
                     <pic:cNvPicPr/>
                   </pic:nvPicPr>
                   <pic:blipFill>
-                    <a:blip r:embed="rId9"/>
+                    <a:blip r:embed="rId19"/>
                     <a:stretch>
                       <a:fillRect/>
                     </a:stretch>
@@ -1073,7 +2021,14 @@
           <w:sz w:val="24"/>
           <w:szCs w:val="24"/>
         </w:rPr>
-        <w:t>1.5</w:t>
+        <w:t>2</w:t>
+      </w:r>
+      <w:r>
+        <w:rPr>
+          <w:sz w:val="24"/>
+          <w:szCs w:val="24"/>
+        </w:rPr>
+        <w:t>.5</w:t>
       </w:r>
     </w:p>
     <w:p>
@@ -1095,6 +2050,7 @@
           <w:noProof/>
           <w:sz w:val="24"/>
           <w:szCs w:val="24"/>
+          <w:lang w:val="en-GB" w:eastAsia="en-GB"/>
         </w:rPr>
         <w:drawing>
           <wp:inline distT="0" distB="0" distL="0" distR="0">
@@ -1112,7 +2068,7 @@
                     <pic:cNvPicPr/>
                   </pic:nvPicPr>
                   <pic:blipFill>
-                    <a:blip r:embed="rId10">
+                    <a:blip r:embed="rId20">
                       <a:extLst>
                         <a:ext uri="{28A0092B-C50C-407E-A947-70E740481C1C}">
                           <a14:useLocalDpi xmlns:a14="http://schemas.microsoft.com/office/drawing/2010/main" val="0"/>
@@ -1149,6 +2105,7 @@
       <w:r>
         <w:rPr>
           <w:noProof/>
+          <w:lang w:val="en-GB" w:eastAsia="en-GB"/>
         </w:rPr>
         <w:drawing>
           <wp:inline distT="0" distB="0" distL="0" distR="0" wp14:anchorId="09A79002" wp14:editId="19CF034D">
@@ -1166,7 +2123,7 @@
                     <pic:cNvPicPr/>
                   </pic:nvPicPr>
                   <pic:blipFill>
-                    <a:blip r:embed="rId11"/>
+                    <a:blip r:embed="rId21"/>
                     <a:stretch>
                       <a:fillRect/>
                     </a:stretch>
@@ -1199,7 +2156,14 @@
           <w:sz w:val="24"/>
           <w:szCs w:val="24"/>
         </w:rPr>
-        <w:t>1.6</w:t>
+        <w:t>2</w:t>
+      </w:r>
+      <w:r>
+        <w:rPr>
+          <w:sz w:val="24"/>
+          <w:szCs w:val="24"/>
+        </w:rPr>
+        <w:t>.6</w:t>
       </w:r>
     </w:p>
     <w:p>
@@ -1286,7 +2250,7 @@
 </file>
 
 <file path=word/styles.xml><?xml version="1.0" encoding="utf-8"?>
-<w:styles xmlns:mc="http://schemas.openxmlformats.org/markup-compatibility/2006" xmlns:r="http://schemas.openxmlformats.org/officeDocument/2006/relationships" xmlns:w="http://schemas.openxmlformats.org/wordprocessingml/2006/main" xmlns:w14="http://schemas.microsoft.com/office/word/2010/wordml" xmlns:w15="http://schemas.microsoft.com/office/word/2012/wordml" xmlns:w16cid="http://schemas.microsoft.com/office/word/2016/wordml/cid" xmlns:w16se="http://schemas.microsoft.com/office/word/2015/wordml/symex" mc:Ignorable="w14 w15 w16se w16cid">
+<w:styles xmlns:mc="http://schemas.openxmlformats.org/markup-compatibility/2006" xmlns:r="http://schemas.openxmlformats.org/officeDocument/2006/relationships" xmlns:w="http://schemas.openxmlformats.org/wordprocessingml/2006/main" xmlns:w14="http://schemas.microsoft.com/office/word/2010/wordml" xmlns:w15="http://schemas.microsoft.com/office/word/2012/wordml" xmlns:w16se="http://schemas.microsoft.com/office/word/2015/wordml/symex" mc:Ignorable="w14 w15 w16se">
   <w:docDefaults>
     <w:rPrDefault>
       <w:rPr>
@@ -1302,7 +2266,7 @@
       </w:pPr>
     </w:pPrDefault>
   </w:docDefaults>
-  <w:latentStyles w:defLockedState="0" w:defUIPriority="99" w:defSemiHidden="0" w:defUnhideWhenUsed="0" w:defQFormat="0" w:count="375">
+  <w:latentStyles w:defLockedState="0" w:defUIPriority="99" w:defSemiHidden="0" w:defUnhideWhenUsed="0" w:defQFormat="0" w:count="371">
     <w:lsdException w:name="Normal" w:uiPriority="0" w:qFormat="1"/>
     <w:lsdException w:name="heading 1" w:uiPriority="9" w:qFormat="1"/>
     <w:lsdException w:name="heading 2" w:semiHidden="1" w:uiPriority="9" w:unhideWhenUsed="1" w:qFormat="1"/>
@@ -1674,10 +2638,6 @@
     <w:lsdException w:name="List Table 5 Dark Accent 6" w:uiPriority="50"/>
     <w:lsdException w:name="List Table 6 Colorful Accent 6" w:uiPriority="51"/>
     <w:lsdException w:name="List Table 7 Colorful Accent 6" w:uiPriority="52"/>
-    <w:lsdException w:name="Mention" w:semiHidden="1" w:unhideWhenUsed="1"/>
-    <w:lsdException w:name="Smart Hyperlink" w:semiHidden="1" w:unhideWhenUsed="1"/>
-    <w:lsdException w:name="Hashtag" w:semiHidden="1" w:unhideWhenUsed="1"/>
-    <w:lsdException w:name="Unresolved Mention" w:semiHidden="1" w:unhideWhenUsed="1"/>
   </w:latentStyles>
   <w:style w:type="paragraph" w:default="1" w:styleId="Normal">
     <w:name w:val="Normal"/>

</xml_diff>

<commit_message>
Cleaned code and did more report
</commit_message>
<xml_diff>
--- a/Report.docx
+++ b/Report.docx
@@ -1,6 +1,6 @@
 
 <file path=word/document.xml><?xml version="1.0" encoding="utf-8"?>
-<w:document xmlns:wpc="http://schemas.microsoft.com/office/word/2010/wordprocessingCanvas" xmlns:cx="http://schemas.microsoft.com/office/drawing/2014/chartex" xmlns:mc="http://schemas.openxmlformats.org/markup-compatibility/2006" xmlns:o="urn:schemas-microsoft-com:office:office" xmlns:r="http://schemas.openxmlformats.org/officeDocument/2006/relationships" xmlns:m="http://schemas.openxmlformats.org/officeDocument/2006/math" xmlns:v="urn:schemas-microsoft-com:vml" xmlns:wp14="http://schemas.microsoft.com/office/word/2010/wordprocessingDrawing" xmlns:wp="http://schemas.openxmlformats.org/drawingml/2006/wordprocessingDrawing" xmlns:w10="urn:schemas-microsoft-com:office:word" xmlns:w="http://schemas.openxmlformats.org/wordprocessingml/2006/main" xmlns:w14="http://schemas.microsoft.com/office/word/2010/wordml" xmlns:w15="http://schemas.microsoft.com/office/word/2012/wordml" xmlns:w16se="http://schemas.microsoft.com/office/word/2015/wordml/symex" xmlns:wpg="http://schemas.microsoft.com/office/word/2010/wordprocessingGroup" xmlns:wpi="http://schemas.microsoft.com/office/word/2010/wordprocessingInk" xmlns:wne="http://schemas.microsoft.com/office/word/2006/wordml" xmlns:wps="http://schemas.microsoft.com/office/word/2010/wordprocessingShape" mc:Ignorable="w14 w15 w16se wp14">
+<w:document xmlns:wpc="http://schemas.microsoft.com/office/word/2010/wordprocessingCanvas" xmlns:cx="http://schemas.microsoft.com/office/drawing/2014/chartex" xmlns:cx1="http://schemas.microsoft.com/office/drawing/2015/9/8/chartex" xmlns:cx2="http://schemas.microsoft.com/office/drawing/2015/10/21/chartex" xmlns:cx3="http://schemas.microsoft.com/office/drawing/2016/5/9/chartex" xmlns:cx4="http://schemas.microsoft.com/office/drawing/2016/5/10/chartex" xmlns:cx5="http://schemas.microsoft.com/office/drawing/2016/5/11/chartex" xmlns:cx6="http://schemas.microsoft.com/office/drawing/2016/5/12/chartex" xmlns:cx7="http://schemas.microsoft.com/office/drawing/2016/5/13/chartex" xmlns:cx8="http://schemas.microsoft.com/office/drawing/2016/5/14/chartex" xmlns:mc="http://schemas.openxmlformats.org/markup-compatibility/2006" xmlns:aink="http://schemas.microsoft.com/office/drawing/2016/ink" xmlns:am3d="http://schemas.microsoft.com/office/drawing/2017/model3d" xmlns:o="urn:schemas-microsoft-com:office:office" xmlns:r="http://schemas.openxmlformats.org/officeDocument/2006/relationships" xmlns:m="http://schemas.openxmlformats.org/officeDocument/2006/math" xmlns:v="urn:schemas-microsoft-com:vml" xmlns:wp14="http://schemas.microsoft.com/office/word/2010/wordprocessingDrawing" xmlns:wp="http://schemas.openxmlformats.org/drawingml/2006/wordprocessingDrawing" xmlns:w10="urn:schemas-microsoft-com:office:word" xmlns:w="http://schemas.openxmlformats.org/wordprocessingml/2006/main" xmlns:w14="http://schemas.microsoft.com/office/word/2010/wordml" xmlns:w15="http://schemas.microsoft.com/office/word/2012/wordml" xmlns:w16cid="http://schemas.microsoft.com/office/word/2016/wordml/cid" xmlns:w16se="http://schemas.microsoft.com/office/word/2015/wordml/symex" xmlns:wpg="http://schemas.microsoft.com/office/word/2010/wordprocessingGroup" xmlns:wpi="http://schemas.microsoft.com/office/word/2010/wordprocessingInk" xmlns:wne="http://schemas.microsoft.com/office/word/2006/wordml" xmlns:wps="http://schemas.microsoft.com/office/word/2010/wordprocessingShape" mc:Ignorable="w14 w15 w16se w16cid wp14">
   <w:body>
     <w:sdt>
       <w:sdtPr>
@@ -1376,28 +1376,112 @@
         </w:rPr>
         <w:t>Our dataset had an ERP of 199, our predicted ERP for the same values was 196, which is within the 93% accuracy bounds from before.</w:t>
       </w:r>
-      <w:bookmarkStart w:id="0" w:name="_GoBack"/>
-      <w:bookmarkEnd w:id="0"/>
-      <w:r>
+    </w:p>
+    <w:p>
+      <w:pPr>
+        <w:rPr>
+          <w:sz w:val="24"/>
+          <w:szCs w:val="24"/>
+        </w:rPr>
+      </w:pPr>
+      <w:r>
+        <w:rPr>
+          <w:sz w:val="24"/>
+          <w:szCs w:val="24"/>
+        </w:rPr>
+        <w:t>1.6</w:t>
+      </w:r>
+    </w:p>
+    <w:p>
+      <w:pPr>
         <w:rPr>
           <w:sz w:val="40"/>
           <w:szCs w:val="40"/>
         </w:rPr>
-        <w:br w:type="page"/>
-      </w:r>
-    </w:p>
-    <w:p>
-      <w:pPr>
-        <w:rPr>
-          <w:sz w:val="24"/>
-          <w:szCs w:val="24"/>
-        </w:rPr>
-      </w:pPr>
-      <w:r>
+      </w:pPr>
+      <w:r>
+        <w:rPr>
+          <w:sz w:val="24"/>
+          <w:szCs w:val="24"/>
+        </w:rPr>
+        <w:t>From our results based on our model, we can see when passing in the values CACH, CHMIN, CHMAX, PRP, we have a 93% accurate result, as proved when we inserted data from our dataset and compared it to our prediction result. For our dataset, to be able to predict the ERP based on these values is beneficial to the consumer as it gives the Estimated Real Performance of a CPU, based off the CPUs cache information, and you can compare it to the PRP of the CPU.</w:t>
+      </w:r>
+      <w:r>
+        <w:rPr>
+          <w:sz w:val="24"/>
+          <w:szCs w:val="24"/>
+        </w:rPr>
+        <w:t xml:space="preserve"> This gives consumers an accurate estimate of what type of performance they can expect for the CPU they will buy.</w:t>
+      </w:r>
+    </w:p>
+    <w:p>
+      <w:pPr>
         <w:rPr>
           <w:sz w:val="40"/>
           <w:szCs w:val="40"/>
         </w:rPr>
+      </w:pPr>
+    </w:p>
+    <w:p>
+      <w:pPr>
+        <w:rPr>
+          <w:sz w:val="40"/>
+          <w:szCs w:val="40"/>
+        </w:rPr>
+      </w:pPr>
+    </w:p>
+    <w:p>
+      <w:pPr>
+        <w:rPr>
+          <w:sz w:val="40"/>
+          <w:szCs w:val="40"/>
+        </w:rPr>
+      </w:pPr>
+    </w:p>
+    <w:p>
+      <w:pPr>
+        <w:rPr>
+          <w:sz w:val="40"/>
+          <w:szCs w:val="40"/>
+        </w:rPr>
+      </w:pPr>
+    </w:p>
+    <w:p>
+      <w:pPr>
+        <w:rPr>
+          <w:sz w:val="40"/>
+          <w:szCs w:val="40"/>
+        </w:rPr>
+      </w:pPr>
+    </w:p>
+    <w:p>
+      <w:pPr>
+        <w:rPr>
+          <w:sz w:val="40"/>
+          <w:szCs w:val="40"/>
+        </w:rPr>
+      </w:pPr>
+    </w:p>
+    <w:p>
+      <w:pPr>
+        <w:rPr>
+          <w:sz w:val="40"/>
+          <w:szCs w:val="40"/>
+        </w:rPr>
+      </w:pPr>
+    </w:p>
+    <w:p>
+      <w:pPr>
+        <w:rPr>
+          <w:sz w:val="24"/>
+          <w:szCs w:val="24"/>
+        </w:rPr>
+      </w:pPr>
+      <w:r>
+        <w:rPr>
+          <w:sz w:val="40"/>
+          <w:szCs w:val="40"/>
+        </w:rPr>
         <w:lastRenderedPageBreak/>
         <w:t>D</w:t>
       </w:r>
@@ -1515,6 +1599,14 @@
           <w:szCs w:val="24"/>
         </w:rPr>
       </w:pPr>
+    </w:p>
+    <w:p>
+      <w:pPr>
+        <w:rPr>
+          <w:sz w:val="24"/>
+          <w:szCs w:val="24"/>
+        </w:rPr>
+      </w:pPr>
       <w:r>
         <w:rPr>
           <w:sz w:val="24"/>
@@ -1539,14 +1631,35 @@
       </w:pPr>
       <w:r>
         <w:rPr>
+          <w:sz w:val="24"/>
+          <w:szCs w:val="24"/>
+        </w:rPr>
+        <w:t>Bank Datase</w:t>
+      </w:r>
+      <w:r>
+        <w:rPr>
+          <w:sz w:val="24"/>
+          <w:szCs w:val="24"/>
+        </w:rPr>
+        <w:t>t before alterations</w:t>
+      </w:r>
+    </w:p>
+    <w:p>
+      <w:pPr>
+        <w:rPr>
+          <w:sz w:val="24"/>
+          <w:szCs w:val="24"/>
+        </w:rPr>
+      </w:pPr>
+      <w:r>
+        <w:rPr>
           <w:noProof/>
-          <w:lang w:val="en-GB" w:eastAsia="en-GB"/>
         </w:rPr>
         <w:drawing>
-          <wp:inline distT="0" distB="0" distL="0" distR="0" wp14:anchorId="45ED0730" wp14:editId="7375C9EA">
-            <wp:extent cx="5731510" cy="2590800"/>
+          <wp:inline distT="0" distB="0" distL="0" distR="0" wp14:anchorId="415ACA80" wp14:editId="635515E1">
+            <wp:extent cx="5731510" cy="1297305"/>
             <wp:effectExtent l="0" t="0" r="2540" b="0"/>
-            <wp:docPr id="1" name="Picture 1"/>
+            <wp:docPr id="10" name="Picture 10"/>
             <wp:cNvGraphicFramePr>
               <a:graphicFrameLocks xmlns:a="http://schemas.openxmlformats.org/drawingml/2006/main" noChangeAspect="1"/>
             </wp:cNvGraphicFramePr>
@@ -1566,7 +1679,7 @@
                   <pic:spPr>
                     <a:xfrm>
                       <a:off x="0" y="0"/>
-                      <a:ext cx="5731510" cy="2590800"/>
+                      <a:ext cx="5731510" cy="1297305"/>
                     </a:xfrm>
                     <a:prstGeom prst="rect">
                       <a:avLst/>
@@ -1588,14 +1701,28 @@
       </w:pPr>
       <w:r>
         <w:rPr>
+          <w:sz w:val="24"/>
+          <w:szCs w:val="24"/>
+        </w:rPr>
+        <w:t>Bank dataset after alterations</w:t>
+      </w:r>
+    </w:p>
+    <w:p>
+      <w:pPr>
+        <w:rPr>
+          <w:sz w:val="24"/>
+          <w:szCs w:val="24"/>
+        </w:rPr>
+      </w:pPr>
+      <w:r>
+        <w:rPr>
           <w:noProof/>
-          <w:lang w:val="en-GB" w:eastAsia="en-GB"/>
         </w:rPr>
         <w:drawing>
-          <wp:inline distT="0" distB="0" distL="0" distR="0" wp14:anchorId="6591855B" wp14:editId="32301DAF">
-            <wp:extent cx="5731510" cy="2027555"/>
-            <wp:effectExtent l="0" t="0" r="2540" b="0"/>
-            <wp:docPr id="2" name="Picture 2"/>
+          <wp:inline distT="0" distB="0" distL="0" distR="0" wp14:anchorId="71BF0514" wp14:editId="588B3DB4">
+            <wp:extent cx="5731510" cy="1043305"/>
+            <wp:effectExtent l="0" t="0" r="2540" b="4445"/>
+            <wp:docPr id="12" name="Picture 12"/>
             <wp:cNvGraphicFramePr>
               <a:graphicFrameLocks xmlns:a="http://schemas.openxmlformats.org/drawingml/2006/main" noChangeAspect="1"/>
             </wp:cNvGraphicFramePr>
@@ -1615,7 +1742,7 @@
                   <pic:spPr>
                     <a:xfrm>
                       <a:off x="0" y="0"/>
-                      <a:ext cx="5731510" cy="2027555"/>
+                      <a:ext cx="5731510" cy="1043305"/>
                     </a:xfrm>
                     <a:prstGeom prst="rect">
                       <a:avLst/>
@@ -1635,116 +1762,16 @@
           <w:szCs w:val="24"/>
         </w:rPr>
       </w:pPr>
-    </w:p>
-    <w:p>
-      <w:pPr>
-        <w:rPr>
-          <w:sz w:val="24"/>
-          <w:szCs w:val="24"/>
-        </w:rPr>
-      </w:pPr>
-    </w:p>
-    <w:p>
-      <w:pPr>
-        <w:rPr>
-          <w:sz w:val="24"/>
-          <w:szCs w:val="24"/>
-        </w:rPr>
-      </w:pPr>
-    </w:p>
-    <w:p>
-      <w:pPr>
-        <w:rPr>
-          <w:sz w:val="24"/>
-          <w:szCs w:val="24"/>
-        </w:rPr>
-      </w:pPr>
-    </w:p>
-    <w:p>
-      <w:pPr>
-        <w:rPr>
-          <w:sz w:val="24"/>
-          <w:szCs w:val="24"/>
-        </w:rPr>
-      </w:pPr>
-    </w:p>
-    <w:p>
-      <w:pPr>
-        <w:rPr>
-          <w:sz w:val="24"/>
-          <w:szCs w:val="24"/>
-        </w:rPr>
-      </w:pPr>
-    </w:p>
-    <w:p>
-      <w:pPr>
-        <w:rPr>
-          <w:sz w:val="24"/>
-          <w:szCs w:val="24"/>
-        </w:rPr>
-      </w:pPr>
-      <w:r>
-        <w:rPr>
-          <w:sz w:val="24"/>
-          <w:szCs w:val="24"/>
-        </w:rPr>
-        <w:t>2</w:t>
-      </w:r>
-      <w:r>
-        <w:rPr>
-          <w:sz w:val="24"/>
-          <w:szCs w:val="24"/>
-        </w:rPr>
-        <w:t>.3</w:t>
-      </w:r>
-    </w:p>
-    <w:p>
-      <w:pPr>
-        <w:rPr>
-          <w:sz w:val="24"/>
-          <w:szCs w:val="24"/>
-        </w:rPr>
-      </w:pPr>
-      <w:r>
-        <w:rPr>
-          <w:sz w:val="24"/>
-          <w:szCs w:val="24"/>
-        </w:rPr>
-        <w:t>Splitting the data frames.</w:t>
-      </w:r>
-    </w:p>
-    <w:p>
-      <w:pPr>
-        <w:rPr>
-          <w:sz w:val="24"/>
-          <w:szCs w:val="24"/>
-        </w:rPr>
-      </w:pPr>
-      <w:r>
-        <w:rPr>
-          <w:sz w:val="24"/>
-          <w:szCs w:val="24"/>
-        </w:rPr>
-        <w:t>For the training and testing, I split it 80/20, 80% for training and 20% for testing.</w:t>
-      </w:r>
-    </w:p>
-    <w:p>
-      <w:pPr>
-        <w:rPr>
-          <w:sz w:val="24"/>
-          <w:szCs w:val="24"/>
-        </w:rPr>
-      </w:pPr>
       <w:r>
         <w:rPr>
           <w:noProof/>
           <w:lang w:val="en-GB" w:eastAsia="en-GB"/>
         </w:rPr>
         <w:drawing>
-          <wp:inline distT="0" distB="0" distL="0" distR="0" wp14:anchorId="43F6E294" wp14:editId="210E90AB">
-            <wp:extent cx="3286125" cy="1066800"/>
-            <wp:effectExtent l="0" t="0" r="9525" b="0"/>
-            <wp:docPr id="4" name="Picture 4"/>
+          <wp:inline distT="0" distB="0" distL="0" distR="0" wp14:anchorId="45ED0730" wp14:editId="7375C9EA">
+            <wp:extent cx="5731510" cy="2590800"/>
+            <wp:effectExtent l="0" t="0" r="2540" b="0"/>
+            <wp:docPr id="1" name="Picture 1"/>
             <wp:cNvGraphicFramePr>
               <a:graphicFrameLocks xmlns:a="http://schemas.openxmlformats.org/drawingml/2006/main" noChangeAspect="1"/>
             </wp:cNvGraphicFramePr>
@@ -1764,7 +1791,7 @@
                   <pic:spPr>
                     <a:xfrm>
                       <a:off x="0" y="0"/>
-                      <a:ext cx="3286125" cy="1066800"/>
+                      <a:ext cx="5731510" cy="2590800"/>
                     </a:xfrm>
                     <a:prstGeom prst="rect">
                       <a:avLst/>
@@ -1789,11 +1816,12 @@
           <w:noProof/>
           <w:lang w:val="en-GB" w:eastAsia="en-GB"/>
         </w:rPr>
+        <w:lastRenderedPageBreak/>
         <w:drawing>
-          <wp:inline distT="0" distB="0" distL="0" distR="0" wp14:anchorId="46B7F953" wp14:editId="7D7620C7">
-            <wp:extent cx="3067050" cy="542925"/>
-            <wp:effectExtent l="0" t="0" r="0" b="9525"/>
-            <wp:docPr id="5" name="Picture 5"/>
+          <wp:inline distT="0" distB="0" distL="0" distR="0" wp14:anchorId="6591855B" wp14:editId="32301DAF">
+            <wp:extent cx="5731510" cy="2027555"/>
+            <wp:effectExtent l="0" t="0" r="2540" b="0"/>
+            <wp:docPr id="2" name="Picture 2"/>
             <wp:cNvGraphicFramePr>
               <a:graphicFrameLocks xmlns:a="http://schemas.openxmlformats.org/drawingml/2006/main" noChangeAspect="1"/>
             </wp:cNvGraphicFramePr>
@@ -1813,7 +1841,7 @@
                   <pic:spPr>
                     <a:xfrm>
                       <a:off x="0" y="0"/>
-                      <a:ext cx="3067050" cy="542925"/>
+                      <a:ext cx="5731510" cy="2027555"/>
                     </a:xfrm>
                     <a:prstGeom prst="rect">
                       <a:avLst/>
@@ -1841,6 +1869,46 @@
           <w:szCs w:val="24"/>
         </w:rPr>
       </w:pPr>
+    </w:p>
+    <w:p>
+      <w:pPr>
+        <w:rPr>
+          <w:sz w:val="24"/>
+          <w:szCs w:val="24"/>
+        </w:rPr>
+      </w:pPr>
+    </w:p>
+    <w:p>
+      <w:pPr>
+        <w:rPr>
+          <w:sz w:val="24"/>
+          <w:szCs w:val="24"/>
+        </w:rPr>
+      </w:pPr>
+    </w:p>
+    <w:p>
+      <w:pPr>
+        <w:rPr>
+          <w:sz w:val="24"/>
+          <w:szCs w:val="24"/>
+        </w:rPr>
+      </w:pPr>
+    </w:p>
+    <w:p>
+      <w:pPr>
+        <w:rPr>
+          <w:sz w:val="24"/>
+          <w:szCs w:val="24"/>
+        </w:rPr>
+      </w:pPr>
+    </w:p>
+    <w:p>
+      <w:pPr>
+        <w:rPr>
+          <w:sz w:val="24"/>
+          <w:szCs w:val="24"/>
+        </w:rPr>
+      </w:pPr>
       <w:r>
         <w:rPr>
           <w:sz w:val="24"/>
@@ -1853,22 +1921,37 @@
           <w:sz w:val="24"/>
           <w:szCs w:val="24"/>
         </w:rPr>
-        <w:t>.4</w:t>
-      </w:r>
-    </w:p>
-    <w:p>
-      <w:pPr>
-        <w:rPr>
-          <w:sz w:val="24"/>
-          <w:szCs w:val="24"/>
-        </w:rPr>
-      </w:pPr>
-      <w:r>
-        <w:rPr>
-          <w:sz w:val="24"/>
-          <w:szCs w:val="24"/>
-        </w:rPr>
-        <w:t>Model</w:t>
+        <w:t>.3</w:t>
+      </w:r>
+    </w:p>
+    <w:p>
+      <w:pPr>
+        <w:rPr>
+          <w:sz w:val="24"/>
+          <w:szCs w:val="24"/>
+        </w:rPr>
+      </w:pPr>
+      <w:r>
+        <w:rPr>
+          <w:sz w:val="24"/>
+          <w:szCs w:val="24"/>
+        </w:rPr>
+        <w:t>Splitting the data frames.</w:t>
+      </w:r>
+    </w:p>
+    <w:p>
+      <w:pPr>
+        <w:rPr>
+          <w:sz w:val="24"/>
+          <w:szCs w:val="24"/>
+        </w:rPr>
+      </w:pPr>
+      <w:r>
+        <w:rPr>
+          <w:sz w:val="24"/>
+          <w:szCs w:val="24"/>
+        </w:rPr>
+        <w:t>For the training and testing, I split it 80/20, 80% for training and 20% for testing.</w:t>
       </w:r>
     </w:p>
     <w:p>
@@ -1884,10 +1967,10 @@
           <w:lang w:val="en-GB" w:eastAsia="en-GB"/>
         </w:rPr>
         <w:drawing>
-          <wp:inline distT="0" distB="0" distL="0" distR="0" wp14:anchorId="76E19EFC" wp14:editId="458B0D68">
-            <wp:extent cx="4981575" cy="2114550"/>
+          <wp:inline distT="0" distB="0" distL="0" distR="0" wp14:anchorId="43F6E294" wp14:editId="210E90AB">
+            <wp:extent cx="3286125" cy="1066800"/>
             <wp:effectExtent l="0" t="0" r="9525" b="0"/>
-            <wp:docPr id="6" name="Picture 6"/>
+            <wp:docPr id="4" name="Picture 4"/>
             <wp:cNvGraphicFramePr>
               <a:graphicFrameLocks xmlns:a="http://schemas.openxmlformats.org/drawingml/2006/main" noChangeAspect="1"/>
             </wp:cNvGraphicFramePr>
@@ -1907,7 +1990,7 @@
                   <pic:spPr>
                     <a:xfrm>
                       <a:off x="0" y="0"/>
-                      <a:ext cx="4981575" cy="2114550"/>
+                      <a:ext cx="3286125" cy="1066800"/>
                     </a:xfrm>
                     <a:prstGeom prst="rect">
                       <a:avLst/>
@@ -1933,10 +2016,10 @@
           <w:lang w:val="en-GB" w:eastAsia="en-GB"/>
         </w:rPr>
         <w:drawing>
-          <wp:inline distT="0" distB="0" distL="0" distR="0" wp14:anchorId="2774E937" wp14:editId="4E6C0541">
-            <wp:extent cx="4162425" cy="1276350"/>
-            <wp:effectExtent l="0" t="0" r="9525" b="0"/>
-            <wp:docPr id="7" name="Picture 7"/>
+          <wp:inline distT="0" distB="0" distL="0" distR="0" wp14:anchorId="46B7F953" wp14:editId="7D7620C7">
+            <wp:extent cx="3067050" cy="542925"/>
+            <wp:effectExtent l="0" t="0" r="0" b="9525"/>
+            <wp:docPr id="5" name="Picture 5"/>
             <wp:cNvGraphicFramePr>
               <a:graphicFrameLocks xmlns:a="http://schemas.openxmlformats.org/drawingml/2006/main" noChangeAspect="1"/>
             </wp:cNvGraphicFramePr>
@@ -1956,6 +2039,150 @@
                   <pic:spPr>
                     <a:xfrm>
                       <a:off x="0" y="0"/>
+                      <a:ext cx="3067050" cy="542925"/>
+                    </a:xfrm>
+                    <a:prstGeom prst="rect">
+                      <a:avLst/>
+                    </a:prstGeom>
+                  </pic:spPr>
+                </pic:pic>
+              </a:graphicData>
+            </a:graphic>
+          </wp:inline>
+        </w:drawing>
+      </w:r>
+    </w:p>
+    <w:p>
+      <w:pPr>
+        <w:rPr>
+          <w:sz w:val="24"/>
+          <w:szCs w:val="24"/>
+        </w:rPr>
+      </w:pPr>
+    </w:p>
+    <w:p>
+      <w:pPr>
+        <w:rPr>
+          <w:sz w:val="24"/>
+          <w:szCs w:val="24"/>
+        </w:rPr>
+      </w:pPr>
+      <w:r>
+        <w:rPr>
+          <w:sz w:val="24"/>
+          <w:szCs w:val="24"/>
+        </w:rPr>
+        <w:t>2</w:t>
+      </w:r>
+      <w:r>
+        <w:rPr>
+          <w:sz w:val="24"/>
+          <w:szCs w:val="24"/>
+        </w:rPr>
+        <w:t>.4</w:t>
+      </w:r>
+    </w:p>
+    <w:p>
+      <w:pPr>
+        <w:rPr>
+          <w:sz w:val="24"/>
+          <w:szCs w:val="24"/>
+        </w:rPr>
+      </w:pPr>
+      <w:r>
+        <w:rPr>
+          <w:sz w:val="24"/>
+          <w:szCs w:val="24"/>
+        </w:rPr>
+        <w:t>Model</w:t>
+      </w:r>
+    </w:p>
+    <w:p>
+      <w:pPr>
+        <w:rPr>
+          <w:sz w:val="24"/>
+          <w:szCs w:val="24"/>
+        </w:rPr>
+      </w:pPr>
+      <w:r>
+        <w:rPr>
+          <w:noProof/>
+          <w:lang w:val="en-GB" w:eastAsia="en-GB"/>
+        </w:rPr>
+        <w:lastRenderedPageBreak/>
+        <w:drawing>
+          <wp:inline distT="0" distB="0" distL="0" distR="0" wp14:anchorId="76E19EFC" wp14:editId="458B0D68">
+            <wp:extent cx="4981575" cy="2114550"/>
+            <wp:effectExtent l="0" t="0" r="9525" b="0"/>
+            <wp:docPr id="6" name="Picture 6"/>
+            <wp:cNvGraphicFramePr>
+              <a:graphicFrameLocks xmlns:a="http://schemas.openxmlformats.org/drawingml/2006/main" noChangeAspect="1"/>
+            </wp:cNvGraphicFramePr>
+            <a:graphic xmlns:a="http://schemas.openxmlformats.org/drawingml/2006/main">
+              <a:graphicData uri="http://schemas.openxmlformats.org/drawingml/2006/picture">
+                <pic:pic xmlns:pic="http://schemas.openxmlformats.org/drawingml/2006/picture">
+                  <pic:nvPicPr>
+                    <pic:cNvPr id="1" name=""/>
+                    <pic:cNvPicPr/>
+                  </pic:nvPicPr>
+                  <pic:blipFill>
+                    <a:blip r:embed="rId20"/>
+                    <a:stretch>
+                      <a:fillRect/>
+                    </a:stretch>
+                  </pic:blipFill>
+                  <pic:spPr>
+                    <a:xfrm>
+                      <a:off x="0" y="0"/>
+                      <a:ext cx="4981575" cy="2114550"/>
+                    </a:xfrm>
+                    <a:prstGeom prst="rect">
+                      <a:avLst/>
+                    </a:prstGeom>
+                  </pic:spPr>
+                </pic:pic>
+              </a:graphicData>
+            </a:graphic>
+          </wp:inline>
+        </w:drawing>
+      </w:r>
+    </w:p>
+    <w:p>
+      <w:pPr>
+        <w:rPr>
+          <w:sz w:val="24"/>
+          <w:szCs w:val="24"/>
+        </w:rPr>
+      </w:pPr>
+      <w:r>
+        <w:rPr>
+          <w:noProof/>
+          <w:lang w:val="en-GB" w:eastAsia="en-GB"/>
+        </w:rPr>
+        <w:drawing>
+          <wp:inline distT="0" distB="0" distL="0" distR="0" wp14:anchorId="2774E937" wp14:editId="4E6C0541">
+            <wp:extent cx="4162425" cy="1276350"/>
+            <wp:effectExtent l="0" t="0" r="9525" b="0"/>
+            <wp:docPr id="7" name="Picture 7"/>
+            <wp:cNvGraphicFramePr>
+              <a:graphicFrameLocks xmlns:a="http://schemas.openxmlformats.org/drawingml/2006/main" noChangeAspect="1"/>
+            </wp:cNvGraphicFramePr>
+            <a:graphic xmlns:a="http://schemas.openxmlformats.org/drawingml/2006/main">
+              <a:graphicData uri="http://schemas.openxmlformats.org/drawingml/2006/picture">
+                <pic:pic xmlns:pic="http://schemas.openxmlformats.org/drawingml/2006/picture">
+                  <pic:nvPicPr>
+                    <pic:cNvPr id="1" name=""/>
+                    <pic:cNvPicPr/>
+                  </pic:nvPicPr>
+                  <pic:blipFill>
+                    <a:blip r:embed="rId21"/>
+                    <a:stretch>
+                      <a:fillRect/>
+                    </a:stretch>
+                  </pic:blipFill>
+                  <pic:spPr>
+                    <a:xfrm>
+                      <a:off x="0" y="0"/>
                       <a:ext cx="4162425" cy="1276350"/>
                     </a:xfrm>
                     <a:prstGeom prst="rect">
@@ -2016,6 +2243,62 @@
           <w:szCs w:val="24"/>
         </w:rPr>
       </w:pPr>
+    </w:p>
+    <w:p>
+      <w:pPr>
+        <w:rPr>
+          <w:sz w:val="24"/>
+          <w:szCs w:val="24"/>
+        </w:rPr>
+      </w:pPr>
+    </w:p>
+    <w:p>
+      <w:pPr>
+        <w:rPr>
+          <w:sz w:val="24"/>
+          <w:szCs w:val="24"/>
+        </w:rPr>
+      </w:pPr>
+    </w:p>
+    <w:p>
+      <w:pPr>
+        <w:rPr>
+          <w:sz w:val="24"/>
+          <w:szCs w:val="24"/>
+        </w:rPr>
+      </w:pPr>
+    </w:p>
+    <w:p>
+      <w:pPr>
+        <w:rPr>
+          <w:sz w:val="24"/>
+          <w:szCs w:val="24"/>
+        </w:rPr>
+      </w:pPr>
+    </w:p>
+    <w:p>
+      <w:pPr>
+        <w:rPr>
+          <w:sz w:val="24"/>
+          <w:szCs w:val="24"/>
+        </w:rPr>
+      </w:pPr>
+    </w:p>
+    <w:p>
+      <w:pPr>
+        <w:rPr>
+          <w:sz w:val="24"/>
+          <w:szCs w:val="24"/>
+        </w:rPr>
+      </w:pPr>
+    </w:p>
+    <w:p>
+      <w:pPr>
+        <w:rPr>
+          <w:sz w:val="24"/>
+          <w:szCs w:val="24"/>
+        </w:rPr>
+      </w:pPr>
       <w:r>
         <w:rPr>
           <w:sz w:val="24"/>
@@ -2043,6 +2326,7 @@
           <w:sz w:val="24"/>
           <w:szCs w:val="24"/>
         </w:rPr>
+        <w:lastRenderedPageBreak/>
         <w:t>Predictions</w:t>
       </w:r>
       <w:r>
@@ -2068,7 +2352,7 @@
                     <pic:cNvPicPr/>
                   </pic:nvPicPr>
                   <pic:blipFill>
-                    <a:blip r:embed="rId20">
+                    <a:blip r:embed="rId22">
                       <a:extLst>
                         <a:ext uri="{28A0092B-C50C-407E-A947-70E740481C1C}">
                           <a14:useLocalDpi xmlns:a14="http://schemas.microsoft.com/office/drawing/2010/main" val="0"/>
@@ -2123,7 +2407,7 @@
                     <pic:cNvPicPr/>
                   </pic:nvPicPr>
                   <pic:blipFill>
-                    <a:blip r:embed="rId21"/>
+                    <a:blip r:embed="rId23"/>
                     <a:stretch>
                       <a:fillRect/>
                     </a:stretch>
@@ -2236,6 +2520,61 @@
           <w:szCs w:val="24"/>
         </w:rPr>
       </w:pPr>
+      <w:r>
+        <w:rPr>
+          <w:sz w:val="40"/>
+          <w:szCs w:val="40"/>
+        </w:rPr>
+        <w:lastRenderedPageBreak/>
+        <w:t>KNN</w:t>
+      </w:r>
+      <w:r>
+        <w:rPr>
+          <w:sz w:val="24"/>
+          <w:szCs w:val="24"/>
+        </w:rPr>
+        <w:t>:</w:t>
+      </w:r>
+    </w:p>
+    <w:p>
+      <w:pPr>
+        <w:rPr>
+          <w:sz w:val="24"/>
+          <w:szCs w:val="24"/>
+        </w:rPr>
+      </w:pPr>
+      <w:r>
+        <w:rPr>
+          <w:sz w:val="24"/>
+          <w:szCs w:val="24"/>
+        </w:rPr>
+        <w:t xml:space="preserve">3.1 </w:t>
+      </w:r>
+    </w:p>
+    <w:p>
+      <w:pPr>
+        <w:rPr>
+          <w:sz w:val="24"/>
+          <w:szCs w:val="24"/>
+        </w:rPr>
+      </w:pPr>
+      <w:r>
+        <w:rPr>
+          <w:sz w:val="24"/>
+          <w:szCs w:val="24"/>
+        </w:rPr>
+        <w:t>For my KNN prediction, I used the same dataset as decision trees, to compare the results given for each.</w:t>
+      </w:r>
+      <w:bookmarkStart w:id="0" w:name="_GoBack"/>
+      <w:bookmarkEnd w:id="0"/>
+    </w:p>
+    <w:p>
+      <w:pPr>
+        <w:rPr>
+          <w:sz w:val="24"/>
+          <w:szCs w:val="24"/>
+        </w:rPr>
+      </w:pPr>
     </w:p>
     <w:sectPr>
       <w:pgSz w:w="11906" w:h="16838"/>
@@ -2250,7 +2589,7 @@
 </file>
 
 <file path=word/styles.xml><?xml version="1.0" encoding="utf-8"?>
-<w:styles xmlns:mc="http://schemas.openxmlformats.org/markup-compatibility/2006" xmlns:r="http://schemas.openxmlformats.org/officeDocument/2006/relationships" xmlns:w="http://schemas.openxmlformats.org/wordprocessingml/2006/main" xmlns:w14="http://schemas.microsoft.com/office/word/2010/wordml" xmlns:w15="http://schemas.microsoft.com/office/word/2012/wordml" xmlns:w16se="http://schemas.microsoft.com/office/word/2015/wordml/symex" mc:Ignorable="w14 w15 w16se">
+<w:styles xmlns:mc="http://schemas.openxmlformats.org/markup-compatibility/2006" xmlns:r="http://schemas.openxmlformats.org/officeDocument/2006/relationships" xmlns:w="http://schemas.openxmlformats.org/wordprocessingml/2006/main" xmlns:w14="http://schemas.microsoft.com/office/word/2010/wordml" xmlns:w15="http://schemas.microsoft.com/office/word/2012/wordml" xmlns:w16cid="http://schemas.microsoft.com/office/word/2016/wordml/cid" xmlns:w16se="http://schemas.microsoft.com/office/word/2015/wordml/symex" mc:Ignorable="w14 w15 w16se w16cid">
   <w:docDefaults>
     <w:rPrDefault>
       <w:rPr>
@@ -2266,7 +2605,7 @@
       </w:pPr>
     </w:pPrDefault>
   </w:docDefaults>
-  <w:latentStyles w:defLockedState="0" w:defUIPriority="99" w:defSemiHidden="0" w:defUnhideWhenUsed="0" w:defQFormat="0" w:count="371">
+  <w:latentStyles w:defLockedState="0" w:defUIPriority="99" w:defSemiHidden="0" w:defUnhideWhenUsed="0" w:defQFormat="0" w:count="375">
     <w:lsdException w:name="Normal" w:uiPriority="0" w:qFormat="1"/>
     <w:lsdException w:name="heading 1" w:uiPriority="9" w:qFormat="1"/>
     <w:lsdException w:name="heading 2" w:semiHidden="1" w:uiPriority="9" w:unhideWhenUsed="1" w:qFormat="1"/>
@@ -2372,7 +2711,6 @@
     <w:lsdException w:name="HTML Sample" w:semiHidden="1" w:unhideWhenUsed="1"/>
     <w:lsdException w:name="HTML Typewriter" w:semiHidden="1" w:unhideWhenUsed="1"/>
     <w:lsdException w:name="HTML Variable" w:semiHidden="1" w:unhideWhenUsed="1"/>
-    <w:lsdException w:name="Normal Table" w:semiHidden="1" w:unhideWhenUsed="1"/>
     <w:lsdException w:name="annotation subject" w:semiHidden="1" w:unhideWhenUsed="1"/>
     <w:lsdException w:name="No List" w:semiHidden="1" w:unhideWhenUsed="1"/>
     <w:lsdException w:name="Outline List 1" w:semiHidden="1" w:unhideWhenUsed="1"/>
@@ -2416,10 +2754,8 @@
     <w:lsdException w:name="Table Elegant" w:semiHidden="1" w:unhideWhenUsed="1"/>
     <w:lsdException w:name="Table Professional" w:semiHidden="1" w:unhideWhenUsed="1"/>
     <w:lsdException w:name="Table Subtle 1" w:semiHidden="1" w:unhideWhenUsed="1"/>
-    <w:lsdException w:name="Table Subtle 2" w:semiHidden="1" w:unhideWhenUsed="1"/>
     <w:lsdException w:name="Table Web 1" w:semiHidden="1" w:unhideWhenUsed="1"/>
     <w:lsdException w:name="Table Web 2" w:semiHidden="1" w:unhideWhenUsed="1"/>
-    <w:lsdException w:name="Table Web 3" w:semiHidden="1" w:unhideWhenUsed="1"/>
     <w:lsdException w:name="Balloon Text" w:semiHidden="1" w:unhideWhenUsed="1"/>
     <w:lsdException w:name="Table Grid" w:uiPriority="39"/>
     <w:lsdException w:name="Table Theme" w:semiHidden="1" w:unhideWhenUsed="1"/>
@@ -2638,6 +2974,10 @@
     <w:lsdException w:name="List Table 5 Dark Accent 6" w:uiPriority="50"/>
     <w:lsdException w:name="List Table 6 Colorful Accent 6" w:uiPriority="51"/>
     <w:lsdException w:name="List Table 7 Colorful Accent 6" w:uiPriority="52"/>
+    <w:lsdException w:name="Mention" w:semiHidden="1" w:unhideWhenUsed="1"/>
+    <w:lsdException w:name="Smart Hyperlink" w:semiHidden="1" w:unhideWhenUsed="1"/>
+    <w:lsdException w:name="Hashtag" w:semiHidden="1" w:unhideWhenUsed="1"/>
+    <w:lsdException w:name="Unresolved Mention" w:semiHidden="1" w:unhideWhenUsed="1"/>
   </w:latentStyles>
   <w:style w:type="paragraph" w:default="1" w:styleId="Normal">
     <w:name w:val="Normal"/>

</xml_diff>

<commit_message>
Cleaned code and got to 1k on report
Need to do KNN evaluation and revisit regression
</commit_message>
<xml_diff>
--- a/Report.docx
+++ b/Report.docx
@@ -825,18 +825,81 @@
     <w:p>
       <w:pPr>
         <w:rPr>
-          <w:sz w:val="40"/>
+          <w:sz w:val="24"/>
           <w:szCs w:val="40"/>
         </w:rPr>
       </w:pPr>
-    </w:p>
-    <w:p>
-      <w:pPr>
-        <w:rPr>
-          <w:sz w:val="40"/>
+      <w:r>
+        <w:rPr>
+          <w:sz w:val="24"/>
           <w:szCs w:val="40"/>
         </w:rPr>
-      </w:pPr>
+        <w:t xml:space="preserve">There is no training/testing data in the way there is for decision tree and </w:t>
+      </w:r>
+      <w:proofErr w:type="spellStart"/>
+      <w:r>
+        <w:rPr>
+          <w:sz w:val="24"/>
+          <w:szCs w:val="40"/>
+        </w:rPr>
+        <w:t>knn</w:t>
+      </w:r>
+      <w:proofErr w:type="spellEnd"/>
+      <w:r>
+        <w:rPr>
+          <w:sz w:val="24"/>
+          <w:szCs w:val="40"/>
+        </w:rPr>
+        <w:t>. Instead, I used data from my dataset to compare to my predicted outcome to compare the accuracy. This is explained in more detail later.</w:t>
+      </w:r>
+    </w:p>
+    <w:p>
+      <w:pPr>
+        <w:rPr>
+          <w:sz w:val="24"/>
+          <w:szCs w:val="40"/>
+        </w:rPr>
+      </w:pPr>
+      <w:r>
+        <w:rPr>
+          <w:noProof/>
+        </w:rPr>
+        <w:drawing>
+          <wp:inline distT="0" distB="0" distL="0" distR="0" wp14:anchorId="0457039C" wp14:editId="17ABB5ED">
+            <wp:extent cx="5029200" cy="962025"/>
+            <wp:effectExtent l="0" t="0" r="0" b="9525"/>
+            <wp:docPr id="201" name="Picture 201"/>
+            <wp:cNvGraphicFramePr>
+              <a:graphicFrameLocks xmlns:a="http://schemas.openxmlformats.org/drawingml/2006/main" noChangeAspect="1"/>
+            </wp:cNvGraphicFramePr>
+            <a:graphic xmlns:a="http://schemas.openxmlformats.org/drawingml/2006/main">
+              <a:graphicData uri="http://schemas.openxmlformats.org/drawingml/2006/picture">
+                <pic:pic xmlns:pic="http://schemas.openxmlformats.org/drawingml/2006/picture">
+                  <pic:nvPicPr>
+                    <pic:cNvPr id="1" name=""/>
+                    <pic:cNvPicPr/>
+                  </pic:nvPicPr>
+                  <pic:blipFill>
+                    <a:blip r:embed="rId6"/>
+                    <a:stretch>
+                      <a:fillRect/>
+                    </a:stretch>
+                  </pic:blipFill>
+                  <pic:spPr>
+                    <a:xfrm>
+                      <a:off x="0" y="0"/>
+                      <a:ext cx="5029200" cy="962025"/>
+                    </a:xfrm>
+                    <a:prstGeom prst="rect">
+                      <a:avLst/>
+                    </a:prstGeom>
+                  </pic:spPr>
+                </pic:pic>
+              </a:graphicData>
+            </a:graphic>
+          </wp:inline>
+        </w:drawing>
+      </w:r>
     </w:p>
     <w:p>
       <w:pPr>
@@ -899,7 +962,7 @@
                     <pic:cNvPicPr/>
                   </pic:nvPicPr>
                   <pic:blipFill>
-                    <a:blip r:embed="rId6">
+                    <a:blip r:embed="rId7">
                       <a:extLst>
                         <a:ext uri="{28A0092B-C50C-407E-A947-70E740481C1C}">
                           <a14:useLocalDpi xmlns:a14="http://schemas.microsoft.com/office/drawing/2010/main" val="0"/>
@@ -956,7 +1019,7 @@
                     <pic:cNvPicPr/>
                   </pic:nvPicPr>
                   <pic:blipFill>
-                    <a:blip r:embed="rId7">
+                    <a:blip r:embed="rId8">
                       <a:extLst>
                         <a:ext uri="{28A0092B-C50C-407E-A947-70E740481C1C}">
                           <a14:useLocalDpi xmlns:a14="http://schemas.microsoft.com/office/drawing/2010/main" val="0"/>
@@ -1020,7 +1083,7 @@
                     <pic:cNvPicPr/>
                   </pic:nvPicPr>
                   <pic:blipFill>
-                    <a:blip r:embed="rId8">
+                    <a:blip r:embed="rId9">
                       <a:extLst>
                         <a:ext uri="{28A0092B-C50C-407E-A947-70E740481C1C}">
                           <a14:useLocalDpi xmlns:a14="http://schemas.microsoft.com/office/drawing/2010/main" val="0"/>
@@ -1062,11 +1125,52 @@
           <w:szCs w:val="24"/>
         </w:rPr>
       </w:pPr>
-      <w:r>
-        <w:rPr>
-          <w:sz w:val="24"/>
-          <w:szCs w:val="24"/>
-        </w:rPr>
+    </w:p>
+    <w:p>
+      <w:pPr>
+        <w:rPr>
+          <w:sz w:val="24"/>
+          <w:szCs w:val="24"/>
+        </w:rPr>
+      </w:pPr>
+    </w:p>
+    <w:p>
+      <w:pPr>
+        <w:rPr>
+          <w:sz w:val="24"/>
+          <w:szCs w:val="24"/>
+        </w:rPr>
+      </w:pPr>
+    </w:p>
+    <w:p>
+      <w:pPr>
+        <w:rPr>
+          <w:sz w:val="24"/>
+          <w:szCs w:val="24"/>
+        </w:rPr>
+      </w:pPr>
+    </w:p>
+    <w:p>
+      <w:pPr>
+        <w:rPr>
+          <w:sz w:val="24"/>
+          <w:szCs w:val="24"/>
+        </w:rPr>
+      </w:pPr>
+    </w:p>
+    <w:p>
+      <w:pPr>
+        <w:rPr>
+          <w:sz w:val="24"/>
+          <w:szCs w:val="24"/>
+        </w:rPr>
+      </w:pPr>
+      <w:r>
+        <w:rPr>
+          <w:sz w:val="24"/>
+          <w:szCs w:val="24"/>
+        </w:rPr>
+        <w:lastRenderedPageBreak/>
         <w:t>1.5</w:t>
       </w:r>
     </w:p>
@@ -1115,7 +1219,7 @@
                     <pic:cNvPicPr/>
                   </pic:nvPicPr>
                   <pic:blipFill>
-                    <a:blip r:embed="rId9">
+                    <a:blip r:embed="rId10">
                       <a:extLst>
                         <a:ext uri="{28A0092B-C50C-407E-A947-70E740481C1C}">
                           <a14:useLocalDpi xmlns:a14="http://schemas.microsoft.com/office/drawing/2010/main" val="0"/>
@@ -1164,7 +1268,7 @@
                     <pic:cNvPicPr/>
                   </pic:nvPicPr>
                   <pic:blipFill>
-                    <a:blip r:embed="rId10">
+                    <a:blip r:embed="rId11">
                       <a:extLst>
                         <a:ext uri="{28A0092B-C50C-407E-A947-70E740481C1C}">
                           <a14:useLocalDpi xmlns:a14="http://schemas.microsoft.com/office/drawing/2010/main" val="0"/>
@@ -1203,7 +1307,6 @@
           <w:sz w:val="24"/>
           <w:szCs w:val="24"/>
         </w:rPr>
-        <w:lastRenderedPageBreak/>
         <w:t>When we test our accuracy of our regression, we can take values from our original dataset and see how the ERP compares to our prediction.</w:t>
       </w:r>
     </w:p>
@@ -1237,7 +1340,7 @@
                     <pic:cNvPicPr/>
                   </pic:nvPicPr>
                   <pic:blipFill>
-                    <a:blip r:embed="rId11">
+                    <a:blip r:embed="rId12">
                       <a:extLst>
                         <a:ext uri="{28A0092B-C50C-407E-A947-70E740481C1C}">
                           <a14:useLocalDpi xmlns:a14="http://schemas.microsoft.com/office/drawing/2010/main" val="0"/>
@@ -1286,7 +1389,7 @@
                     <pic:cNvPicPr/>
                   </pic:nvPicPr>
                   <pic:blipFill>
-                    <a:blip r:embed="rId12">
+                    <a:blip r:embed="rId13">
                       <a:extLst>
                         <a:ext uri="{28A0092B-C50C-407E-A947-70E740481C1C}">
                           <a14:useLocalDpi xmlns:a14="http://schemas.microsoft.com/office/drawing/2010/main" val="0"/>
@@ -1335,7 +1438,7 @@
                     <pic:cNvPicPr/>
                   </pic:nvPicPr>
                   <pic:blipFill>
-                    <a:blip r:embed="rId13">
+                    <a:blip r:embed="rId14">
                       <a:extLst>
                         <a:ext uri="{28A0092B-C50C-407E-A947-70E740481C1C}">
                           <a14:useLocalDpi xmlns:a14="http://schemas.microsoft.com/office/drawing/2010/main" val="0"/>
@@ -1433,46 +1536,6 @@
     <w:p>
       <w:pPr>
         <w:rPr>
-          <w:sz w:val="40"/>
-          <w:szCs w:val="40"/>
-        </w:rPr>
-      </w:pPr>
-    </w:p>
-    <w:p>
-      <w:pPr>
-        <w:rPr>
-          <w:sz w:val="40"/>
-          <w:szCs w:val="40"/>
-        </w:rPr>
-      </w:pPr>
-    </w:p>
-    <w:p>
-      <w:pPr>
-        <w:rPr>
-          <w:sz w:val="40"/>
-          <w:szCs w:val="40"/>
-        </w:rPr>
-      </w:pPr>
-    </w:p>
-    <w:p>
-      <w:pPr>
-        <w:rPr>
-          <w:sz w:val="40"/>
-          <w:szCs w:val="40"/>
-        </w:rPr>
-      </w:pPr>
-    </w:p>
-    <w:p>
-      <w:pPr>
-        <w:rPr>
-          <w:sz w:val="40"/>
-          <w:szCs w:val="40"/>
-        </w:rPr>
-      </w:pPr>
-    </w:p>
-    <w:p>
-      <w:pPr>
-        <w:rPr>
           <w:sz w:val="24"/>
           <w:szCs w:val="24"/>
         </w:rPr>
@@ -1660,69 +1723,6 @@
             <wp:extent cx="5731510" cy="1297305"/>
             <wp:effectExtent l="0" t="0" r="2540" b="0"/>
             <wp:docPr id="10" name="Picture 10"/>
-            <wp:cNvGraphicFramePr>
-              <a:graphicFrameLocks xmlns:a="http://schemas.openxmlformats.org/drawingml/2006/main" noChangeAspect="1"/>
-            </wp:cNvGraphicFramePr>
-            <a:graphic xmlns:a="http://schemas.openxmlformats.org/drawingml/2006/main">
-              <a:graphicData uri="http://schemas.openxmlformats.org/drawingml/2006/picture">
-                <pic:pic xmlns:pic="http://schemas.openxmlformats.org/drawingml/2006/picture">
-                  <pic:nvPicPr>
-                    <pic:cNvPr id="1" name=""/>
-                    <pic:cNvPicPr/>
-                  </pic:nvPicPr>
-                  <pic:blipFill>
-                    <a:blip r:embed="rId14"/>
-                    <a:stretch>
-                      <a:fillRect/>
-                    </a:stretch>
-                  </pic:blipFill>
-                  <pic:spPr>
-                    <a:xfrm>
-                      <a:off x="0" y="0"/>
-                      <a:ext cx="5731510" cy="1297305"/>
-                    </a:xfrm>
-                    <a:prstGeom prst="rect">
-                      <a:avLst/>
-                    </a:prstGeom>
-                  </pic:spPr>
-                </pic:pic>
-              </a:graphicData>
-            </a:graphic>
-          </wp:inline>
-        </w:drawing>
-      </w:r>
-    </w:p>
-    <w:p>
-      <w:pPr>
-        <w:rPr>
-          <w:sz w:val="24"/>
-          <w:szCs w:val="24"/>
-        </w:rPr>
-      </w:pPr>
-      <w:r>
-        <w:rPr>
-          <w:sz w:val="24"/>
-          <w:szCs w:val="24"/>
-        </w:rPr>
-        <w:t>Bank dataset after alterations</w:t>
-      </w:r>
-    </w:p>
-    <w:p>
-      <w:pPr>
-        <w:rPr>
-          <w:sz w:val="24"/>
-          <w:szCs w:val="24"/>
-        </w:rPr>
-      </w:pPr>
-      <w:r>
-        <w:rPr>
-          <w:noProof/>
-        </w:rPr>
-        <w:drawing>
-          <wp:inline distT="0" distB="0" distL="0" distR="0" wp14:anchorId="71BF0514" wp14:editId="588B3DB4">
-            <wp:extent cx="5731510" cy="1043305"/>
-            <wp:effectExtent l="0" t="0" r="2540" b="4445"/>
-            <wp:docPr id="12" name="Picture 12"/>
             <wp:cNvGraphicFramePr>
               <a:graphicFrameLocks xmlns:a="http://schemas.openxmlformats.org/drawingml/2006/main" noChangeAspect="1"/>
             </wp:cNvGraphicFramePr>
@@ -1742,7 +1742,7 @@
                   <pic:spPr>
                     <a:xfrm>
                       <a:off x="0" y="0"/>
-                      <a:ext cx="5731510" cy="1043305"/>
+                      <a:ext cx="5731510" cy="1297305"/>
                     </a:xfrm>
                     <a:prstGeom prst="rect">
                       <a:avLst/>
@@ -1764,14 +1764,28 @@
       </w:pPr>
       <w:r>
         <w:rPr>
+          <w:sz w:val="24"/>
+          <w:szCs w:val="24"/>
+        </w:rPr>
+        <w:t>Bank dataset after alterations</w:t>
+      </w:r>
+    </w:p>
+    <w:p>
+      <w:pPr>
+        <w:rPr>
+          <w:sz w:val="24"/>
+          <w:szCs w:val="24"/>
+        </w:rPr>
+      </w:pPr>
+      <w:r>
+        <w:rPr>
           <w:noProof/>
-          <w:lang w:val="en-GB" w:eastAsia="en-GB"/>
         </w:rPr>
         <w:drawing>
-          <wp:inline distT="0" distB="0" distL="0" distR="0" wp14:anchorId="45ED0730" wp14:editId="7375C9EA">
-            <wp:extent cx="5731510" cy="2590800"/>
-            <wp:effectExtent l="0" t="0" r="2540" b="0"/>
-            <wp:docPr id="1" name="Picture 1"/>
+          <wp:inline distT="0" distB="0" distL="0" distR="0" wp14:anchorId="71BF0514" wp14:editId="588B3DB4">
+            <wp:extent cx="5731510" cy="1043305"/>
+            <wp:effectExtent l="0" t="0" r="2540" b="4445"/>
+            <wp:docPr id="12" name="Picture 12"/>
             <wp:cNvGraphicFramePr>
               <a:graphicFrameLocks xmlns:a="http://schemas.openxmlformats.org/drawingml/2006/main" noChangeAspect="1"/>
             </wp:cNvGraphicFramePr>
@@ -1791,7 +1805,7 @@
                   <pic:spPr>
                     <a:xfrm>
                       <a:off x="0" y="0"/>
-                      <a:ext cx="5731510" cy="2590800"/>
+                      <a:ext cx="5731510" cy="1043305"/>
                     </a:xfrm>
                     <a:prstGeom prst="rect">
                       <a:avLst/>
@@ -1816,12 +1830,11 @@
           <w:noProof/>
           <w:lang w:val="en-GB" w:eastAsia="en-GB"/>
         </w:rPr>
-        <w:lastRenderedPageBreak/>
         <w:drawing>
-          <wp:inline distT="0" distB="0" distL="0" distR="0" wp14:anchorId="6591855B" wp14:editId="32301DAF">
-            <wp:extent cx="5731510" cy="2027555"/>
+          <wp:inline distT="0" distB="0" distL="0" distR="0" wp14:anchorId="45ED0730" wp14:editId="7375C9EA">
+            <wp:extent cx="5731510" cy="2590800"/>
             <wp:effectExtent l="0" t="0" r="2540" b="0"/>
-            <wp:docPr id="2" name="Picture 2"/>
+            <wp:docPr id="1" name="Picture 1"/>
             <wp:cNvGraphicFramePr>
               <a:graphicFrameLocks xmlns:a="http://schemas.openxmlformats.org/drawingml/2006/main" noChangeAspect="1"/>
             </wp:cNvGraphicFramePr>
@@ -1841,7 +1854,7 @@
                   <pic:spPr>
                     <a:xfrm>
                       <a:off x="0" y="0"/>
-                      <a:ext cx="5731510" cy="2027555"/>
+                      <a:ext cx="5731510" cy="2590800"/>
                     </a:xfrm>
                     <a:prstGeom prst="rect">
                       <a:avLst/>
@@ -1861,116 +1874,17 @@
           <w:szCs w:val="24"/>
         </w:rPr>
       </w:pPr>
-    </w:p>
-    <w:p>
-      <w:pPr>
-        <w:rPr>
-          <w:sz w:val="24"/>
-          <w:szCs w:val="24"/>
-        </w:rPr>
-      </w:pPr>
-    </w:p>
-    <w:p>
-      <w:pPr>
-        <w:rPr>
-          <w:sz w:val="24"/>
-          <w:szCs w:val="24"/>
-        </w:rPr>
-      </w:pPr>
-    </w:p>
-    <w:p>
-      <w:pPr>
-        <w:rPr>
-          <w:sz w:val="24"/>
-          <w:szCs w:val="24"/>
-        </w:rPr>
-      </w:pPr>
-    </w:p>
-    <w:p>
-      <w:pPr>
-        <w:rPr>
-          <w:sz w:val="24"/>
-          <w:szCs w:val="24"/>
-        </w:rPr>
-      </w:pPr>
-    </w:p>
-    <w:p>
-      <w:pPr>
-        <w:rPr>
-          <w:sz w:val="24"/>
-          <w:szCs w:val="24"/>
-        </w:rPr>
-      </w:pPr>
-    </w:p>
-    <w:p>
-      <w:pPr>
-        <w:rPr>
-          <w:sz w:val="24"/>
-          <w:szCs w:val="24"/>
-        </w:rPr>
-      </w:pPr>
-      <w:r>
-        <w:rPr>
-          <w:sz w:val="24"/>
-          <w:szCs w:val="24"/>
-        </w:rPr>
-        <w:t>2</w:t>
-      </w:r>
-      <w:r>
-        <w:rPr>
-          <w:sz w:val="24"/>
-          <w:szCs w:val="24"/>
-        </w:rPr>
-        <w:t>.3</w:t>
-      </w:r>
-    </w:p>
-    <w:p>
-      <w:pPr>
-        <w:rPr>
-          <w:sz w:val="24"/>
-          <w:szCs w:val="24"/>
-        </w:rPr>
-      </w:pPr>
-      <w:r>
-        <w:rPr>
-          <w:sz w:val="24"/>
-          <w:szCs w:val="24"/>
-        </w:rPr>
-        <w:t>Splitting the data frames.</w:t>
-      </w:r>
-    </w:p>
-    <w:p>
-      <w:pPr>
-        <w:rPr>
-          <w:sz w:val="24"/>
-          <w:szCs w:val="24"/>
-        </w:rPr>
-      </w:pPr>
-      <w:r>
-        <w:rPr>
-          <w:sz w:val="24"/>
-          <w:szCs w:val="24"/>
-        </w:rPr>
-        <w:t>For the training and testing, I split it 80/20, 80% for training and 20% for testing.</w:t>
-      </w:r>
-    </w:p>
-    <w:p>
-      <w:pPr>
-        <w:rPr>
-          <w:sz w:val="24"/>
-          <w:szCs w:val="24"/>
-        </w:rPr>
-      </w:pPr>
       <w:r>
         <w:rPr>
           <w:noProof/>
           <w:lang w:val="en-GB" w:eastAsia="en-GB"/>
         </w:rPr>
+        <w:lastRenderedPageBreak/>
         <w:drawing>
-          <wp:inline distT="0" distB="0" distL="0" distR="0" wp14:anchorId="43F6E294" wp14:editId="210E90AB">
-            <wp:extent cx="3286125" cy="1066800"/>
-            <wp:effectExtent l="0" t="0" r="9525" b="0"/>
-            <wp:docPr id="4" name="Picture 4"/>
+          <wp:inline distT="0" distB="0" distL="0" distR="0" wp14:anchorId="6591855B" wp14:editId="32301DAF">
+            <wp:extent cx="5731510" cy="2027555"/>
+            <wp:effectExtent l="0" t="0" r="2540" b="0"/>
+            <wp:docPr id="2" name="Picture 2"/>
             <wp:cNvGraphicFramePr>
               <a:graphicFrameLocks xmlns:a="http://schemas.openxmlformats.org/drawingml/2006/main" noChangeAspect="1"/>
             </wp:cNvGraphicFramePr>
@@ -1990,7 +1904,7 @@
                   <pic:spPr>
                     <a:xfrm>
                       <a:off x="0" y="0"/>
-                      <a:ext cx="3286125" cy="1066800"/>
+                      <a:ext cx="5731510" cy="2027555"/>
                     </a:xfrm>
                     <a:prstGeom prst="rect">
                       <a:avLst/>
@@ -2010,16 +1924,76 @@
           <w:szCs w:val="24"/>
         </w:rPr>
       </w:pPr>
+    </w:p>
+    <w:p>
+      <w:pPr>
+        <w:rPr>
+          <w:sz w:val="24"/>
+          <w:szCs w:val="24"/>
+        </w:rPr>
+      </w:pPr>
+      <w:r>
+        <w:rPr>
+          <w:sz w:val="24"/>
+          <w:szCs w:val="24"/>
+        </w:rPr>
+        <w:t>2</w:t>
+      </w:r>
+      <w:r>
+        <w:rPr>
+          <w:sz w:val="24"/>
+          <w:szCs w:val="24"/>
+        </w:rPr>
+        <w:t>.3</w:t>
+      </w:r>
+    </w:p>
+    <w:p>
+      <w:pPr>
+        <w:rPr>
+          <w:sz w:val="24"/>
+          <w:szCs w:val="24"/>
+        </w:rPr>
+      </w:pPr>
+      <w:r>
+        <w:rPr>
+          <w:sz w:val="24"/>
+          <w:szCs w:val="24"/>
+        </w:rPr>
+        <w:t>Splitting the data frames.</w:t>
+      </w:r>
+    </w:p>
+    <w:p>
+      <w:pPr>
+        <w:rPr>
+          <w:sz w:val="24"/>
+          <w:szCs w:val="24"/>
+        </w:rPr>
+      </w:pPr>
+      <w:r>
+        <w:rPr>
+          <w:sz w:val="24"/>
+          <w:szCs w:val="24"/>
+        </w:rPr>
+        <w:t>For the training and testing, I split it 80/20, 80% for training and 20% for testing.</w:t>
+      </w:r>
+    </w:p>
+    <w:p>
+      <w:pPr>
+        <w:rPr>
+          <w:sz w:val="24"/>
+          <w:szCs w:val="24"/>
+        </w:rPr>
+      </w:pPr>
       <w:r>
         <w:rPr>
           <w:noProof/>
           <w:lang w:val="en-GB" w:eastAsia="en-GB"/>
         </w:rPr>
         <w:drawing>
-          <wp:inline distT="0" distB="0" distL="0" distR="0" wp14:anchorId="46B7F953" wp14:editId="7D7620C7">
-            <wp:extent cx="3067050" cy="542925"/>
-            <wp:effectExtent l="0" t="0" r="0" b="9525"/>
-            <wp:docPr id="5" name="Picture 5"/>
+          <wp:inline distT="0" distB="0" distL="0" distR="0" wp14:anchorId="43F6E294" wp14:editId="210E90AB">
+            <wp:extent cx="3286125" cy="1066800"/>
+            <wp:effectExtent l="0" t="0" r="9525" b="0"/>
+            <wp:docPr id="4" name="Picture 4"/>
             <wp:cNvGraphicFramePr>
               <a:graphicFrameLocks xmlns:a="http://schemas.openxmlformats.org/drawingml/2006/main" noChangeAspect="1"/>
             </wp:cNvGraphicFramePr>
@@ -2039,7 +2013,7 @@
                   <pic:spPr>
                     <a:xfrm>
                       <a:off x="0" y="0"/>
-                      <a:ext cx="3067050" cy="542925"/>
+                      <a:ext cx="3286125" cy="1066800"/>
                     </a:xfrm>
                     <a:prstGeom prst="rect">
                       <a:avLst/>
@@ -2059,62 +2033,16 @@
           <w:szCs w:val="24"/>
         </w:rPr>
       </w:pPr>
-    </w:p>
-    <w:p>
-      <w:pPr>
-        <w:rPr>
-          <w:sz w:val="24"/>
-          <w:szCs w:val="24"/>
-        </w:rPr>
-      </w:pPr>
-      <w:r>
-        <w:rPr>
-          <w:sz w:val="24"/>
-          <w:szCs w:val="24"/>
-        </w:rPr>
-        <w:t>2</w:t>
-      </w:r>
-      <w:r>
-        <w:rPr>
-          <w:sz w:val="24"/>
-          <w:szCs w:val="24"/>
-        </w:rPr>
-        <w:t>.4</w:t>
-      </w:r>
-    </w:p>
-    <w:p>
-      <w:pPr>
-        <w:rPr>
-          <w:sz w:val="24"/>
-          <w:szCs w:val="24"/>
-        </w:rPr>
-      </w:pPr>
-      <w:r>
-        <w:rPr>
-          <w:sz w:val="24"/>
-          <w:szCs w:val="24"/>
-        </w:rPr>
-        <w:t>Model</w:t>
-      </w:r>
-    </w:p>
-    <w:p>
-      <w:pPr>
-        <w:rPr>
-          <w:sz w:val="24"/>
-          <w:szCs w:val="24"/>
-        </w:rPr>
-      </w:pPr>
       <w:r>
         <w:rPr>
           <w:noProof/>
           <w:lang w:val="en-GB" w:eastAsia="en-GB"/>
         </w:rPr>
-        <w:lastRenderedPageBreak/>
         <w:drawing>
-          <wp:inline distT="0" distB="0" distL="0" distR="0" wp14:anchorId="76E19EFC" wp14:editId="458B0D68">
-            <wp:extent cx="4981575" cy="2114550"/>
-            <wp:effectExtent l="0" t="0" r="9525" b="0"/>
-            <wp:docPr id="6" name="Picture 6"/>
+          <wp:inline distT="0" distB="0" distL="0" distR="0" wp14:anchorId="46B7F953" wp14:editId="7D7620C7">
+            <wp:extent cx="3067050" cy="542925"/>
+            <wp:effectExtent l="0" t="0" r="0" b="9525"/>
+            <wp:docPr id="5" name="Picture 5"/>
             <wp:cNvGraphicFramePr>
               <a:graphicFrameLocks xmlns:a="http://schemas.openxmlformats.org/drawingml/2006/main" noChangeAspect="1"/>
             </wp:cNvGraphicFramePr>
@@ -2134,7 +2062,7 @@
                   <pic:spPr>
                     <a:xfrm>
                       <a:off x="0" y="0"/>
-                      <a:ext cx="4981575" cy="2114550"/>
+                      <a:ext cx="3067050" cy="542925"/>
                     </a:xfrm>
                     <a:prstGeom prst="rect">
                       <a:avLst/>
@@ -2154,16 +2082,77 @@
           <w:szCs w:val="24"/>
         </w:rPr>
       </w:pPr>
+    </w:p>
+    <w:p>
+      <w:pPr>
+        <w:rPr>
+          <w:sz w:val="24"/>
+          <w:szCs w:val="24"/>
+        </w:rPr>
+      </w:pPr>
+    </w:p>
+    <w:p>
+      <w:pPr>
+        <w:rPr>
+          <w:sz w:val="24"/>
+          <w:szCs w:val="24"/>
+        </w:rPr>
+      </w:pPr>
+    </w:p>
+    <w:p>
+      <w:pPr>
+        <w:rPr>
+          <w:sz w:val="24"/>
+          <w:szCs w:val="24"/>
+        </w:rPr>
+      </w:pPr>
+      <w:r>
+        <w:rPr>
+          <w:sz w:val="24"/>
+          <w:szCs w:val="24"/>
+        </w:rPr>
+        <w:t>2</w:t>
+      </w:r>
+      <w:r>
+        <w:rPr>
+          <w:sz w:val="24"/>
+          <w:szCs w:val="24"/>
+        </w:rPr>
+        <w:t>.4</w:t>
+      </w:r>
+    </w:p>
+    <w:p>
+      <w:pPr>
+        <w:rPr>
+          <w:sz w:val="24"/>
+          <w:szCs w:val="24"/>
+        </w:rPr>
+      </w:pPr>
+      <w:r>
+        <w:rPr>
+          <w:sz w:val="24"/>
+          <w:szCs w:val="24"/>
+        </w:rPr>
+        <w:t>Model</w:t>
+      </w:r>
+    </w:p>
+    <w:p>
+      <w:pPr>
+        <w:rPr>
+          <w:sz w:val="24"/>
+          <w:szCs w:val="24"/>
+        </w:rPr>
+      </w:pPr>
       <w:r>
         <w:rPr>
           <w:noProof/>
           <w:lang w:val="en-GB" w:eastAsia="en-GB"/>
         </w:rPr>
         <w:drawing>
-          <wp:inline distT="0" distB="0" distL="0" distR="0" wp14:anchorId="2774E937" wp14:editId="4E6C0541">
-            <wp:extent cx="4162425" cy="1276350"/>
+          <wp:inline distT="0" distB="0" distL="0" distR="0" wp14:anchorId="76E19EFC" wp14:editId="458B0D68">
+            <wp:extent cx="4981575" cy="2114550"/>
             <wp:effectExtent l="0" t="0" r="9525" b="0"/>
-            <wp:docPr id="7" name="Picture 7"/>
+            <wp:docPr id="6" name="Picture 6"/>
             <wp:cNvGraphicFramePr>
               <a:graphicFrameLocks xmlns:a="http://schemas.openxmlformats.org/drawingml/2006/main" noChangeAspect="1"/>
             </wp:cNvGraphicFramePr>
@@ -2183,6 +2172,56 @@
                   <pic:spPr>
                     <a:xfrm>
                       <a:off x="0" y="0"/>
+                      <a:ext cx="4981575" cy="2114550"/>
+                    </a:xfrm>
+                    <a:prstGeom prst="rect">
+                      <a:avLst/>
+                    </a:prstGeom>
+                  </pic:spPr>
+                </pic:pic>
+              </a:graphicData>
+            </a:graphic>
+          </wp:inline>
+        </w:drawing>
+      </w:r>
+    </w:p>
+    <w:p>
+      <w:pPr>
+        <w:rPr>
+          <w:sz w:val="24"/>
+          <w:szCs w:val="24"/>
+        </w:rPr>
+      </w:pPr>
+      <w:r>
+        <w:rPr>
+          <w:noProof/>
+          <w:lang w:val="en-GB" w:eastAsia="en-GB"/>
+        </w:rPr>
+        <w:lastRenderedPageBreak/>
+        <w:drawing>
+          <wp:inline distT="0" distB="0" distL="0" distR="0" wp14:anchorId="2774E937" wp14:editId="4E6C0541">
+            <wp:extent cx="4162425" cy="1276350"/>
+            <wp:effectExtent l="0" t="0" r="9525" b="0"/>
+            <wp:docPr id="7" name="Picture 7"/>
+            <wp:cNvGraphicFramePr>
+              <a:graphicFrameLocks xmlns:a="http://schemas.openxmlformats.org/drawingml/2006/main" noChangeAspect="1"/>
+            </wp:cNvGraphicFramePr>
+            <a:graphic xmlns:a="http://schemas.openxmlformats.org/drawingml/2006/main">
+              <a:graphicData uri="http://schemas.openxmlformats.org/drawingml/2006/picture">
+                <pic:pic xmlns:pic="http://schemas.openxmlformats.org/drawingml/2006/picture">
+                  <pic:nvPicPr>
+                    <pic:cNvPr id="1" name=""/>
+                    <pic:cNvPicPr/>
+                  </pic:nvPicPr>
+                  <pic:blipFill>
+                    <a:blip r:embed="rId22"/>
+                    <a:stretch>
+                      <a:fillRect/>
+                    </a:stretch>
+                  </pic:blipFill>
+                  <pic:spPr>
+                    <a:xfrm>
+                      <a:off x="0" y="0"/>
                       <a:ext cx="4162425" cy="1276350"/>
                     </a:xfrm>
                     <a:prstGeom prst="rect">
@@ -2211,94 +2250,6 @@
           <w:szCs w:val="24"/>
         </w:rPr>
       </w:pPr>
-    </w:p>
-    <w:p>
-      <w:pPr>
-        <w:rPr>
-          <w:sz w:val="24"/>
-          <w:szCs w:val="24"/>
-        </w:rPr>
-      </w:pPr>
-    </w:p>
-    <w:p>
-      <w:pPr>
-        <w:rPr>
-          <w:sz w:val="24"/>
-          <w:szCs w:val="24"/>
-        </w:rPr>
-      </w:pPr>
-    </w:p>
-    <w:p>
-      <w:pPr>
-        <w:rPr>
-          <w:sz w:val="24"/>
-          <w:szCs w:val="24"/>
-        </w:rPr>
-      </w:pPr>
-    </w:p>
-    <w:p>
-      <w:pPr>
-        <w:rPr>
-          <w:sz w:val="24"/>
-          <w:szCs w:val="24"/>
-        </w:rPr>
-      </w:pPr>
-    </w:p>
-    <w:p>
-      <w:pPr>
-        <w:rPr>
-          <w:sz w:val="24"/>
-          <w:szCs w:val="24"/>
-        </w:rPr>
-      </w:pPr>
-    </w:p>
-    <w:p>
-      <w:pPr>
-        <w:rPr>
-          <w:sz w:val="24"/>
-          <w:szCs w:val="24"/>
-        </w:rPr>
-      </w:pPr>
-    </w:p>
-    <w:p>
-      <w:pPr>
-        <w:rPr>
-          <w:sz w:val="24"/>
-          <w:szCs w:val="24"/>
-        </w:rPr>
-      </w:pPr>
-    </w:p>
-    <w:p>
-      <w:pPr>
-        <w:rPr>
-          <w:sz w:val="24"/>
-          <w:szCs w:val="24"/>
-        </w:rPr>
-      </w:pPr>
-    </w:p>
-    <w:p>
-      <w:pPr>
-        <w:rPr>
-          <w:sz w:val="24"/>
-          <w:szCs w:val="24"/>
-        </w:rPr>
-      </w:pPr>
-    </w:p>
-    <w:p>
-      <w:pPr>
-        <w:rPr>
-          <w:sz w:val="24"/>
-          <w:szCs w:val="24"/>
-        </w:rPr>
-      </w:pPr>
-    </w:p>
-    <w:p>
-      <w:pPr>
-        <w:rPr>
-          <w:sz w:val="24"/>
-          <w:szCs w:val="24"/>
-        </w:rPr>
-      </w:pPr>
       <w:r>
         <w:rPr>
           <w:sz w:val="24"/>
@@ -2326,9 +2277,72 @@
           <w:sz w:val="24"/>
           <w:szCs w:val="24"/>
         </w:rPr>
-        <w:lastRenderedPageBreak/>
         <w:t>Predictions</w:t>
       </w:r>
+    </w:p>
+    <w:p>
+      <w:pPr>
+        <w:rPr>
+          <w:sz w:val="24"/>
+          <w:szCs w:val="24"/>
+        </w:rPr>
+      </w:pPr>
+      <w:r>
+        <w:rPr>
+          <w:noProof/>
+          <w:sz w:val="24"/>
+          <w:szCs w:val="24"/>
+        </w:rPr>
+        <w:drawing>
+          <wp:inline distT="0" distB="0" distL="0" distR="0">
+            <wp:extent cx="5731510" cy="2147570"/>
+            <wp:effectExtent l="0" t="0" r="2540" b="5080"/>
+            <wp:docPr id="202" name="Picture 202"/>
+            <wp:cNvGraphicFramePr>
+              <a:graphicFrameLocks xmlns:a="http://schemas.openxmlformats.org/drawingml/2006/main" noChangeAspect="1"/>
+            </wp:cNvGraphicFramePr>
+            <a:graphic xmlns:a="http://schemas.openxmlformats.org/drawingml/2006/main">
+              <a:graphicData uri="http://schemas.openxmlformats.org/drawingml/2006/picture">
+                <pic:pic xmlns:pic="http://schemas.openxmlformats.org/drawingml/2006/picture">
+                  <pic:nvPicPr>
+                    <pic:cNvPr id="202" name="Default_plot.png"/>
+                    <pic:cNvPicPr/>
+                  </pic:nvPicPr>
+                  <pic:blipFill>
+                    <a:blip r:embed="rId23" cstate="print">
+                      <a:extLst>
+                        <a:ext uri="{28A0092B-C50C-407E-A947-70E740481C1C}">
+                          <a14:useLocalDpi xmlns:a14="http://schemas.microsoft.com/office/drawing/2010/main" val="0"/>
+                        </a:ext>
+                      </a:extLst>
+                    </a:blip>
+                    <a:stretch>
+                      <a:fillRect/>
+                    </a:stretch>
+                  </pic:blipFill>
+                  <pic:spPr>
+                    <a:xfrm>
+                      <a:off x="0" y="0"/>
+                      <a:ext cx="5731510" cy="2147570"/>
+                    </a:xfrm>
+                    <a:prstGeom prst="rect">
+                      <a:avLst/>
+                    </a:prstGeom>
+                  </pic:spPr>
+                </pic:pic>
+              </a:graphicData>
+            </a:graphic>
+          </wp:inline>
+        </w:drawing>
+      </w:r>
+    </w:p>
+    <w:p>
+      <w:pPr>
+        <w:rPr>
+          <w:sz w:val="24"/>
+          <w:szCs w:val="24"/>
+        </w:rPr>
+      </w:pPr>
       <w:r>
         <w:rPr>
           <w:noProof/>
@@ -2352,7 +2366,7 @@
                     <pic:cNvPicPr/>
                   </pic:nvPicPr>
                   <pic:blipFill>
-                    <a:blip r:embed="rId22">
+                    <a:blip r:embed="rId24">
                       <a:extLst>
                         <a:ext uri="{28A0092B-C50C-407E-A947-70E740481C1C}">
                           <a14:useLocalDpi xmlns:a14="http://schemas.microsoft.com/office/drawing/2010/main" val="0"/>
@@ -2391,6 +2405,7 @@
           <w:noProof/>
           <w:lang w:val="en-GB" w:eastAsia="en-GB"/>
         </w:rPr>
+        <w:lastRenderedPageBreak/>
         <w:drawing>
           <wp:inline distT="0" distB="0" distL="0" distR="0" wp14:anchorId="09A79002" wp14:editId="19CF034D">
             <wp:extent cx="4362450" cy="2200275"/>
@@ -2407,7 +2422,7 @@
                     <pic:cNvPicPr/>
                   </pic:nvPicPr>
                   <pic:blipFill>
-                    <a:blip r:embed="rId23"/>
+                    <a:blip r:embed="rId25"/>
                     <a:stretch>
                       <a:fillRect/>
                     </a:stretch>
@@ -2435,6 +2450,22 @@
           <w:szCs w:val="24"/>
         </w:rPr>
       </w:pPr>
+    </w:p>
+    <w:p>
+      <w:pPr>
+        <w:rPr>
+          <w:sz w:val="24"/>
+          <w:szCs w:val="24"/>
+        </w:rPr>
+      </w:pPr>
+    </w:p>
+    <w:p>
+      <w:pPr>
+        <w:rPr>
+          <w:sz w:val="24"/>
+          <w:szCs w:val="24"/>
+        </w:rPr>
+      </w:pPr>
       <w:r>
         <w:rPr>
           <w:sz w:val="24"/>
@@ -2472,59 +2503,187 @@
           <w:szCs w:val="24"/>
         </w:rPr>
       </w:pPr>
-    </w:p>
-    <w:p>
-      <w:pPr>
-        <w:rPr>
-          <w:sz w:val="24"/>
-          <w:szCs w:val="24"/>
-        </w:rPr>
-      </w:pPr>
-    </w:p>
-    <w:p>
-      <w:pPr>
-        <w:rPr>
-          <w:sz w:val="24"/>
-          <w:szCs w:val="24"/>
-        </w:rPr>
-      </w:pPr>
-    </w:p>
-    <w:p>
-      <w:pPr>
-        <w:rPr>
-          <w:sz w:val="24"/>
-          <w:szCs w:val="24"/>
-        </w:rPr>
-      </w:pPr>
-    </w:p>
-    <w:p>
-      <w:pPr>
-        <w:rPr>
-          <w:sz w:val="24"/>
-          <w:szCs w:val="24"/>
-        </w:rPr>
-      </w:pPr>
-    </w:p>
-    <w:p>
-      <w:pPr>
-        <w:rPr>
-          <w:sz w:val="24"/>
-          <w:szCs w:val="24"/>
-        </w:rPr>
-      </w:pPr>
-    </w:p>
-    <w:p>
-      <w:pPr>
-        <w:rPr>
-          <w:sz w:val="24"/>
-          <w:szCs w:val="24"/>
-        </w:rPr>
-      </w:pPr>
-      <w:r>
+      <w:r>
+        <w:rPr>
+          <w:sz w:val="24"/>
+          <w:szCs w:val="24"/>
+        </w:rPr>
+        <w:t>From our prediction, we can see the branching paths on the decision tree</w:t>
+      </w:r>
+      <w:r>
+        <w:rPr>
+          <w:sz w:val="24"/>
+          <w:szCs w:val="24"/>
+        </w:rPr>
+        <w:t>, depending on certain data per client we can see how that influences the outcome.</w:t>
+      </w:r>
+      <w:r>
+        <w:rPr>
+          <w:sz w:val="24"/>
+          <w:szCs w:val="24"/>
+        </w:rPr>
+        <w:t xml:space="preserve"> An example is people who had a contract duration over 646 and were married </w:t>
+      </w:r>
+      <w:r>
+        <w:rPr>
+          <w:sz w:val="24"/>
+          <w:szCs w:val="24"/>
+        </w:rPr>
+        <w:t>said yes and they made up 3% of the total amount of people in the dataset</w:t>
+      </w:r>
+      <w:r>
+        <w:rPr>
+          <w:sz w:val="24"/>
+          <w:szCs w:val="24"/>
+        </w:rPr>
+        <w:t xml:space="preserve">, but those that were unmarried could be split into two groups, those who had a campaign lower or higher than 4, being 3% no </w:t>
+      </w:r>
+      <w:r>
+        <w:rPr>
+          <w:sz w:val="24"/>
+          <w:szCs w:val="24"/>
+        </w:rPr>
+        <w:t>and 1% yes.</w:t>
+      </w:r>
+    </w:p>
+    <w:p>
+      <w:pPr>
+        <w:rPr>
+          <w:sz w:val="24"/>
+          <w:szCs w:val="24"/>
+        </w:rPr>
+      </w:pPr>
+      <w:r>
+        <w:rPr>
+          <w:sz w:val="24"/>
+          <w:szCs w:val="24"/>
+        </w:rPr>
+        <w:t xml:space="preserve">The interesting data in my opinion, </w:t>
+      </w:r>
+      <w:r>
+        <w:rPr>
+          <w:sz w:val="24"/>
+          <w:szCs w:val="24"/>
+        </w:rPr>
+        <w:t>is</w:t>
+      </w:r>
+      <w:r>
+        <w:rPr>
+          <w:sz w:val="24"/>
+          <w:szCs w:val="24"/>
+        </w:rPr>
+        <w:t xml:space="preserve"> seeing the difference between those who are married/divorced/single. Married people typically said yes,</w:t>
+      </w:r>
+      <w:r>
+        <w:rPr>
+          <w:sz w:val="24"/>
+          <w:szCs w:val="24"/>
+        </w:rPr>
+        <w:t xml:space="preserve"> especially those who already had credit. Those without credit weren’t as overwhelmingly responsive to the term deposit but even with factoring in their campaign and previous contact amount, they were just over 50% likely to say yes. This is presumably</w:t>
+      </w:r>
+      <w:r>
+        <w:rPr>
+          <w:sz w:val="24"/>
+          <w:szCs w:val="24"/>
+        </w:rPr>
+        <w:t xml:space="preserve"> new couples looking for finance for a home together or maybe </w:t>
+      </w:r>
+      <w:r>
+        <w:rPr>
+          <w:sz w:val="24"/>
+          <w:szCs w:val="24"/>
+        </w:rPr>
+        <w:t xml:space="preserve">raise and fund having </w:t>
+      </w:r>
+      <w:r>
+        <w:rPr>
+          <w:sz w:val="24"/>
+          <w:szCs w:val="24"/>
+        </w:rPr>
+        <w:t>children</w:t>
+      </w:r>
+      <w:r>
+        <w:rPr>
+          <w:sz w:val="24"/>
+          <w:szCs w:val="24"/>
+        </w:rPr>
+        <w:t>.</w:t>
+      </w:r>
+    </w:p>
+    <w:p>
+      <w:pPr>
+        <w:rPr>
+          <w:sz w:val="24"/>
+          <w:szCs w:val="24"/>
+        </w:rPr>
+      </w:pPr>
+      <w:r>
+        <w:rPr>
+          <w:sz w:val="24"/>
+          <w:szCs w:val="24"/>
+        </w:rPr>
+        <w:t xml:space="preserve">There is also a correlation between the age of the client and their likelihood of taking on a term deposit. Those who were above or equal to 60 years were over 90% likely to say no, while those under 60 were approximately likely to say no </w:t>
+      </w:r>
+      <w:r>
+        <w:rPr>
+          <w:sz w:val="24"/>
+          <w:szCs w:val="24"/>
+        </w:rPr>
+        <w:t>45% of the time, though this is dived into deeper when we factor in their marital status and if they already have a loan. Those who were single, had no personal loan and were older than 51 years of age were 99% likely to say no but those under or equal to 51% were around 55% likely to say yes.</w:t>
+      </w:r>
+    </w:p>
+    <w:p>
+      <w:pPr>
+        <w:rPr>
+          <w:sz w:val="24"/>
+          <w:szCs w:val="24"/>
+        </w:rPr>
+      </w:pPr>
+    </w:p>
+    <w:p>
+      <w:pPr>
+        <w:rPr>
+          <w:sz w:val="24"/>
+          <w:szCs w:val="24"/>
+        </w:rPr>
+      </w:pPr>
+    </w:p>
+    <w:p>
+      <w:pPr>
+        <w:rPr>
+          <w:sz w:val="24"/>
+          <w:szCs w:val="24"/>
+        </w:rPr>
+      </w:pPr>
+    </w:p>
+    <w:p>
+      <w:pPr>
+        <w:rPr>
+          <w:sz w:val="24"/>
+          <w:szCs w:val="24"/>
+        </w:rPr>
+      </w:pPr>
+    </w:p>
+    <w:p>
+      <w:pPr>
         <w:rPr>
           <w:sz w:val="40"/>
           <w:szCs w:val="40"/>
         </w:rPr>
+      </w:pPr>
+    </w:p>
+    <w:p>
+      <w:pPr>
+        <w:rPr>
+          <w:sz w:val="24"/>
+          <w:szCs w:val="24"/>
+        </w:rPr>
+      </w:pPr>
+      <w:r>
+        <w:rPr>
+          <w:sz w:val="40"/>
+          <w:szCs w:val="40"/>
+        </w:rPr>
         <w:lastRenderedPageBreak/>
         <w:t>KNN</w:t>
       </w:r>
@@ -2565,16 +2724,1131 @@
         </w:rPr>
         <w:t>For my KNN prediction, I used the same dataset as decision trees, to compare the results given for each.</w:t>
       </w:r>
+      <w:r>
+        <w:rPr>
+          <w:sz w:val="24"/>
+          <w:szCs w:val="24"/>
+        </w:rPr>
+        <w:t xml:space="preserve"> Since there is no model for KNN, I will only be able to compare the reported number of success/failures and compare them to the paths of the decision tree.</w:t>
+      </w:r>
+      <w:r>
+        <w:rPr>
+          <w:sz w:val="24"/>
+          <w:szCs w:val="24"/>
+        </w:rPr>
+        <w:t xml:space="preserve"> We are still trying to predict the likelihood of a yes or no response from a banks client on if they would like a term deposit or not. To predict </w:t>
+      </w:r>
+      <w:r>
+        <w:rPr>
+          <w:sz w:val="24"/>
+          <w:szCs w:val="24"/>
+        </w:rPr>
+        <w:t>this,</w:t>
+      </w:r>
+      <w:r>
+        <w:rPr>
+          <w:sz w:val="24"/>
+          <w:szCs w:val="24"/>
+        </w:rPr>
+        <w:t xml:space="preserve"> we use the data from the dataset of clients, a mix of yes and no responses.</w:t>
+      </w:r>
+    </w:p>
+    <w:p>
+      <w:pPr>
+        <w:rPr>
+          <w:sz w:val="24"/>
+          <w:szCs w:val="24"/>
+        </w:rPr>
+      </w:pPr>
+    </w:p>
+    <w:p>
+      <w:pPr>
+        <w:rPr>
+          <w:sz w:val="24"/>
+          <w:szCs w:val="24"/>
+        </w:rPr>
+      </w:pPr>
+    </w:p>
+    <w:p>
+      <w:pPr>
+        <w:rPr>
+          <w:sz w:val="24"/>
+          <w:szCs w:val="24"/>
+        </w:rPr>
+      </w:pPr>
+    </w:p>
+    <w:p>
+      <w:pPr>
+        <w:rPr>
+          <w:sz w:val="24"/>
+          <w:szCs w:val="24"/>
+        </w:rPr>
+      </w:pPr>
+      <w:r>
+        <w:rPr>
+          <w:sz w:val="24"/>
+          <w:szCs w:val="24"/>
+        </w:rPr>
+        <w:t>3.2</w:t>
+      </w:r>
+    </w:p>
+    <w:p>
+      <w:pPr>
+        <w:rPr>
+          <w:sz w:val="24"/>
+          <w:szCs w:val="24"/>
+        </w:rPr>
+      </w:pPr>
+      <w:r>
+        <w:rPr>
+          <w:sz w:val="24"/>
+          <w:szCs w:val="24"/>
+        </w:rPr>
+        <w:t>Dataset before alterations</w:t>
+      </w:r>
+    </w:p>
+    <w:p>
+      <w:pPr>
+        <w:rPr>
+          <w:sz w:val="24"/>
+          <w:szCs w:val="24"/>
+        </w:rPr>
+      </w:pPr>
+      <w:r>
+        <w:rPr>
+          <w:noProof/>
+        </w:rPr>
+        <w:drawing>
+          <wp:inline distT="0" distB="0" distL="0" distR="0" wp14:anchorId="1274314D" wp14:editId="6CEBF1FB">
+            <wp:extent cx="5731510" cy="1211580"/>
+            <wp:effectExtent l="0" t="0" r="2540" b="7620"/>
+            <wp:docPr id="21" name="Picture 21"/>
+            <wp:cNvGraphicFramePr>
+              <a:graphicFrameLocks xmlns:a="http://schemas.openxmlformats.org/drawingml/2006/main" noChangeAspect="1"/>
+            </wp:cNvGraphicFramePr>
+            <a:graphic xmlns:a="http://schemas.openxmlformats.org/drawingml/2006/main">
+              <a:graphicData uri="http://schemas.openxmlformats.org/drawingml/2006/picture">
+                <pic:pic xmlns:pic="http://schemas.openxmlformats.org/drawingml/2006/picture">
+                  <pic:nvPicPr>
+                    <pic:cNvPr id="1" name=""/>
+                    <pic:cNvPicPr/>
+                  </pic:nvPicPr>
+                  <pic:blipFill>
+                    <a:blip r:embed="rId26"/>
+                    <a:stretch>
+                      <a:fillRect/>
+                    </a:stretch>
+                  </pic:blipFill>
+                  <pic:spPr>
+                    <a:xfrm>
+                      <a:off x="0" y="0"/>
+                      <a:ext cx="5731510" cy="1211580"/>
+                    </a:xfrm>
+                    <a:prstGeom prst="rect">
+                      <a:avLst/>
+                    </a:prstGeom>
+                  </pic:spPr>
+                </pic:pic>
+              </a:graphicData>
+            </a:graphic>
+          </wp:inline>
+        </w:drawing>
+      </w:r>
+    </w:p>
+    <w:p>
+      <w:pPr>
+        <w:rPr>
+          <w:sz w:val="24"/>
+          <w:szCs w:val="24"/>
+        </w:rPr>
+      </w:pPr>
+    </w:p>
+    <w:p>
+      <w:pPr>
+        <w:rPr>
+          <w:sz w:val="24"/>
+          <w:szCs w:val="24"/>
+        </w:rPr>
+      </w:pPr>
+      <w:r>
+        <w:rPr>
+          <w:sz w:val="24"/>
+          <w:szCs w:val="24"/>
+        </w:rPr>
+        <w:t>Dataset after alterations</w:t>
+      </w:r>
+    </w:p>
+    <w:p>
+      <w:pPr>
+        <w:rPr>
+          <w:sz w:val="24"/>
+          <w:szCs w:val="24"/>
+        </w:rPr>
+      </w:pPr>
+      <w:r>
+        <w:rPr>
+          <w:noProof/>
+        </w:rPr>
+        <w:drawing>
+          <wp:inline distT="0" distB="0" distL="0" distR="0" wp14:anchorId="1E5E5DEA" wp14:editId="405B88BC">
+            <wp:extent cx="5619750" cy="2295525"/>
+            <wp:effectExtent l="0" t="0" r="0" b="9525"/>
+            <wp:docPr id="22" name="Picture 22"/>
+            <wp:cNvGraphicFramePr>
+              <a:graphicFrameLocks xmlns:a="http://schemas.openxmlformats.org/drawingml/2006/main" noChangeAspect="1"/>
+            </wp:cNvGraphicFramePr>
+            <a:graphic xmlns:a="http://schemas.openxmlformats.org/drawingml/2006/main">
+              <a:graphicData uri="http://schemas.openxmlformats.org/drawingml/2006/picture">
+                <pic:pic xmlns:pic="http://schemas.openxmlformats.org/drawingml/2006/picture">
+                  <pic:nvPicPr>
+                    <pic:cNvPr id="1" name=""/>
+                    <pic:cNvPicPr/>
+                  </pic:nvPicPr>
+                  <pic:blipFill>
+                    <a:blip r:embed="rId27"/>
+                    <a:stretch>
+                      <a:fillRect/>
+                    </a:stretch>
+                  </pic:blipFill>
+                  <pic:spPr>
+                    <a:xfrm>
+                      <a:off x="0" y="0"/>
+                      <a:ext cx="5619750" cy="2295525"/>
+                    </a:xfrm>
+                    <a:prstGeom prst="rect">
+                      <a:avLst/>
+                    </a:prstGeom>
+                  </pic:spPr>
+                </pic:pic>
+              </a:graphicData>
+            </a:graphic>
+          </wp:inline>
+        </w:drawing>
+      </w:r>
+    </w:p>
+    <w:p>
+      <w:pPr>
+        <w:rPr>
+          <w:sz w:val="24"/>
+          <w:szCs w:val="24"/>
+        </w:rPr>
+      </w:pPr>
+      <w:r>
+        <w:rPr>
+          <w:sz w:val="24"/>
+          <w:szCs w:val="24"/>
+        </w:rPr>
+        <w:t>I removed all non-numerical columns and reordered so the “y” column, which is soon to be my success/failure column, is at the front, for simplicity sake down the line.</w:t>
+      </w:r>
+    </w:p>
+    <w:p>
+      <w:pPr>
+        <w:rPr>
+          <w:sz w:val="24"/>
+          <w:szCs w:val="24"/>
+        </w:rPr>
+      </w:pPr>
+      <w:r>
+        <w:rPr>
+          <w:noProof/>
+        </w:rPr>
+        <w:lastRenderedPageBreak/>
+        <w:drawing>
+          <wp:inline distT="0" distB="0" distL="0" distR="0" wp14:anchorId="51FC1838" wp14:editId="7DF6B71F">
+            <wp:extent cx="1466850" cy="742950"/>
+            <wp:effectExtent l="0" t="0" r="0" b="0"/>
+            <wp:docPr id="23" name="Picture 23"/>
+            <wp:cNvGraphicFramePr>
+              <a:graphicFrameLocks xmlns:a="http://schemas.openxmlformats.org/drawingml/2006/main" noChangeAspect="1"/>
+            </wp:cNvGraphicFramePr>
+            <a:graphic xmlns:a="http://schemas.openxmlformats.org/drawingml/2006/main">
+              <a:graphicData uri="http://schemas.openxmlformats.org/drawingml/2006/picture">
+                <pic:pic xmlns:pic="http://schemas.openxmlformats.org/drawingml/2006/picture">
+                  <pic:nvPicPr>
+                    <pic:cNvPr id="1" name=""/>
+                    <pic:cNvPicPr/>
+                  </pic:nvPicPr>
+                  <pic:blipFill>
+                    <a:blip r:embed="rId28"/>
+                    <a:stretch>
+                      <a:fillRect/>
+                    </a:stretch>
+                  </pic:blipFill>
+                  <pic:spPr>
+                    <a:xfrm>
+                      <a:off x="0" y="0"/>
+                      <a:ext cx="1466850" cy="742950"/>
+                    </a:xfrm>
+                    <a:prstGeom prst="rect">
+                      <a:avLst/>
+                    </a:prstGeom>
+                  </pic:spPr>
+                </pic:pic>
+              </a:graphicData>
+            </a:graphic>
+          </wp:inline>
+        </w:drawing>
+      </w:r>
+    </w:p>
+    <w:p>
+      <w:pPr>
+        <w:rPr>
+          <w:sz w:val="24"/>
+          <w:szCs w:val="24"/>
+        </w:rPr>
+      </w:pPr>
+      <w:r>
+        <w:rPr>
+          <w:noProof/>
+        </w:rPr>
+        <w:drawing>
+          <wp:inline distT="0" distB="0" distL="0" distR="0" wp14:anchorId="119CC8DC" wp14:editId="12BA2ADC">
+            <wp:extent cx="4562475" cy="704850"/>
+            <wp:effectExtent l="0" t="0" r="9525" b="0"/>
+            <wp:docPr id="25" name="Picture 25"/>
+            <wp:cNvGraphicFramePr>
+              <a:graphicFrameLocks xmlns:a="http://schemas.openxmlformats.org/drawingml/2006/main" noChangeAspect="1"/>
+            </wp:cNvGraphicFramePr>
+            <a:graphic xmlns:a="http://schemas.openxmlformats.org/drawingml/2006/main">
+              <a:graphicData uri="http://schemas.openxmlformats.org/drawingml/2006/picture">
+                <pic:pic xmlns:pic="http://schemas.openxmlformats.org/drawingml/2006/picture">
+                  <pic:nvPicPr>
+                    <pic:cNvPr id="1" name=""/>
+                    <pic:cNvPicPr/>
+                  </pic:nvPicPr>
+                  <pic:blipFill>
+                    <a:blip r:embed="rId29"/>
+                    <a:stretch>
+                      <a:fillRect/>
+                    </a:stretch>
+                  </pic:blipFill>
+                  <pic:spPr>
+                    <a:xfrm>
+                      <a:off x="0" y="0"/>
+                      <a:ext cx="4562475" cy="704850"/>
+                    </a:xfrm>
+                    <a:prstGeom prst="rect">
+                      <a:avLst/>
+                    </a:prstGeom>
+                  </pic:spPr>
+                </pic:pic>
+              </a:graphicData>
+            </a:graphic>
+          </wp:inline>
+        </w:drawing>
+      </w:r>
+    </w:p>
+    <w:p>
+      <w:pPr>
+        <w:rPr>
+          <w:sz w:val="24"/>
+          <w:szCs w:val="24"/>
+        </w:rPr>
+      </w:pPr>
+      <w:r>
+        <w:rPr>
+          <w:noProof/>
+        </w:rPr>
+        <w:drawing>
+          <wp:inline distT="0" distB="0" distL="0" distR="0" wp14:anchorId="6339FDA8" wp14:editId="69BD7C98">
+            <wp:extent cx="1076325" cy="3476625"/>
+            <wp:effectExtent l="0" t="0" r="9525" b="9525"/>
+            <wp:docPr id="24" name="Picture 24"/>
+            <wp:cNvGraphicFramePr>
+              <a:graphicFrameLocks xmlns:a="http://schemas.openxmlformats.org/drawingml/2006/main" noChangeAspect="1"/>
+            </wp:cNvGraphicFramePr>
+            <a:graphic xmlns:a="http://schemas.openxmlformats.org/drawingml/2006/main">
+              <a:graphicData uri="http://schemas.openxmlformats.org/drawingml/2006/picture">
+                <pic:pic xmlns:pic="http://schemas.openxmlformats.org/drawingml/2006/picture">
+                  <pic:nvPicPr>
+                    <pic:cNvPr id="1" name=""/>
+                    <pic:cNvPicPr/>
+                  </pic:nvPicPr>
+                  <pic:blipFill>
+                    <a:blip r:embed="rId30"/>
+                    <a:stretch>
+                      <a:fillRect/>
+                    </a:stretch>
+                  </pic:blipFill>
+                  <pic:spPr>
+                    <a:xfrm>
+                      <a:off x="0" y="0"/>
+                      <a:ext cx="1076325" cy="3476625"/>
+                    </a:xfrm>
+                    <a:prstGeom prst="rect">
+                      <a:avLst/>
+                    </a:prstGeom>
+                  </pic:spPr>
+                </pic:pic>
+              </a:graphicData>
+            </a:graphic>
+          </wp:inline>
+        </w:drawing>
+      </w:r>
+    </w:p>
+    <w:p>
+      <w:pPr>
+        <w:rPr>
+          <w:sz w:val="24"/>
+          <w:szCs w:val="24"/>
+        </w:rPr>
+      </w:pPr>
+    </w:p>
+    <w:p>
+      <w:pPr>
+        <w:rPr>
+          <w:sz w:val="24"/>
+          <w:szCs w:val="24"/>
+        </w:rPr>
+      </w:pPr>
+      <w:r>
+        <w:rPr>
+          <w:sz w:val="24"/>
+          <w:szCs w:val="24"/>
+        </w:rPr>
+        <w:t>Creating the normalize function</w:t>
+      </w:r>
+    </w:p>
+    <w:p>
+      <w:pPr>
+        <w:rPr>
+          <w:sz w:val="24"/>
+          <w:szCs w:val="24"/>
+        </w:rPr>
+      </w:pPr>
+      <w:r>
+        <w:rPr>
+          <w:noProof/>
+        </w:rPr>
+        <w:drawing>
+          <wp:inline distT="0" distB="0" distL="0" distR="0" wp14:anchorId="60C2EB04" wp14:editId="04ECC53D">
+            <wp:extent cx="4772025" cy="1685925"/>
+            <wp:effectExtent l="0" t="0" r="9525" b="9525"/>
+            <wp:docPr id="26" name="Picture 26"/>
+            <wp:cNvGraphicFramePr>
+              <a:graphicFrameLocks xmlns:a="http://schemas.openxmlformats.org/drawingml/2006/main" noChangeAspect="1"/>
+            </wp:cNvGraphicFramePr>
+            <a:graphic xmlns:a="http://schemas.openxmlformats.org/drawingml/2006/main">
+              <a:graphicData uri="http://schemas.openxmlformats.org/drawingml/2006/picture">
+                <pic:pic xmlns:pic="http://schemas.openxmlformats.org/drawingml/2006/picture">
+                  <pic:nvPicPr>
+                    <pic:cNvPr id="1" name=""/>
+                    <pic:cNvPicPr/>
+                  </pic:nvPicPr>
+                  <pic:blipFill>
+                    <a:blip r:embed="rId31"/>
+                    <a:stretch>
+                      <a:fillRect/>
+                    </a:stretch>
+                  </pic:blipFill>
+                  <pic:spPr>
+                    <a:xfrm>
+                      <a:off x="0" y="0"/>
+                      <a:ext cx="4772025" cy="1685925"/>
+                    </a:xfrm>
+                    <a:prstGeom prst="rect">
+                      <a:avLst/>
+                    </a:prstGeom>
+                  </pic:spPr>
+                </pic:pic>
+              </a:graphicData>
+            </a:graphic>
+          </wp:inline>
+        </w:drawing>
+      </w:r>
+    </w:p>
+    <w:p>
+      <w:pPr>
+        <w:rPr>
+          <w:sz w:val="24"/>
+          <w:szCs w:val="24"/>
+        </w:rPr>
+      </w:pPr>
+      <w:r>
+        <w:rPr>
+          <w:noProof/>
+        </w:rPr>
+        <w:drawing>
+          <wp:inline distT="0" distB="0" distL="0" distR="0" wp14:anchorId="43CC1781" wp14:editId="4C16C4E2">
+            <wp:extent cx="4476750" cy="1047750"/>
+            <wp:effectExtent l="0" t="0" r="0" b="0"/>
+            <wp:docPr id="27" name="Picture 27"/>
+            <wp:cNvGraphicFramePr>
+              <a:graphicFrameLocks xmlns:a="http://schemas.openxmlformats.org/drawingml/2006/main" noChangeAspect="1"/>
+            </wp:cNvGraphicFramePr>
+            <a:graphic xmlns:a="http://schemas.openxmlformats.org/drawingml/2006/main">
+              <a:graphicData uri="http://schemas.openxmlformats.org/drawingml/2006/picture">
+                <pic:pic xmlns:pic="http://schemas.openxmlformats.org/drawingml/2006/picture">
+                  <pic:nvPicPr>
+                    <pic:cNvPr id="1" name=""/>
+                    <pic:cNvPicPr/>
+                  </pic:nvPicPr>
+                  <pic:blipFill>
+                    <a:blip r:embed="rId32"/>
+                    <a:stretch>
+                      <a:fillRect/>
+                    </a:stretch>
+                  </pic:blipFill>
+                  <pic:spPr>
+                    <a:xfrm>
+                      <a:off x="0" y="0"/>
+                      <a:ext cx="4476750" cy="1047750"/>
+                    </a:xfrm>
+                    <a:prstGeom prst="rect">
+                      <a:avLst/>
+                    </a:prstGeom>
+                  </pic:spPr>
+                </pic:pic>
+              </a:graphicData>
+            </a:graphic>
+          </wp:inline>
+        </w:drawing>
+      </w:r>
+    </w:p>
+    <w:p>
+      <w:pPr>
+        <w:rPr>
+          <w:sz w:val="24"/>
+          <w:szCs w:val="24"/>
+        </w:rPr>
+      </w:pPr>
+    </w:p>
+    <w:p>
+      <w:pPr>
+        <w:rPr>
+          <w:sz w:val="24"/>
+          <w:szCs w:val="24"/>
+        </w:rPr>
+      </w:pPr>
+      <w:r>
+        <w:rPr>
+          <w:sz w:val="24"/>
+          <w:szCs w:val="24"/>
+        </w:rPr>
+        <w:t>3.3</w:t>
+      </w:r>
+    </w:p>
+    <w:p>
+      <w:pPr>
+        <w:rPr>
+          <w:sz w:val="24"/>
+          <w:szCs w:val="24"/>
+        </w:rPr>
+      </w:pPr>
+      <w:r>
+        <w:rPr>
+          <w:sz w:val="24"/>
+          <w:szCs w:val="24"/>
+        </w:rPr>
+        <w:t>For the training and testing split, I decided to go 80/20 again like for decision tree so I can more accurately compare the results.</w:t>
+      </w:r>
+    </w:p>
+    <w:p>
+      <w:pPr>
+        <w:rPr>
+          <w:sz w:val="24"/>
+          <w:szCs w:val="24"/>
+        </w:rPr>
+      </w:pPr>
+      <w:r>
+        <w:rPr>
+          <w:noProof/>
+        </w:rPr>
+        <w:drawing>
+          <wp:inline distT="0" distB="0" distL="0" distR="0" wp14:anchorId="6B198CB5" wp14:editId="6026B92D">
+            <wp:extent cx="3629025" cy="1333500"/>
+            <wp:effectExtent l="0" t="0" r="9525" b="0"/>
+            <wp:docPr id="28" name="Picture 28"/>
+            <wp:cNvGraphicFramePr>
+              <a:graphicFrameLocks xmlns:a="http://schemas.openxmlformats.org/drawingml/2006/main" noChangeAspect="1"/>
+            </wp:cNvGraphicFramePr>
+            <a:graphic xmlns:a="http://schemas.openxmlformats.org/drawingml/2006/main">
+              <a:graphicData uri="http://schemas.openxmlformats.org/drawingml/2006/picture">
+                <pic:pic xmlns:pic="http://schemas.openxmlformats.org/drawingml/2006/picture">
+                  <pic:nvPicPr>
+                    <pic:cNvPr id="1" name=""/>
+                    <pic:cNvPicPr/>
+                  </pic:nvPicPr>
+                  <pic:blipFill>
+                    <a:blip r:embed="rId33"/>
+                    <a:stretch>
+                      <a:fillRect/>
+                    </a:stretch>
+                  </pic:blipFill>
+                  <pic:spPr>
+                    <a:xfrm>
+                      <a:off x="0" y="0"/>
+                      <a:ext cx="3629025" cy="1333500"/>
+                    </a:xfrm>
+                    <a:prstGeom prst="rect">
+                      <a:avLst/>
+                    </a:prstGeom>
+                  </pic:spPr>
+                </pic:pic>
+              </a:graphicData>
+            </a:graphic>
+          </wp:inline>
+        </w:drawing>
+      </w:r>
+    </w:p>
+    <w:p>
+      <w:pPr>
+        <w:rPr>
+          <w:sz w:val="24"/>
+          <w:szCs w:val="24"/>
+        </w:rPr>
+      </w:pPr>
+      <w:r>
+        <w:rPr>
+          <w:noProof/>
+        </w:rPr>
+        <w:drawing>
+          <wp:inline distT="0" distB="0" distL="0" distR="0" wp14:anchorId="192A3DA7" wp14:editId="5DB2FA8A">
+            <wp:extent cx="5267325" cy="733425"/>
+            <wp:effectExtent l="0" t="0" r="9525" b="9525"/>
+            <wp:docPr id="29" name="Picture 29"/>
+            <wp:cNvGraphicFramePr>
+              <a:graphicFrameLocks xmlns:a="http://schemas.openxmlformats.org/drawingml/2006/main" noChangeAspect="1"/>
+            </wp:cNvGraphicFramePr>
+            <a:graphic xmlns:a="http://schemas.openxmlformats.org/drawingml/2006/main">
+              <a:graphicData uri="http://schemas.openxmlformats.org/drawingml/2006/picture">
+                <pic:pic xmlns:pic="http://schemas.openxmlformats.org/drawingml/2006/picture">
+                  <pic:nvPicPr>
+                    <pic:cNvPr id="1" name=""/>
+                    <pic:cNvPicPr/>
+                  </pic:nvPicPr>
+                  <pic:blipFill>
+                    <a:blip r:embed="rId34"/>
+                    <a:stretch>
+                      <a:fillRect/>
+                    </a:stretch>
+                  </pic:blipFill>
+                  <pic:spPr>
+                    <a:xfrm>
+                      <a:off x="0" y="0"/>
+                      <a:ext cx="5267325" cy="733425"/>
+                    </a:xfrm>
+                    <a:prstGeom prst="rect">
+                      <a:avLst/>
+                    </a:prstGeom>
+                  </pic:spPr>
+                </pic:pic>
+              </a:graphicData>
+            </a:graphic>
+          </wp:inline>
+        </w:drawing>
+      </w:r>
+    </w:p>
+    <w:p>
+      <w:pPr>
+        <w:rPr>
+          <w:sz w:val="24"/>
+          <w:szCs w:val="24"/>
+        </w:rPr>
+      </w:pPr>
+      <w:r>
+        <w:rPr>
+          <w:sz w:val="24"/>
+          <w:szCs w:val="24"/>
+        </w:rPr>
+        <w:t>3.4</w:t>
+      </w:r>
+    </w:p>
+    <w:p>
+      <w:pPr>
+        <w:rPr>
+          <w:sz w:val="24"/>
+          <w:szCs w:val="24"/>
+        </w:rPr>
+      </w:pPr>
+      <w:r>
+        <w:rPr>
+          <w:sz w:val="24"/>
+          <w:szCs w:val="24"/>
+        </w:rPr>
+        <w:t>Model</w:t>
+      </w:r>
+    </w:p>
+    <w:p>
+      <w:pPr>
+        <w:rPr>
+          <w:sz w:val="24"/>
+          <w:szCs w:val="24"/>
+        </w:rPr>
+      </w:pPr>
+      <w:r>
+        <w:rPr>
+          <w:noProof/>
+        </w:rPr>
+        <w:drawing>
+          <wp:inline distT="0" distB="0" distL="0" distR="0" wp14:anchorId="36269F6B" wp14:editId="663B908C">
+            <wp:extent cx="4400550" cy="1466850"/>
+            <wp:effectExtent l="0" t="0" r="0" b="0"/>
+            <wp:docPr id="30" name="Picture 30"/>
+            <wp:cNvGraphicFramePr>
+              <a:graphicFrameLocks xmlns:a="http://schemas.openxmlformats.org/drawingml/2006/main" noChangeAspect="1"/>
+            </wp:cNvGraphicFramePr>
+            <a:graphic xmlns:a="http://schemas.openxmlformats.org/drawingml/2006/main">
+              <a:graphicData uri="http://schemas.openxmlformats.org/drawingml/2006/picture">
+                <pic:pic xmlns:pic="http://schemas.openxmlformats.org/drawingml/2006/picture">
+                  <pic:nvPicPr>
+                    <pic:cNvPr id="1" name=""/>
+                    <pic:cNvPicPr/>
+                  </pic:nvPicPr>
+                  <pic:blipFill>
+                    <a:blip r:embed="rId35"/>
+                    <a:stretch>
+                      <a:fillRect/>
+                    </a:stretch>
+                  </pic:blipFill>
+                  <pic:spPr>
+                    <a:xfrm>
+                      <a:off x="0" y="0"/>
+                      <a:ext cx="4400550" cy="1466850"/>
+                    </a:xfrm>
+                    <a:prstGeom prst="rect">
+                      <a:avLst/>
+                    </a:prstGeom>
+                  </pic:spPr>
+                </pic:pic>
+              </a:graphicData>
+            </a:graphic>
+          </wp:inline>
+        </w:drawing>
+      </w:r>
+    </w:p>
+    <w:p>
+      <w:pPr>
+        <w:rPr>
+          <w:noProof/>
+        </w:rPr>
+      </w:pPr>
+      <w:r>
+        <w:rPr>
+          <w:noProof/>
+        </w:rPr>
+        <w:t>3.5</w:t>
+      </w:r>
+    </w:p>
+    <w:p>
+      <w:pPr>
+        <w:spacing w:line="360" w:lineRule="auto"/>
+        <w:rPr>
+          <w:noProof/>
+        </w:rPr>
+      </w:pPr>
+      <w:r>
+        <w:rPr>
+          <w:noProof/>
+        </w:rPr>
+        <w:t>K=</w:t>
+      </w:r>
+      <w:r>
+        <w:rPr>
+          <w:noProof/>
+        </w:rPr>
+        <w:t>30</w:t>
+      </w:r>
+      <w:r>
+        <w:rPr>
+          <w:noProof/>
+        </w:rPr>
+        <w:t xml:space="preserve"> gave me the highest accuracy with </w:t>
+      </w:r>
+      <w:r>
+        <w:rPr>
+          <w:noProof/>
+        </w:rPr>
+        <w:t>87.6%</w:t>
+      </w:r>
+    </w:p>
+    <w:p>
+      <w:pPr>
+        <w:rPr>
+          <w:sz w:val="24"/>
+          <w:szCs w:val="24"/>
+        </w:rPr>
+      </w:pPr>
+      <w:r>
+        <w:rPr>
+          <w:noProof/>
+        </w:rPr>
+        <w:drawing>
+          <wp:inline distT="0" distB="0" distL="0" distR="0" wp14:anchorId="40A6C47C" wp14:editId="683C8254">
+            <wp:extent cx="4743450" cy="2333625"/>
+            <wp:effectExtent l="0" t="0" r="0" b="9525"/>
+            <wp:docPr id="199" name="Picture 199"/>
+            <wp:cNvGraphicFramePr>
+              <a:graphicFrameLocks xmlns:a="http://schemas.openxmlformats.org/drawingml/2006/main" noChangeAspect="1"/>
+            </wp:cNvGraphicFramePr>
+            <a:graphic xmlns:a="http://schemas.openxmlformats.org/drawingml/2006/main">
+              <a:graphicData uri="http://schemas.openxmlformats.org/drawingml/2006/picture">
+                <pic:pic xmlns:pic="http://schemas.openxmlformats.org/drawingml/2006/picture">
+                  <pic:nvPicPr>
+                    <pic:cNvPr id="1" name=""/>
+                    <pic:cNvPicPr/>
+                  </pic:nvPicPr>
+                  <pic:blipFill>
+                    <a:blip r:embed="rId36"/>
+                    <a:stretch>
+                      <a:fillRect/>
+                    </a:stretch>
+                  </pic:blipFill>
+                  <pic:spPr>
+                    <a:xfrm>
+                      <a:off x="0" y="0"/>
+                      <a:ext cx="4743450" cy="2333625"/>
+                    </a:xfrm>
+                    <a:prstGeom prst="rect">
+                      <a:avLst/>
+                    </a:prstGeom>
+                  </pic:spPr>
+                </pic:pic>
+              </a:graphicData>
+            </a:graphic>
+          </wp:inline>
+        </w:drawing>
+      </w:r>
+    </w:p>
+    <w:p>
+      <w:pPr>
+        <w:rPr>
+          <w:sz w:val="24"/>
+          <w:szCs w:val="24"/>
+        </w:rPr>
+      </w:pPr>
+      <w:r>
+        <w:rPr>
+          <w:noProof/>
+        </w:rPr>
+        <w:lastRenderedPageBreak/>
+        <w:drawing>
+          <wp:inline distT="0" distB="0" distL="0" distR="0" wp14:anchorId="798E4CFD" wp14:editId="48DB63A5">
+            <wp:extent cx="4029075" cy="2171700"/>
+            <wp:effectExtent l="0" t="0" r="9525" b="0"/>
+            <wp:docPr id="200" name="Picture 200"/>
+            <wp:cNvGraphicFramePr>
+              <a:graphicFrameLocks xmlns:a="http://schemas.openxmlformats.org/drawingml/2006/main" noChangeAspect="1"/>
+            </wp:cNvGraphicFramePr>
+            <a:graphic xmlns:a="http://schemas.openxmlformats.org/drawingml/2006/main">
+              <a:graphicData uri="http://schemas.openxmlformats.org/drawingml/2006/picture">
+                <pic:pic xmlns:pic="http://schemas.openxmlformats.org/drawingml/2006/picture">
+                  <pic:nvPicPr>
+                    <pic:cNvPr id="1" name=""/>
+                    <pic:cNvPicPr/>
+                  </pic:nvPicPr>
+                  <pic:blipFill>
+                    <a:blip r:embed="rId37"/>
+                    <a:stretch>
+                      <a:fillRect/>
+                    </a:stretch>
+                  </pic:blipFill>
+                  <pic:spPr>
+                    <a:xfrm>
+                      <a:off x="0" y="0"/>
+                      <a:ext cx="4029075" cy="2171700"/>
+                    </a:xfrm>
+                    <a:prstGeom prst="rect">
+                      <a:avLst/>
+                    </a:prstGeom>
+                  </pic:spPr>
+                </pic:pic>
+              </a:graphicData>
+            </a:graphic>
+          </wp:inline>
+        </w:drawing>
+      </w:r>
+    </w:p>
+    <w:p>
+      <w:pPr>
+        <w:rPr>
+          <w:sz w:val="24"/>
+          <w:szCs w:val="24"/>
+        </w:rPr>
+      </w:pPr>
+      <w:r>
+        <w:rPr>
+          <w:sz w:val="24"/>
+          <w:szCs w:val="24"/>
+        </w:rPr>
+        <w:t>Some other cross table results with various K values:</w:t>
+      </w:r>
+    </w:p>
+    <w:p>
+      <w:pPr>
+        <w:rPr>
+          <w:sz w:val="24"/>
+          <w:szCs w:val="24"/>
+        </w:rPr>
+      </w:pPr>
+      <w:r>
+        <w:rPr>
+          <w:sz w:val="24"/>
+          <w:szCs w:val="24"/>
+        </w:rPr>
+        <w:t>K=1</w:t>
+      </w:r>
+    </w:p>
+    <w:p>
+      <w:pPr>
+        <w:rPr>
+          <w:sz w:val="24"/>
+          <w:szCs w:val="24"/>
+        </w:rPr>
+      </w:pPr>
+      <w:r>
+        <w:rPr>
+          <w:noProof/>
+        </w:rPr>
+        <w:drawing>
+          <wp:inline distT="0" distB="0" distL="0" distR="0" wp14:anchorId="570FD5CB" wp14:editId="5CAEBB54">
+            <wp:extent cx="3398520" cy="1797294"/>
+            <wp:effectExtent l="0" t="0" r="0" b="0"/>
+            <wp:docPr id="192" name="Picture 192"/>
+            <wp:cNvGraphicFramePr>
+              <a:graphicFrameLocks xmlns:a="http://schemas.openxmlformats.org/drawingml/2006/main" noChangeAspect="1"/>
+            </wp:cNvGraphicFramePr>
+            <a:graphic xmlns:a="http://schemas.openxmlformats.org/drawingml/2006/main">
+              <a:graphicData uri="http://schemas.openxmlformats.org/drawingml/2006/picture">
+                <pic:pic xmlns:pic="http://schemas.openxmlformats.org/drawingml/2006/picture">
+                  <pic:nvPicPr>
+                    <pic:cNvPr id="1" name=""/>
+                    <pic:cNvPicPr/>
+                  </pic:nvPicPr>
+                  <pic:blipFill>
+                    <a:blip r:embed="rId38"/>
+                    <a:stretch>
+                      <a:fillRect/>
+                    </a:stretch>
+                  </pic:blipFill>
+                  <pic:spPr>
+                    <a:xfrm>
+                      <a:off x="0" y="0"/>
+                      <a:ext cx="3407983" cy="1802299"/>
+                    </a:xfrm>
+                    <a:prstGeom prst="rect">
+                      <a:avLst/>
+                    </a:prstGeom>
+                  </pic:spPr>
+                </pic:pic>
+              </a:graphicData>
+            </a:graphic>
+          </wp:inline>
+        </w:drawing>
+      </w:r>
+    </w:p>
+    <w:p>
+      <w:pPr>
+        <w:rPr>
+          <w:sz w:val="24"/>
+          <w:szCs w:val="24"/>
+        </w:rPr>
+      </w:pPr>
+    </w:p>
+    <w:p>
+      <w:pPr>
+        <w:rPr>
+          <w:sz w:val="24"/>
+          <w:szCs w:val="24"/>
+        </w:rPr>
+      </w:pPr>
+    </w:p>
+    <w:p>
+      <w:pPr>
+        <w:rPr>
+          <w:sz w:val="24"/>
+          <w:szCs w:val="24"/>
+        </w:rPr>
+      </w:pPr>
+    </w:p>
+    <w:p>
+      <w:pPr>
+        <w:rPr>
+          <w:sz w:val="24"/>
+          <w:szCs w:val="24"/>
+        </w:rPr>
+      </w:pPr>
+      <w:r>
+        <w:rPr>
+          <w:sz w:val="24"/>
+          <w:szCs w:val="24"/>
+        </w:rPr>
+        <w:t>K=11</w:t>
+      </w:r>
+    </w:p>
+    <w:p>
+      <w:pPr>
+        <w:rPr>
+          <w:sz w:val="24"/>
+          <w:szCs w:val="24"/>
+        </w:rPr>
+      </w:pPr>
+      <w:r>
+        <w:rPr>
+          <w:noProof/>
+        </w:rPr>
+        <w:drawing>
+          <wp:inline distT="0" distB="0" distL="0" distR="0" wp14:anchorId="0DD58D2E" wp14:editId="69BB257A">
+            <wp:extent cx="3589391" cy="1882140"/>
+            <wp:effectExtent l="0" t="0" r="0" b="3810"/>
+            <wp:docPr id="197" name="Picture 197"/>
+            <wp:cNvGraphicFramePr>
+              <a:graphicFrameLocks xmlns:a="http://schemas.openxmlformats.org/drawingml/2006/main" noChangeAspect="1"/>
+            </wp:cNvGraphicFramePr>
+            <a:graphic xmlns:a="http://schemas.openxmlformats.org/drawingml/2006/main">
+              <a:graphicData uri="http://schemas.openxmlformats.org/drawingml/2006/picture">
+                <pic:pic xmlns:pic="http://schemas.openxmlformats.org/drawingml/2006/picture">
+                  <pic:nvPicPr>
+                    <pic:cNvPr id="1" name=""/>
+                    <pic:cNvPicPr/>
+                  </pic:nvPicPr>
+                  <pic:blipFill>
+                    <a:blip r:embed="rId39"/>
+                    <a:stretch>
+                      <a:fillRect/>
+                    </a:stretch>
+                  </pic:blipFill>
+                  <pic:spPr>
+                    <a:xfrm>
+                      <a:off x="0" y="0"/>
+                      <a:ext cx="3593740" cy="1884421"/>
+                    </a:xfrm>
+                    <a:prstGeom prst="rect">
+                      <a:avLst/>
+                    </a:prstGeom>
+                  </pic:spPr>
+                </pic:pic>
+              </a:graphicData>
+            </a:graphic>
+          </wp:inline>
+        </w:drawing>
+      </w:r>
+    </w:p>
+    <w:p>
+      <w:pPr>
+        <w:rPr>
+          <w:sz w:val="24"/>
+          <w:szCs w:val="24"/>
+        </w:rPr>
+      </w:pPr>
+      <w:r>
+        <w:rPr>
+          <w:sz w:val="24"/>
+          <w:szCs w:val="24"/>
+        </w:rPr>
+        <w:t>K=27</w:t>
+      </w:r>
+    </w:p>
+    <w:p>
+      <w:pPr>
+        <w:rPr>
+          <w:sz w:val="24"/>
+          <w:szCs w:val="24"/>
+        </w:rPr>
+      </w:pPr>
+      <w:r>
+        <w:rPr>
+          <w:noProof/>
+        </w:rPr>
+        <w:lastRenderedPageBreak/>
+        <w:drawing>
+          <wp:inline distT="0" distB="0" distL="0" distR="0" wp14:anchorId="5C671A64" wp14:editId="0E8860BE">
+            <wp:extent cx="4076700" cy="2162175"/>
+            <wp:effectExtent l="0" t="0" r="0" b="9525"/>
+            <wp:docPr id="198" name="Picture 198"/>
+            <wp:cNvGraphicFramePr>
+              <a:graphicFrameLocks xmlns:a="http://schemas.openxmlformats.org/drawingml/2006/main" noChangeAspect="1"/>
+            </wp:cNvGraphicFramePr>
+            <a:graphic xmlns:a="http://schemas.openxmlformats.org/drawingml/2006/main">
+              <a:graphicData uri="http://schemas.openxmlformats.org/drawingml/2006/picture">
+                <pic:pic xmlns:pic="http://schemas.openxmlformats.org/drawingml/2006/picture">
+                  <pic:nvPicPr>
+                    <pic:cNvPr id="1" name=""/>
+                    <pic:cNvPicPr/>
+                  </pic:nvPicPr>
+                  <pic:blipFill>
+                    <a:blip r:embed="rId40"/>
+                    <a:stretch>
+                      <a:fillRect/>
+                    </a:stretch>
+                  </pic:blipFill>
+                  <pic:spPr>
+                    <a:xfrm>
+                      <a:off x="0" y="0"/>
+                      <a:ext cx="4076700" cy="2162175"/>
+                    </a:xfrm>
+                    <a:prstGeom prst="rect">
+                      <a:avLst/>
+                    </a:prstGeom>
+                  </pic:spPr>
+                </pic:pic>
+              </a:graphicData>
+            </a:graphic>
+          </wp:inline>
+        </w:drawing>
+      </w:r>
+    </w:p>
+    <w:p>
+      <w:pPr>
+        <w:rPr>
+          <w:sz w:val="24"/>
+          <w:szCs w:val="24"/>
+        </w:rPr>
+      </w:pPr>
+    </w:p>
+    <w:p>
+      <w:pPr>
+        <w:rPr>
+          <w:sz w:val="24"/>
+          <w:szCs w:val="24"/>
+        </w:rPr>
+      </w:pPr>
+      <w:r>
+        <w:rPr>
+          <w:sz w:val="24"/>
+          <w:szCs w:val="24"/>
+        </w:rPr>
+        <w:t>3.6</w:t>
+      </w:r>
+    </w:p>
+    <w:p>
+      <w:pPr>
+        <w:rPr>
+          <w:sz w:val="24"/>
+          <w:szCs w:val="24"/>
+        </w:rPr>
+      </w:pPr>
+      <w:r>
+        <w:rPr>
+          <w:sz w:val="24"/>
+          <w:szCs w:val="24"/>
+        </w:rPr>
+        <w:t>Evaluation.</w:t>
+      </w:r>
+    </w:p>
+    <w:p>
+      <w:pPr>
+        <w:rPr>
+          <w:sz w:val="24"/>
+          <w:szCs w:val="24"/>
+        </w:rPr>
+      </w:pPr>
+      <w:r>
+        <w:rPr>
+          <w:sz w:val="24"/>
+          <w:szCs w:val="24"/>
+        </w:rPr>
+        <w:t>When we look at the cross table result for this dataset, we can see a significant amount of failures compared to successes. This is in line with what we expected based on our decision tree prediction, which had far more failures than success and we could path what factors lead to choosing one over the other.</w:t>
+      </w:r>
       <w:bookmarkStart w:id="0" w:name="_GoBack"/>
       <w:bookmarkEnd w:id="0"/>
-    </w:p>
-    <w:p>
-      <w:pPr>
-        <w:rPr>
-          <w:sz w:val="24"/>
-          <w:szCs w:val="24"/>
-        </w:rPr>
-      </w:pPr>
+      <w:r>
+        <w:rPr>
+          <w:sz w:val="24"/>
+          <w:szCs w:val="24"/>
+        </w:rPr>
+        <w:t xml:space="preserve"> </w:t>
+      </w:r>
     </w:p>
     <w:sectPr>
       <w:pgSz w:w="11906" w:h="16838"/>
@@ -2711,6 +3985,7 @@
     <w:lsdException w:name="HTML Sample" w:semiHidden="1" w:unhideWhenUsed="1"/>
     <w:lsdException w:name="HTML Typewriter" w:semiHidden="1" w:unhideWhenUsed="1"/>
     <w:lsdException w:name="HTML Variable" w:semiHidden="1" w:unhideWhenUsed="1"/>
+    <w:lsdException w:name="Normal Table" w:semiHidden="1" w:unhideWhenUsed="1"/>
     <w:lsdException w:name="annotation subject" w:semiHidden="1" w:unhideWhenUsed="1"/>
     <w:lsdException w:name="No List" w:semiHidden="1" w:unhideWhenUsed="1"/>
     <w:lsdException w:name="Outline List 1" w:semiHidden="1" w:unhideWhenUsed="1"/>
@@ -2754,8 +4029,10 @@
     <w:lsdException w:name="Table Elegant" w:semiHidden="1" w:unhideWhenUsed="1"/>
     <w:lsdException w:name="Table Professional" w:semiHidden="1" w:unhideWhenUsed="1"/>
     <w:lsdException w:name="Table Subtle 1" w:semiHidden="1" w:unhideWhenUsed="1"/>
+    <w:lsdException w:name="Table Subtle 2" w:semiHidden="1" w:unhideWhenUsed="1"/>
     <w:lsdException w:name="Table Web 1" w:semiHidden="1" w:unhideWhenUsed="1"/>
     <w:lsdException w:name="Table Web 2" w:semiHidden="1" w:unhideWhenUsed="1"/>
+    <w:lsdException w:name="Table Web 3" w:semiHidden="1" w:unhideWhenUsed="1"/>
     <w:lsdException w:name="Balloon Text" w:semiHidden="1" w:unhideWhenUsed="1"/>
     <w:lsdException w:name="Table Grid" w:uiPriority="39"/>
     <w:lsdException w:name="Table Theme" w:semiHidden="1" w:unhideWhenUsed="1"/>

</xml_diff>

<commit_message>
Report done, saved as pdf
</commit_message>
<xml_diff>
--- a/Report.docx
+++ b/Report.docx
@@ -494,6 +494,1470 @@
         <w:t>Table of Contents</w:t>
       </w:r>
     </w:p>
+    <w:sdt>
+      <w:sdtPr>
+        <w:id w:val="1290405005"/>
+        <w:docPartObj>
+          <w:docPartGallery w:val="Table of Contents"/>
+          <w:docPartUnique/>
+        </w:docPartObj>
+      </w:sdtPr>
+      <w:sdtEndPr>
+        <w:rPr>
+          <w:rFonts w:asciiTheme="minorHAnsi" w:eastAsiaTheme="minorHAnsi" w:hAnsiTheme="minorHAnsi" w:cstheme="minorBidi"/>
+          <w:b/>
+          <w:bCs/>
+          <w:noProof/>
+          <w:color w:val="auto"/>
+          <w:sz w:val="22"/>
+          <w:szCs w:val="22"/>
+          <w:lang w:val="en-IE"/>
+        </w:rPr>
+      </w:sdtEndPr>
+      <w:sdtContent>
+        <w:p>
+          <w:pPr>
+            <w:pStyle w:val="TOCHeading"/>
+          </w:pPr>
+          <w:r>
+            <w:t>Contents</w:t>
+          </w:r>
+        </w:p>
+        <w:p>
+          <w:pPr>
+            <w:pStyle w:val="TOC1"/>
+            <w:tabs>
+              <w:tab w:val="right" w:leader="dot" w:pos="9016"/>
+            </w:tabs>
+            <w:rPr>
+              <w:rFonts w:eastAsiaTheme="minorEastAsia"/>
+              <w:noProof/>
+              <w:lang w:eastAsia="en-IE"/>
+            </w:rPr>
+          </w:pPr>
+          <w:r>
+            <w:fldChar w:fldCharType="begin"/>
+          </w:r>
+          <w:r>
+            <w:instrText xml:space="preserve"> TOC \o "1-3" \h \z \u </w:instrText>
+          </w:r>
+          <w:r>
+            <w:fldChar w:fldCharType="separate"/>
+          </w:r>
+          <w:hyperlink w:anchor="_Toc25306306" w:history="1">
+            <w:r>
+              <w:rPr>
+                <w:rStyle w:val="Hyperlink"/>
+                <w:noProof/>
+              </w:rPr>
+              <w:t>Regression:</w:t>
+            </w:r>
+            <w:r>
+              <w:rPr>
+                <w:noProof/>
+                <w:webHidden/>
+              </w:rPr>
+              <w:tab/>
+            </w:r>
+            <w:r>
+              <w:rPr>
+                <w:noProof/>
+                <w:webHidden/>
+              </w:rPr>
+              <w:fldChar w:fldCharType="begin"/>
+            </w:r>
+            <w:r>
+              <w:rPr>
+                <w:noProof/>
+                <w:webHidden/>
+              </w:rPr>
+              <w:instrText xml:space="preserve"> PAGEREF _Toc25306306 \h </w:instrText>
+            </w:r>
+            <w:r>
+              <w:rPr>
+                <w:noProof/>
+                <w:webHidden/>
+              </w:rPr>
+            </w:r>
+            <w:r>
+              <w:rPr>
+                <w:noProof/>
+                <w:webHidden/>
+              </w:rPr>
+              <w:fldChar w:fldCharType="separate"/>
+            </w:r>
+            <w:r>
+              <w:rPr>
+                <w:noProof/>
+                <w:webHidden/>
+              </w:rPr>
+              <w:t>2</w:t>
+            </w:r>
+            <w:r>
+              <w:rPr>
+                <w:noProof/>
+                <w:webHidden/>
+              </w:rPr>
+              <w:fldChar w:fldCharType="end"/>
+            </w:r>
+          </w:hyperlink>
+        </w:p>
+        <w:p>
+          <w:pPr>
+            <w:pStyle w:val="TOC1"/>
+            <w:tabs>
+              <w:tab w:val="right" w:leader="dot" w:pos="9016"/>
+            </w:tabs>
+            <w:rPr>
+              <w:rFonts w:eastAsiaTheme="minorEastAsia"/>
+              <w:noProof/>
+              <w:lang w:eastAsia="en-IE"/>
+            </w:rPr>
+          </w:pPr>
+          <w:hyperlink w:anchor="_Toc25306307" w:history="1">
+            <w:r>
+              <w:rPr>
+                <w:rStyle w:val="Hyperlink"/>
+                <w:noProof/>
+              </w:rPr>
+              <w:t>1.1</w:t>
+            </w:r>
+            <w:r>
+              <w:rPr>
+                <w:noProof/>
+                <w:webHidden/>
+              </w:rPr>
+              <w:tab/>
+            </w:r>
+            <w:r>
+              <w:rPr>
+                <w:noProof/>
+                <w:webHidden/>
+              </w:rPr>
+              <w:fldChar w:fldCharType="begin"/>
+            </w:r>
+            <w:r>
+              <w:rPr>
+                <w:noProof/>
+                <w:webHidden/>
+              </w:rPr>
+              <w:instrText xml:space="preserve"> PAGEREF _Toc25306307 \h </w:instrText>
+            </w:r>
+            <w:r>
+              <w:rPr>
+                <w:noProof/>
+                <w:webHidden/>
+              </w:rPr>
+            </w:r>
+            <w:r>
+              <w:rPr>
+                <w:noProof/>
+                <w:webHidden/>
+              </w:rPr>
+              <w:fldChar w:fldCharType="separate"/>
+            </w:r>
+            <w:r>
+              <w:rPr>
+                <w:noProof/>
+                <w:webHidden/>
+              </w:rPr>
+              <w:t>2</w:t>
+            </w:r>
+            <w:r>
+              <w:rPr>
+                <w:noProof/>
+                <w:webHidden/>
+              </w:rPr>
+              <w:fldChar w:fldCharType="end"/>
+            </w:r>
+          </w:hyperlink>
+        </w:p>
+        <w:p>
+          <w:pPr>
+            <w:pStyle w:val="TOC1"/>
+            <w:tabs>
+              <w:tab w:val="right" w:leader="dot" w:pos="9016"/>
+            </w:tabs>
+            <w:rPr>
+              <w:rFonts w:eastAsiaTheme="minorEastAsia"/>
+              <w:noProof/>
+              <w:lang w:eastAsia="en-IE"/>
+            </w:rPr>
+          </w:pPr>
+          <w:hyperlink w:anchor="_Toc25306308" w:history="1">
+            <w:r>
+              <w:rPr>
+                <w:rStyle w:val="Hyperlink"/>
+                <w:noProof/>
+              </w:rPr>
+              <w:t>1.2</w:t>
+            </w:r>
+            <w:r>
+              <w:rPr>
+                <w:noProof/>
+                <w:webHidden/>
+              </w:rPr>
+              <w:tab/>
+            </w:r>
+            <w:r>
+              <w:rPr>
+                <w:noProof/>
+                <w:webHidden/>
+              </w:rPr>
+              <w:fldChar w:fldCharType="begin"/>
+            </w:r>
+            <w:r>
+              <w:rPr>
+                <w:noProof/>
+                <w:webHidden/>
+              </w:rPr>
+              <w:instrText xml:space="preserve"> PAGEREF _Toc25306308 \h </w:instrText>
+            </w:r>
+            <w:r>
+              <w:rPr>
+                <w:noProof/>
+                <w:webHidden/>
+              </w:rPr>
+            </w:r>
+            <w:r>
+              <w:rPr>
+                <w:noProof/>
+                <w:webHidden/>
+              </w:rPr>
+              <w:fldChar w:fldCharType="separate"/>
+            </w:r>
+            <w:r>
+              <w:rPr>
+                <w:noProof/>
+                <w:webHidden/>
+              </w:rPr>
+              <w:t>2</w:t>
+            </w:r>
+            <w:r>
+              <w:rPr>
+                <w:noProof/>
+                <w:webHidden/>
+              </w:rPr>
+              <w:fldChar w:fldCharType="end"/>
+            </w:r>
+          </w:hyperlink>
+        </w:p>
+        <w:p>
+          <w:pPr>
+            <w:pStyle w:val="TOC1"/>
+            <w:tabs>
+              <w:tab w:val="right" w:leader="dot" w:pos="9016"/>
+            </w:tabs>
+            <w:rPr>
+              <w:rFonts w:eastAsiaTheme="minorEastAsia"/>
+              <w:noProof/>
+              <w:lang w:eastAsia="en-IE"/>
+            </w:rPr>
+          </w:pPr>
+          <w:hyperlink w:anchor="_Toc25306309" w:history="1">
+            <w:r>
+              <w:rPr>
+                <w:rStyle w:val="Hyperlink"/>
+                <w:noProof/>
+              </w:rPr>
+              <w:t>1.3</w:t>
+            </w:r>
+            <w:r>
+              <w:rPr>
+                <w:noProof/>
+                <w:webHidden/>
+              </w:rPr>
+              <w:tab/>
+            </w:r>
+            <w:r>
+              <w:rPr>
+                <w:noProof/>
+                <w:webHidden/>
+              </w:rPr>
+              <w:fldChar w:fldCharType="begin"/>
+            </w:r>
+            <w:r>
+              <w:rPr>
+                <w:noProof/>
+                <w:webHidden/>
+              </w:rPr>
+              <w:instrText xml:space="preserve"> PAGEREF _Toc25306309 \h </w:instrText>
+            </w:r>
+            <w:r>
+              <w:rPr>
+                <w:noProof/>
+                <w:webHidden/>
+              </w:rPr>
+            </w:r>
+            <w:r>
+              <w:rPr>
+                <w:noProof/>
+                <w:webHidden/>
+              </w:rPr>
+              <w:fldChar w:fldCharType="separate"/>
+            </w:r>
+            <w:r>
+              <w:rPr>
+                <w:noProof/>
+                <w:webHidden/>
+              </w:rPr>
+              <w:t>3</w:t>
+            </w:r>
+            <w:r>
+              <w:rPr>
+                <w:noProof/>
+                <w:webHidden/>
+              </w:rPr>
+              <w:fldChar w:fldCharType="end"/>
+            </w:r>
+          </w:hyperlink>
+        </w:p>
+        <w:p>
+          <w:pPr>
+            <w:pStyle w:val="TOC1"/>
+            <w:tabs>
+              <w:tab w:val="right" w:leader="dot" w:pos="9016"/>
+            </w:tabs>
+            <w:rPr>
+              <w:rFonts w:eastAsiaTheme="minorEastAsia"/>
+              <w:noProof/>
+              <w:lang w:eastAsia="en-IE"/>
+            </w:rPr>
+          </w:pPr>
+          <w:hyperlink w:anchor="_Toc25306310" w:history="1">
+            <w:r>
+              <w:rPr>
+                <w:rStyle w:val="Hyperlink"/>
+                <w:noProof/>
+              </w:rPr>
+              <w:t>1.4</w:t>
+            </w:r>
+            <w:r>
+              <w:rPr>
+                <w:noProof/>
+                <w:webHidden/>
+              </w:rPr>
+              <w:tab/>
+            </w:r>
+            <w:r>
+              <w:rPr>
+                <w:noProof/>
+                <w:webHidden/>
+              </w:rPr>
+              <w:fldChar w:fldCharType="begin"/>
+            </w:r>
+            <w:r>
+              <w:rPr>
+                <w:noProof/>
+                <w:webHidden/>
+              </w:rPr>
+              <w:instrText xml:space="preserve"> PAGEREF _Toc25306310 \h </w:instrText>
+            </w:r>
+            <w:r>
+              <w:rPr>
+                <w:noProof/>
+                <w:webHidden/>
+              </w:rPr>
+            </w:r>
+            <w:r>
+              <w:rPr>
+                <w:noProof/>
+                <w:webHidden/>
+              </w:rPr>
+              <w:fldChar w:fldCharType="separate"/>
+            </w:r>
+            <w:r>
+              <w:rPr>
+                <w:noProof/>
+                <w:webHidden/>
+              </w:rPr>
+              <w:t>3</w:t>
+            </w:r>
+            <w:r>
+              <w:rPr>
+                <w:noProof/>
+                <w:webHidden/>
+              </w:rPr>
+              <w:fldChar w:fldCharType="end"/>
+            </w:r>
+          </w:hyperlink>
+        </w:p>
+        <w:p>
+          <w:pPr>
+            <w:pStyle w:val="TOC1"/>
+            <w:tabs>
+              <w:tab w:val="right" w:leader="dot" w:pos="9016"/>
+            </w:tabs>
+            <w:rPr>
+              <w:rFonts w:eastAsiaTheme="minorEastAsia"/>
+              <w:noProof/>
+              <w:lang w:eastAsia="en-IE"/>
+            </w:rPr>
+          </w:pPr>
+          <w:hyperlink w:anchor="_Toc25306311" w:history="1">
+            <w:r>
+              <w:rPr>
+                <w:rStyle w:val="Hyperlink"/>
+                <w:noProof/>
+              </w:rPr>
+              <w:t>1.5</w:t>
+            </w:r>
+            <w:r>
+              <w:rPr>
+                <w:noProof/>
+                <w:webHidden/>
+              </w:rPr>
+              <w:tab/>
+            </w:r>
+            <w:r>
+              <w:rPr>
+                <w:noProof/>
+                <w:webHidden/>
+              </w:rPr>
+              <w:fldChar w:fldCharType="begin"/>
+            </w:r>
+            <w:r>
+              <w:rPr>
+                <w:noProof/>
+                <w:webHidden/>
+              </w:rPr>
+              <w:instrText xml:space="preserve"> PAGEREF _Toc25306311 \h </w:instrText>
+            </w:r>
+            <w:r>
+              <w:rPr>
+                <w:noProof/>
+                <w:webHidden/>
+              </w:rPr>
+            </w:r>
+            <w:r>
+              <w:rPr>
+                <w:noProof/>
+                <w:webHidden/>
+              </w:rPr>
+              <w:fldChar w:fldCharType="separate"/>
+            </w:r>
+            <w:r>
+              <w:rPr>
+                <w:noProof/>
+                <w:webHidden/>
+              </w:rPr>
+              <w:t>4</w:t>
+            </w:r>
+            <w:r>
+              <w:rPr>
+                <w:noProof/>
+                <w:webHidden/>
+              </w:rPr>
+              <w:fldChar w:fldCharType="end"/>
+            </w:r>
+          </w:hyperlink>
+        </w:p>
+        <w:p>
+          <w:pPr>
+            <w:pStyle w:val="TOC1"/>
+            <w:tabs>
+              <w:tab w:val="right" w:leader="dot" w:pos="9016"/>
+            </w:tabs>
+            <w:rPr>
+              <w:rFonts w:eastAsiaTheme="minorEastAsia"/>
+              <w:noProof/>
+              <w:lang w:eastAsia="en-IE"/>
+            </w:rPr>
+          </w:pPr>
+          <w:hyperlink w:anchor="_Toc25306312" w:history="1">
+            <w:r>
+              <w:rPr>
+                <w:rStyle w:val="Hyperlink"/>
+                <w:noProof/>
+              </w:rPr>
+              <w:t>1.6</w:t>
+            </w:r>
+            <w:r>
+              <w:rPr>
+                <w:noProof/>
+                <w:webHidden/>
+              </w:rPr>
+              <w:tab/>
+            </w:r>
+            <w:r>
+              <w:rPr>
+                <w:noProof/>
+                <w:webHidden/>
+              </w:rPr>
+              <w:fldChar w:fldCharType="begin"/>
+            </w:r>
+            <w:r>
+              <w:rPr>
+                <w:noProof/>
+                <w:webHidden/>
+              </w:rPr>
+              <w:instrText xml:space="preserve"> PAGEREF _Toc25306312 \h </w:instrText>
+            </w:r>
+            <w:r>
+              <w:rPr>
+                <w:noProof/>
+                <w:webHidden/>
+              </w:rPr>
+            </w:r>
+            <w:r>
+              <w:rPr>
+                <w:noProof/>
+                <w:webHidden/>
+              </w:rPr>
+              <w:fldChar w:fldCharType="separate"/>
+            </w:r>
+            <w:r>
+              <w:rPr>
+                <w:noProof/>
+                <w:webHidden/>
+              </w:rPr>
+              <w:t>4</w:t>
+            </w:r>
+            <w:r>
+              <w:rPr>
+                <w:noProof/>
+                <w:webHidden/>
+              </w:rPr>
+              <w:fldChar w:fldCharType="end"/>
+            </w:r>
+          </w:hyperlink>
+        </w:p>
+        <w:p>
+          <w:pPr>
+            <w:pStyle w:val="TOC1"/>
+            <w:tabs>
+              <w:tab w:val="right" w:leader="dot" w:pos="9016"/>
+            </w:tabs>
+            <w:rPr>
+              <w:rFonts w:eastAsiaTheme="minorEastAsia"/>
+              <w:noProof/>
+              <w:lang w:eastAsia="en-IE"/>
+            </w:rPr>
+          </w:pPr>
+          <w:hyperlink w:anchor="_Toc25306313" w:history="1">
+            <w:r>
+              <w:rPr>
+                <w:rStyle w:val="Hyperlink"/>
+                <w:noProof/>
+              </w:rPr>
+              <w:t xml:space="preserve">Decision Tree: </w:t>
+            </w:r>
+            <w:r>
+              <w:rPr>
+                <w:rStyle w:val="Hyperlink"/>
+                <w:noProof/>
+              </w:rPr>
+              <w:br/>
+            </w:r>
+            <w:r>
+              <w:rPr>
+                <w:rStyle w:val="Hyperlink"/>
+                <w:noProof/>
+              </w:rPr>
+              <w:t>2.1</w:t>
+            </w:r>
+            <w:r>
+              <w:rPr>
+                <w:noProof/>
+                <w:webHidden/>
+              </w:rPr>
+              <w:tab/>
+            </w:r>
+            <w:r>
+              <w:rPr>
+                <w:noProof/>
+                <w:webHidden/>
+              </w:rPr>
+              <w:fldChar w:fldCharType="begin"/>
+            </w:r>
+            <w:r>
+              <w:rPr>
+                <w:noProof/>
+                <w:webHidden/>
+              </w:rPr>
+              <w:instrText xml:space="preserve"> PAGEREF _Toc25306313 \h </w:instrText>
+            </w:r>
+            <w:r>
+              <w:rPr>
+                <w:noProof/>
+                <w:webHidden/>
+              </w:rPr>
+            </w:r>
+            <w:r>
+              <w:rPr>
+                <w:noProof/>
+                <w:webHidden/>
+              </w:rPr>
+              <w:fldChar w:fldCharType="separate"/>
+            </w:r>
+            <w:r>
+              <w:rPr>
+                <w:noProof/>
+                <w:webHidden/>
+              </w:rPr>
+              <w:t>5</w:t>
+            </w:r>
+            <w:r>
+              <w:rPr>
+                <w:noProof/>
+                <w:webHidden/>
+              </w:rPr>
+              <w:fldChar w:fldCharType="end"/>
+            </w:r>
+          </w:hyperlink>
+        </w:p>
+        <w:p>
+          <w:pPr>
+            <w:pStyle w:val="TOC1"/>
+            <w:tabs>
+              <w:tab w:val="right" w:leader="dot" w:pos="9016"/>
+            </w:tabs>
+            <w:rPr>
+              <w:rFonts w:eastAsiaTheme="minorEastAsia"/>
+              <w:noProof/>
+              <w:lang w:eastAsia="en-IE"/>
+            </w:rPr>
+          </w:pPr>
+          <w:hyperlink w:anchor="_Toc25306314" w:history="1">
+            <w:r>
+              <w:rPr>
+                <w:rStyle w:val="Hyperlink"/>
+                <w:noProof/>
+              </w:rPr>
+              <w:t>2.2</w:t>
+            </w:r>
+            <w:r>
+              <w:rPr>
+                <w:noProof/>
+                <w:webHidden/>
+              </w:rPr>
+              <w:tab/>
+            </w:r>
+            <w:r>
+              <w:rPr>
+                <w:noProof/>
+                <w:webHidden/>
+              </w:rPr>
+              <w:fldChar w:fldCharType="begin"/>
+            </w:r>
+            <w:r>
+              <w:rPr>
+                <w:noProof/>
+                <w:webHidden/>
+              </w:rPr>
+              <w:instrText xml:space="preserve"> PAGEREF _Toc25306314 \h </w:instrText>
+            </w:r>
+            <w:r>
+              <w:rPr>
+                <w:noProof/>
+                <w:webHidden/>
+              </w:rPr>
+            </w:r>
+            <w:r>
+              <w:rPr>
+                <w:noProof/>
+                <w:webHidden/>
+              </w:rPr>
+              <w:fldChar w:fldCharType="separate"/>
+            </w:r>
+            <w:r>
+              <w:rPr>
+                <w:noProof/>
+                <w:webHidden/>
+              </w:rPr>
+              <w:t>5</w:t>
+            </w:r>
+            <w:r>
+              <w:rPr>
+                <w:noProof/>
+                <w:webHidden/>
+              </w:rPr>
+              <w:fldChar w:fldCharType="end"/>
+            </w:r>
+          </w:hyperlink>
+        </w:p>
+        <w:p>
+          <w:pPr>
+            <w:pStyle w:val="TOC1"/>
+            <w:tabs>
+              <w:tab w:val="right" w:leader="dot" w:pos="9016"/>
+            </w:tabs>
+            <w:rPr>
+              <w:rFonts w:eastAsiaTheme="minorEastAsia"/>
+              <w:noProof/>
+              <w:lang w:eastAsia="en-IE"/>
+            </w:rPr>
+          </w:pPr>
+          <w:hyperlink w:anchor="_Toc25306315" w:history="1">
+            <w:r>
+              <w:rPr>
+                <w:rStyle w:val="Hyperlink"/>
+                <w:noProof/>
+              </w:rPr>
+              <w:t>2.3</w:t>
+            </w:r>
+            <w:r>
+              <w:rPr>
+                <w:noProof/>
+                <w:webHidden/>
+              </w:rPr>
+              <w:tab/>
+            </w:r>
+            <w:r>
+              <w:rPr>
+                <w:noProof/>
+                <w:webHidden/>
+              </w:rPr>
+              <w:fldChar w:fldCharType="begin"/>
+            </w:r>
+            <w:r>
+              <w:rPr>
+                <w:noProof/>
+                <w:webHidden/>
+              </w:rPr>
+              <w:instrText xml:space="preserve"> PAGEREF _Toc25306315 \h </w:instrText>
+            </w:r>
+            <w:r>
+              <w:rPr>
+                <w:noProof/>
+                <w:webHidden/>
+              </w:rPr>
+            </w:r>
+            <w:r>
+              <w:rPr>
+                <w:noProof/>
+                <w:webHidden/>
+              </w:rPr>
+              <w:fldChar w:fldCharType="separate"/>
+            </w:r>
+            <w:r>
+              <w:rPr>
+                <w:noProof/>
+                <w:webHidden/>
+              </w:rPr>
+              <w:t>6</w:t>
+            </w:r>
+            <w:r>
+              <w:rPr>
+                <w:noProof/>
+                <w:webHidden/>
+              </w:rPr>
+              <w:fldChar w:fldCharType="end"/>
+            </w:r>
+          </w:hyperlink>
+        </w:p>
+        <w:p>
+          <w:pPr>
+            <w:pStyle w:val="TOC1"/>
+            <w:tabs>
+              <w:tab w:val="right" w:leader="dot" w:pos="9016"/>
+            </w:tabs>
+            <w:rPr>
+              <w:rFonts w:eastAsiaTheme="minorEastAsia"/>
+              <w:noProof/>
+              <w:lang w:eastAsia="en-IE"/>
+            </w:rPr>
+          </w:pPr>
+          <w:hyperlink w:anchor="_Toc25306316" w:history="1">
+            <w:r>
+              <w:rPr>
+                <w:rStyle w:val="Hyperlink"/>
+                <w:noProof/>
+              </w:rPr>
+              <w:t>2.4</w:t>
+            </w:r>
+            <w:r>
+              <w:rPr>
+                <w:noProof/>
+                <w:webHidden/>
+              </w:rPr>
+              <w:tab/>
+            </w:r>
+            <w:r>
+              <w:rPr>
+                <w:noProof/>
+                <w:webHidden/>
+              </w:rPr>
+              <w:fldChar w:fldCharType="begin"/>
+            </w:r>
+            <w:r>
+              <w:rPr>
+                <w:noProof/>
+                <w:webHidden/>
+              </w:rPr>
+              <w:instrText xml:space="preserve"> PAGEREF _Toc25306316 \h </w:instrText>
+            </w:r>
+            <w:r>
+              <w:rPr>
+                <w:noProof/>
+                <w:webHidden/>
+              </w:rPr>
+            </w:r>
+            <w:r>
+              <w:rPr>
+                <w:noProof/>
+                <w:webHidden/>
+              </w:rPr>
+              <w:fldChar w:fldCharType="separate"/>
+            </w:r>
+            <w:r>
+              <w:rPr>
+                <w:noProof/>
+                <w:webHidden/>
+              </w:rPr>
+              <w:t>6</w:t>
+            </w:r>
+            <w:r>
+              <w:rPr>
+                <w:noProof/>
+                <w:webHidden/>
+              </w:rPr>
+              <w:fldChar w:fldCharType="end"/>
+            </w:r>
+          </w:hyperlink>
+        </w:p>
+        <w:p>
+          <w:pPr>
+            <w:pStyle w:val="TOC1"/>
+            <w:tabs>
+              <w:tab w:val="right" w:leader="dot" w:pos="9016"/>
+            </w:tabs>
+            <w:rPr>
+              <w:rFonts w:eastAsiaTheme="minorEastAsia"/>
+              <w:noProof/>
+              <w:lang w:eastAsia="en-IE"/>
+            </w:rPr>
+          </w:pPr>
+          <w:hyperlink w:anchor="_Toc25306317" w:history="1">
+            <w:r>
+              <w:rPr>
+                <w:rStyle w:val="Hyperlink"/>
+                <w:noProof/>
+              </w:rPr>
+              <w:t>2.5</w:t>
+            </w:r>
+            <w:r>
+              <w:rPr>
+                <w:noProof/>
+                <w:webHidden/>
+              </w:rPr>
+              <w:tab/>
+            </w:r>
+            <w:r>
+              <w:rPr>
+                <w:noProof/>
+                <w:webHidden/>
+              </w:rPr>
+              <w:fldChar w:fldCharType="begin"/>
+            </w:r>
+            <w:r>
+              <w:rPr>
+                <w:noProof/>
+                <w:webHidden/>
+              </w:rPr>
+              <w:instrText xml:space="preserve"> PAGEREF _Toc25306317 \h </w:instrText>
+            </w:r>
+            <w:r>
+              <w:rPr>
+                <w:noProof/>
+                <w:webHidden/>
+              </w:rPr>
+            </w:r>
+            <w:r>
+              <w:rPr>
+                <w:noProof/>
+                <w:webHidden/>
+              </w:rPr>
+              <w:fldChar w:fldCharType="separate"/>
+            </w:r>
+            <w:r>
+              <w:rPr>
+                <w:noProof/>
+                <w:webHidden/>
+              </w:rPr>
+              <w:t>7</w:t>
+            </w:r>
+            <w:r>
+              <w:rPr>
+                <w:noProof/>
+                <w:webHidden/>
+              </w:rPr>
+              <w:fldChar w:fldCharType="end"/>
+            </w:r>
+          </w:hyperlink>
+        </w:p>
+        <w:p>
+          <w:pPr>
+            <w:pStyle w:val="TOC1"/>
+            <w:tabs>
+              <w:tab w:val="right" w:leader="dot" w:pos="9016"/>
+            </w:tabs>
+            <w:rPr>
+              <w:rFonts w:eastAsiaTheme="minorEastAsia"/>
+              <w:noProof/>
+              <w:lang w:eastAsia="en-IE"/>
+            </w:rPr>
+          </w:pPr>
+          <w:hyperlink w:anchor="_Toc25306318" w:history="1">
+            <w:r>
+              <w:rPr>
+                <w:rStyle w:val="Hyperlink"/>
+                <w:noProof/>
+              </w:rPr>
+              <w:t>2.6</w:t>
+            </w:r>
+            <w:r>
+              <w:rPr>
+                <w:noProof/>
+                <w:webHidden/>
+              </w:rPr>
+              <w:tab/>
+            </w:r>
+            <w:r>
+              <w:rPr>
+                <w:noProof/>
+                <w:webHidden/>
+              </w:rPr>
+              <w:fldChar w:fldCharType="begin"/>
+            </w:r>
+            <w:r>
+              <w:rPr>
+                <w:noProof/>
+                <w:webHidden/>
+              </w:rPr>
+              <w:instrText xml:space="preserve"> PAGEREF _Toc25306318 \h </w:instrText>
+            </w:r>
+            <w:r>
+              <w:rPr>
+                <w:noProof/>
+                <w:webHidden/>
+              </w:rPr>
+            </w:r>
+            <w:r>
+              <w:rPr>
+                <w:noProof/>
+                <w:webHidden/>
+              </w:rPr>
+              <w:fldChar w:fldCharType="separate"/>
+            </w:r>
+            <w:r>
+              <w:rPr>
+                <w:noProof/>
+                <w:webHidden/>
+              </w:rPr>
+              <w:t>8</w:t>
+            </w:r>
+            <w:r>
+              <w:rPr>
+                <w:noProof/>
+                <w:webHidden/>
+              </w:rPr>
+              <w:fldChar w:fldCharType="end"/>
+            </w:r>
+          </w:hyperlink>
+        </w:p>
+        <w:p>
+          <w:pPr>
+            <w:pStyle w:val="TOC1"/>
+            <w:tabs>
+              <w:tab w:val="right" w:leader="dot" w:pos="9016"/>
+            </w:tabs>
+            <w:rPr>
+              <w:rFonts w:eastAsiaTheme="minorEastAsia"/>
+              <w:noProof/>
+              <w:lang w:eastAsia="en-IE"/>
+            </w:rPr>
+          </w:pPr>
+          <w:hyperlink w:anchor="_Toc25306319" w:history="1">
+            <w:r>
+              <w:rPr>
+                <w:rStyle w:val="Hyperlink"/>
+                <w:noProof/>
+              </w:rPr>
+              <w:t>KNN:</w:t>
+            </w:r>
+            <w:r>
+              <w:rPr>
+                <w:noProof/>
+                <w:webHidden/>
+              </w:rPr>
+              <w:tab/>
+            </w:r>
+            <w:r>
+              <w:rPr>
+                <w:noProof/>
+                <w:webHidden/>
+              </w:rPr>
+              <w:fldChar w:fldCharType="begin"/>
+            </w:r>
+            <w:r>
+              <w:rPr>
+                <w:noProof/>
+                <w:webHidden/>
+              </w:rPr>
+              <w:instrText xml:space="preserve"> PAGEREF _Toc25306319 \h </w:instrText>
+            </w:r>
+            <w:r>
+              <w:rPr>
+                <w:noProof/>
+                <w:webHidden/>
+              </w:rPr>
+            </w:r>
+            <w:r>
+              <w:rPr>
+                <w:noProof/>
+                <w:webHidden/>
+              </w:rPr>
+              <w:fldChar w:fldCharType="separate"/>
+            </w:r>
+            <w:r>
+              <w:rPr>
+                <w:noProof/>
+                <w:webHidden/>
+              </w:rPr>
+              <w:t>9</w:t>
+            </w:r>
+            <w:r>
+              <w:rPr>
+                <w:noProof/>
+                <w:webHidden/>
+              </w:rPr>
+              <w:fldChar w:fldCharType="end"/>
+            </w:r>
+          </w:hyperlink>
+        </w:p>
+        <w:p>
+          <w:pPr>
+            <w:pStyle w:val="TOC1"/>
+            <w:tabs>
+              <w:tab w:val="right" w:leader="dot" w:pos="9016"/>
+            </w:tabs>
+            <w:rPr>
+              <w:rFonts w:eastAsiaTheme="minorEastAsia"/>
+              <w:noProof/>
+              <w:lang w:eastAsia="en-IE"/>
+            </w:rPr>
+          </w:pPr>
+          <w:hyperlink w:anchor="_Toc25306320" w:history="1">
+            <w:r>
+              <w:rPr>
+                <w:rStyle w:val="Hyperlink"/>
+                <w:noProof/>
+              </w:rPr>
+              <w:t>3.1</w:t>
+            </w:r>
+            <w:r>
+              <w:rPr>
+                <w:noProof/>
+                <w:webHidden/>
+              </w:rPr>
+              <w:tab/>
+            </w:r>
+            <w:r>
+              <w:rPr>
+                <w:noProof/>
+                <w:webHidden/>
+              </w:rPr>
+              <w:fldChar w:fldCharType="begin"/>
+            </w:r>
+            <w:r>
+              <w:rPr>
+                <w:noProof/>
+                <w:webHidden/>
+              </w:rPr>
+              <w:instrText xml:space="preserve"> PAGEREF _Toc25306320 \h </w:instrText>
+            </w:r>
+            <w:r>
+              <w:rPr>
+                <w:noProof/>
+                <w:webHidden/>
+              </w:rPr>
+            </w:r>
+            <w:r>
+              <w:rPr>
+                <w:noProof/>
+                <w:webHidden/>
+              </w:rPr>
+              <w:fldChar w:fldCharType="separate"/>
+            </w:r>
+            <w:r>
+              <w:rPr>
+                <w:noProof/>
+                <w:webHidden/>
+              </w:rPr>
+              <w:t>9</w:t>
+            </w:r>
+            <w:r>
+              <w:rPr>
+                <w:noProof/>
+                <w:webHidden/>
+              </w:rPr>
+              <w:fldChar w:fldCharType="end"/>
+            </w:r>
+          </w:hyperlink>
+        </w:p>
+        <w:p>
+          <w:pPr>
+            <w:pStyle w:val="TOC1"/>
+            <w:tabs>
+              <w:tab w:val="right" w:leader="dot" w:pos="9016"/>
+            </w:tabs>
+            <w:rPr>
+              <w:rFonts w:eastAsiaTheme="minorEastAsia"/>
+              <w:noProof/>
+              <w:lang w:eastAsia="en-IE"/>
+            </w:rPr>
+          </w:pPr>
+          <w:hyperlink w:anchor="_Toc25306321" w:history="1">
+            <w:r>
+              <w:rPr>
+                <w:rStyle w:val="Hyperlink"/>
+                <w:noProof/>
+              </w:rPr>
+              <w:t>3.2</w:t>
+            </w:r>
+            <w:r>
+              <w:rPr>
+                <w:noProof/>
+                <w:webHidden/>
+              </w:rPr>
+              <w:tab/>
+            </w:r>
+            <w:r>
+              <w:rPr>
+                <w:noProof/>
+                <w:webHidden/>
+              </w:rPr>
+              <w:fldChar w:fldCharType="begin"/>
+            </w:r>
+            <w:r>
+              <w:rPr>
+                <w:noProof/>
+                <w:webHidden/>
+              </w:rPr>
+              <w:instrText xml:space="preserve"> PAGEREF _Toc25306321 \h </w:instrText>
+            </w:r>
+            <w:r>
+              <w:rPr>
+                <w:noProof/>
+                <w:webHidden/>
+              </w:rPr>
+            </w:r>
+            <w:r>
+              <w:rPr>
+                <w:noProof/>
+                <w:webHidden/>
+              </w:rPr>
+              <w:fldChar w:fldCharType="separate"/>
+            </w:r>
+            <w:r>
+              <w:rPr>
+                <w:noProof/>
+                <w:webHidden/>
+              </w:rPr>
+              <w:t>9</w:t>
+            </w:r>
+            <w:r>
+              <w:rPr>
+                <w:noProof/>
+                <w:webHidden/>
+              </w:rPr>
+              <w:fldChar w:fldCharType="end"/>
+            </w:r>
+          </w:hyperlink>
+        </w:p>
+        <w:p>
+          <w:pPr>
+            <w:pStyle w:val="TOC1"/>
+            <w:tabs>
+              <w:tab w:val="right" w:leader="dot" w:pos="9016"/>
+            </w:tabs>
+            <w:rPr>
+              <w:rFonts w:eastAsiaTheme="minorEastAsia"/>
+              <w:noProof/>
+              <w:lang w:eastAsia="en-IE"/>
+            </w:rPr>
+          </w:pPr>
+          <w:hyperlink w:anchor="_Toc25306322" w:history="1">
+            <w:r>
+              <w:rPr>
+                <w:rStyle w:val="Hyperlink"/>
+                <w:noProof/>
+              </w:rPr>
+              <w:t>3.3</w:t>
+            </w:r>
+            <w:r>
+              <w:rPr>
+                <w:noProof/>
+                <w:webHidden/>
+              </w:rPr>
+              <w:tab/>
+            </w:r>
+            <w:r>
+              <w:rPr>
+                <w:noProof/>
+                <w:webHidden/>
+              </w:rPr>
+              <w:fldChar w:fldCharType="begin"/>
+            </w:r>
+            <w:r>
+              <w:rPr>
+                <w:noProof/>
+                <w:webHidden/>
+              </w:rPr>
+              <w:instrText xml:space="preserve"> PAGEREF _Toc25306322 \h </w:instrText>
+            </w:r>
+            <w:r>
+              <w:rPr>
+                <w:noProof/>
+                <w:webHidden/>
+              </w:rPr>
+            </w:r>
+            <w:r>
+              <w:rPr>
+                <w:noProof/>
+                <w:webHidden/>
+              </w:rPr>
+              <w:fldChar w:fldCharType="separate"/>
+            </w:r>
+            <w:r>
+              <w:rPr>
+                <w:noProof/>
+                <w:webHidden/>
+              </w:rPr>
+              <w:t>11</w:t>
+            </w:r>
+            <w:r>
+              <w:rPr>
+                <w:noProof/>
+                <w:webHidden/>
+              </w:rPr>
+              <w:fldChar w:fldCharType="end"/>
+            </w:r>
+          </w:hyperlink>
+        </w:p>
+        <w:p>
+          <w:pPr>
+            <w:pStyle w:val="TOC1"/>
+            <w:tabs>
+              <w:tab w:val="right" w:leader="dot" w:pos="9016"/>
+            </w:tabs>
+            <w:rPr>
+              <w:rFonts w:eastAsiaTheme="minorEastAsia"/>
+              <w:noProof/>
+              <w:lang w:eastAsia="en-IE"/>
+            </w:rPr>
+          </w:pPr>
+          <w:hyperlink w:anchor="_Toc25306323" w:history="1">
+            <w:r>
+              <w:rPr>
+                <w:rStyle w:val="Hyperlink"/>
+                <w:noProof/>
+              </w:rPr>
+              <w:t>3.4</w:t>
+            </w:r>
+            <w:r>
+              <w:rPr>
+                <w:noProof/>
+                <w:webHidden/>
+              </w:rPr>
+              <w:tab/>
+            </w:r>
+            <w:r>
+              <w:rPr>
+                <w:noProof/>
+                <w:webHidden/>
+              </w:rPr>
+              <w:fldChar w:fldCharType="begin"/>
+            </w:r>
+            <w:r>
+              <w:rPr>
+                <w:noProof/>
+                <w:webHidden/>
+              </w:rPr>
+              <w:instrText xml:space="preserve"> PAGEREF _Toc25306323 \h </w:instrText>
+            </w:r>
+            <w:r>
+              <w:rPr>
+                <w:noProof/>
+                <w:webHidden/>
+              </w:rPr>
+            </w:r>
+            <w:r>
+              <w:rPr>
+                <w:noProof/>
+                <w:webHidden/>
+              </w:rPr>
+              <w:fldChar w:fldCharType="separate"/>
+            </w:r>
+            <w:r>
+              <w:rPr>
+                <w:noProof/>
+                <w:webHidden/>
+              </w:rPr>
+              <w:t>11</w:t>
+            </w:r>
+            <w:r>
+              <w:rPr>
+                <w:noProof/>
+                <w:webHidden/>
+              </w:rPr>
+              <w:fldChar w:fldCharType="end"/>
+            </w:r>
+          </w:hyperlink>
+        </w:p>
+        <w:p>
+          <w:pPr>
+            <w:pStyle w:val="TOC1"/>
+            <w:tabs>
+              <w:tab w:val="right" w:leader="dot" w:pos="9016"/>
+            </w:tabs>
+            <w:rPr>
+              <w:rFonts w:eastAsiaTheme="minorEastAsia"/>
+              <w:noProof/>
+              <w:lang w:eastAsia="en-IE"/>
+            </w:rPr>
+          </w:pPr>
+          <w:hyperlink w:anchor="_Toc25306324" w:history="1">
+            <w:r>
+              <w:rPr>
+                <w:rStyle w:val="Hyperlink"/>
+                <w:noProof/>
+              </w:rPr>
+              <w:t>3.5</w:t>
+            </w:r>
+            <w:r>
+              <w:rPr>
+                <w:noProof/>
+                <w:webHidden/>
+              </w:rPr>
+              <w:tab/>
+            </w:r>
+            <w:r>
+              <w:rPr>
+                <w:noProof/>
+                <w:webHidden/>
+              </w:rPr>
+              <w:fldChar w:fldCharType="begin"/>
+            </w:r>
+            <w:r>
+              <w:rPr>
+                <w:noProof/>
+                <w:webHidden/>
+              </w:rPr>
+              <w:instrText xml:space="preserve"> PAGEREF _Toc25306324 \h </w:instrText>
+            </w:r>
+            <w:r>
+              <w:rPr>
+                <w:noProof/>
+                <w:webHidden/>
+              </w:rPr>
+            </w:r>
+            <w:r>
+              <w:rPr>
+                <w:noProof/>
+                <w:webHidden/>
+              </w:rPr>
+              <w:fldChar w:fldCharType="separate"/>
+            </w:r>
+            <w:r>
+              <w:rPr>
+                <w:noProof/>
+                <w:webHidden/>
+              </w:rPr>
+              <w:t>12</w:t>
+            </w:r>
+            <w:r>
+              <w:rPr>
+                <w:noProof/>
+                <w:webHidden/>
+              </w:rPr>
+              <w:fldChar w:fldCharType="end"/>
+            </w:r>
+          </w:hyperlink>
+        </w:p>
+        <w:p>
+          <w:pPr>
+            <w:pStyle w:val="TOC1"/>
+            <w:tabs>
+              <w:tab w:val="right" w:leader="dot" w:pos="9016"/>
+            </w:tabs>
+            <w:rPr>
+              <w:rFonts w:eastAsiaTheme="minorEastAsia"/>
+              <w:noProof/>
+              <w:lang w:eastAsia="en-IE"/>
+            </w:rPr>
+          </w:pPr>
+          <w:hyperlink w:anchor="_Toc25306325" w:history="1">
+            <w:r>
+              <w:rPr>
+                <w:rStyle w:val="Hyperlink"/>
+                <w:noProof/>
+              </w:rPr>
+              <w:t>3.6</w:t>
+            </w:r>
+            <w:r>
+              <w:rPr>
+                <w:noProof/>
+                <w:webHidden/>
+              </w:rPr>
+              <w:tab/>
+            </w:r>
+            <w:r>
+              <w:rPr>
+                <w:noProof/>
+                <w:webHidden/>
+              </w:rPr>
+              <w:fldChar w:fldCharType="begin"/>
+            </w:r>
+            <w:r>
+              <w:rPr>
+                <w:noProof/>
+                <w:webHidden/>
+              </w:rPr>
+              <w:instrText xml:space="preserve"> PAGEREF _Toc25306325 \h </w:instrText>
+            </w:r>
+            <w:r>
+              <w:rPr>
+                <w:noProof/>
+                <w:webHidden/>
+              </w:rPr>
+            </w:r>
+            <w:r>
+              <w:rPr>
+                <w:noProof/>
+                <w:webHidden/>
+              </w:rPr>
+              <w:fldChar w:fldCharType="separate"/>
+            </w:r>
+            <w:r>
+              <w:rPr>
+                <w:noProof/>
+                <w:webHidden/>
+              </w:rPr>
+              <w:t>13</w:t>
+            </w:r>
+            <w:r>
+              <w:rPr>
+                <w:noProof/>
+                <w:webHidden/>
+              </w:rPr>
+              <w:fldChar w:fldCharType="end"/>
+            </w:r>
+          </w:hyperlink>
+        </w:p>
+        <w:p>
+          <w:r>
+            <w:rPr>
+              <w:b/>
+              <w:bCs/>
+              <w:noProof/>
+            </w:rPr>
+            <w:fldChar w:fldCharType="end"/>
+          </w:r>
+        </w:p>
+      </w:sdtContent>
+    </w:sdt>
     <w:p>
       <w:pPr>
         <w:rPr>
@@ -501,43 +1965,44 @@
           <w:szCs w:val="40"/>
         </w:rPr>
       </w:pPr>
-      <w:r>
+    </w:p>
+    <w:p>
+      <w:pPr>
         <w:rPr>
           <w:sz w:val="40"/>
           <w:szCs w:val="40"/>
         </w:rPr>
-        <w:br w:type="page"/>
-      </w:r>
-    </w:p>
-    <w:p>
-      <w:pPr>
+      </w:pPr>
+      <w:r>
         <w:rPr>
           <w:sz w:val="40"/>
           <w:szCs w:val="40"/>
         </w:rPr>
-      </w:pPr>
-      <w:r>
-        <w:rPr>
-          <w:sz w:val="40"/>
-          <w:szCs w:val="40"/>
-        </w:rPr>
+        <w:br w:type="page"/>
+      </w:r>
+    </w:p>
+    <w:p>
+      <w:pPr>
+        <w:pStyle w:val="Heading1"/>
+      </w:pPr>
+      <w:bookmarkStart w:id="0" w:name="_Toc25306306"/>
+      <w:r>
         <w:lastRenderedPageBreak/>
         <w:t>Regression:</w:t>
       </w:r>
-    </w:p>
-    <w:p>
-      <w:pPr>
-        <w:rPr>
-          <w:sz w:val="24"/>
-          <w:szCs w:val="24"/>
-        </w:rPr>
-      </w:pPr>
-      <w:r>
-        <w:rPr>
-          <w:sz w:val="24"/>
-          <w:szCs w:val="24"/>
-        </w:rPr>
-        <w:t xml:space="preserve">1.1 </w:t>
+      <w:bookmarkEnd w:id="0"/>
+    </w:p>
+    <w:p>
+      <w:pPr>
+        <w:pStyle w:val="Heading1"/>
+      </w:pPr>
+      <w:bookmarkStart w:id="1" w:name="_Toc25306307"/>
+      <w:r>
+        <w:t>1.1</w:t>
+      </w:r>
+      <w:bookmarkEnd w:id="1"/>
+      <w:r>
+        <w:t xml:space="preserve"> </w:t>
       </w:r>
     </w:p>
     <w:p>
@@ -649,18 +2114,13 @@
     </w:p>
     <w:p>
       <w:pPr>
-        <w:rPr>
-          <w:sz w:val="24"/>
-          <w:szCs w:val="24"/>
-        </w:rPr>
-      </w:pPr>
-      <w:r>
-        <w:rPr>
-          <w:sz w:val="24"/>
-          <w:szCs w:val="24"/>
-        </w:rPr>
+        <w:pStyle w:val="Heading1"/>
+      </w:pPr>
+      <w:bookmarkStart w:id="2" w:name="_Toc25306308"/>
+      <w:r>
         <w:t>1.2</w:t>
       </w:r>
+      <w:bookmarkEnd w:id="2"/>
     </w:p>
     <w:p>
       <w:pPr>
@@ -707,7 +2167,7 @@
                     <pic:cNvPicPr/>
                   </pic:nvPicPr>
                   <pic:blipFill>
-                    <a:blip r:embed="rId4">
+                    <a:blip r:embed="rId5">
                       <a:extLst>
                         <a:ext uri="{28A0092B-C50C-407E-A947-70E740481C1C}">
                           <a14:useLocalDpi xmlns:a14="http://schemas.microsoft.com/office/drawing/2010/main" val="0"/>
@@ -779,7 +2239,7 @@
                     <pic:cNvPicPr/>
                   </pic:nvPicPr>
                   <pic:blipFill>
-                    <a:blip r:embed="rId5">
+                    <a:blip r:embed="rId6">
                       <a:extLst>
                         <a:ext uri="{28A0092B-C50C-407E-A947-70E740481C1C}">
                           <a14:useLocalDpi xmlns:a14="http://schemas.microsoft.com/office/drawing/2010/main" val="0"/>
@@ -808,19 +2268,14 @@
     </w:p>
     <w:p>
       <w:pPr>
-        <w:rPr>
-          <w:sz w:val="24"/>
-          <w:szCs w:val="40"/>
-        </w:rPr>
-      </w:pPr>
-      <w:r>
-        <w:rPr>
-          <w:sz w:val="24"/>
-          <w:szCs w:val="40"/>
-        </w:rPr>
+        <w:pStyle w:val="Heading1"/>
+      </w:pPr>
+      <w:bookmarkStart w:id="3" w:name="_Toc25306309"/>
+      <w:r>
         <w:lastRenderedPageBreak/>
         <w:t>1.3</w:t>
       </w:r>
+      <w:bookmarkEnd w:id="3"/>
     </w:p>
     <w:p>
       <w:pPr>
@@ -880,7 +2335,7 @@
                     <pic:cNvPicPr/>
                   </pic:nvPicPr>
                   <pic:blipFill>
-                    <a:blip r:embed="rId6"/>
+                    <a:blip r:embed="rId7"/>
                     <a:stretch>
                       <a:fillRect/>
                     </a:stretch>
@@ -919,18 +2374,13 @@
     </w:p>
     <w:p>
       <w:pPr>
-        <w:rPr>
-          <w:sz w:val="24"/>
-          <w:szCs w:val="24"/>
-        </w:rPr>
-      </w:pPr>
-      <w:r>
-        <w:rPr>
-          <w:sz w:val="24"/>
-          <w:szCs w:val="24"/>
-        </w:rPr>
+        <w:pStyle w:val="Heading1"/>
+      </w:pPr>
+      <w:bookmarkStart w:id="4" w:name="_Toc25306310"/>
+      <w:r>
         <w:t>1.4</w:t>
       </w:r>
+      <w:bookmarkEnd w:id="4"/>
     </w:p>
     <w:p>
       <w:pPr>
@@ -962,7 +2412,7 @@
                     <pic:cNvPicPr/>
                   </pic:nvPicPr>
                   <pic:blipFill>
-                    <a:blip r:embed="rId7">
+                    <a:blip r:embed="rId8">
                       <a:extLst>
                         <a:ext uri="{28A0092B-C50C-407E-A947-70E740481C1C}">
                           <a14:useLocalDpi xmlns:a14="http://schemas.microsoft.com/office/drawing/2010/main" val="0"/>
@@ -1019,7 +2469,7 @@
                     <pic:cNvPicPr/>
                   </pic:nvPicPr>
                   <pic:blipFill>
-                    <a:blip r:embed="rId8">
+                    <a:blip r:embed="rId9">
                       <a:extLst>
                         <a:ext uri="{28A0092B-C50C-407E-A947-70E740481C1C}">
                           <a14:useLocalDpi xmlns:a14="http://schemas.microsoft.com/office/drawing/2010/main" val="0"/>
@@ -1083,7 +2533,7 @@
                     <pic:cNvPicPr/>
                   </pic:nvPicPr>
                   <pic:blipFill>
-                    <a:blip r:embed="rId9">
+                    <a:blip r:embed="rId10">
                       <a:extLst>
                         <a:ext uri="{28A0092B-C50C-407E-A947-70E740481C1C}">
                           <a14:useLocalDpi xmlns:a14="http://schemas.microsoft.com/office/drawing/2010/main" val="0"/>
@@ -1160,19 +2610,14 @@
     </w:p>
     <w:p>
       <w:pPr>
-        <w:rPr>
-          <w:sz w:val="24"/>
-          <w:szCs w:val="24"/>
-        </w:rPr>
-      </w:pPr>
-      <w:r>
-        <w:rPr>
-          <w:sz w:val="24"/>
-          <w:szCs w:val="24"/>
-        </w:rPr>
+        <w:pStyle w:val="Heading1"/>
+      </w:pPr>
+      <w:bookmarkStart w:id="5" w:name="_Toc25306311"/>
+      <w:r>
         <w:lastRenderedPageBreak/>
         <w:t>1.5</w:t>
       </w:r>
+      <w:bookmarkEnd w:id="5"/>
     </w:p>
     <w:p>
       <w:pPr>
@@ -1219,7 +2664,7 @@
                     <pic:cNvPicPr/>
                   </pic:nvPicPr>
                   <pic:blipFill>
-                    <a:blip r:embed="rId10">
+                    <a:blip r:embed="rId11">
                       <a:extLst>
                         <a:ext uri="{28A0092B-C50C-407E-A947-70E740481C1C}">
                           <a14:useLocalDpi xmlns:a14="http://schemas.microsoft.com/office/drawing/2010/main" val="0"/>
@@ -1268,7 +2713,7 @@
                     <pic:cNvPicPr/>
                   </pic:nvPicPr>
                   <pic:blipFill>
-                    <a:blip r:embed="rId11">
+                    <a:blip r:embed="rId12">
                       <a:extLst>
                         <a:ext uri="{28A0092B-C50C-407E-A947-70E740481C1C}">
                           <a14:useLocalDpi xmlns:a14="http://schemas.microsoft.com/office/drawing/2010/main" val="0"/>
@@ -1340,7 +2785,7 @@
                     <pic:cNvPicPr/>
                   </pic:nvPicPr>
                   <pic:blipFill>
-                    <a:blip r:embed="rId12">
+                    <a:blip r:embed="rId13">
                       <a:extLst>
                         <a:ext uri="{28A0092B-C50C-407E-A947-70E740481C1C}">
                           <a14:useLocalDpi xmlns:a14="http://schemas.microsoft.com/office/drawing/2010/main" val="0"/>
@@ -1389,7 +2834,7 @@
                     <pic:cNvPicPr/>
                   </pic:nvPicPr>
                   <pic:blipFill>
-                    <a:blip r:embed="rId13">
+                    <a:blip r:embed="rId14">
                       <a:extLst>
                         <a:ext uri="{28A0092B-C50C-407E-A947-70E740481C1C}">
                           <a14:useLocalDpi xmlns:a14="http://schemas.microsoft.com/office/drawing/2010/main" val="0"/>
@@ -1438,7 +2883,7 @@
                     <pic:cNvPicPr/>
                   </pic:nvPicPr>
                   <pic:blipFill>
-                    <a:blip r:embed="rId14">
+                    <a:blip r:embed="rId15">
                       <a:extLst>
                         <a:ext uri="{28A0092B-C50C-407E-A947-70E740481C1C}">
                           <a14:useLocalDpi xmlns:a14="http://schemas.microsoft.com/office/drawing/2010/main" val="0"/>
@@ -1482,18 +2927,13 @@
     </w:p>
     <w:p>
       <w:pPr>
-        <w:rPr>
-          <w:sz w:val="24"/>
-          <w:szCs w:val="24"/>
-        </w:rPr>
-      </w:pPr>
-      <w:r>
-        <w:rPr>
-          <w:sz w:val="24"/>
-          <w:szCs w:val="24"/>
-        </w:rPr>
+        <w:pStyle w:val="Heading1"/>
+      </w:pPr>
+      <w:bookmarkStart w:id="6" w:name="_Toc25306312"/>
+      <w:r>
         <w:t>1.6</w:t>
       </w:r>
+      <w:bookmarkEnd w:id="6"/>
     </w:p>
     <w:p>
       <w:pPr>
@@ -1516,6 +2956,15 @@
         </w:rPr>
         <w:t xml:space="preserve"> This gives consumers an accurate estimate of what type of performance they can expect for the CPU they will buy.</w:t>
       </w:r>
+      <w:r>
+        <w:rPr>
+          <w:sz w:val="24"/>
+          <w:szCs w:val="24"/>
+        </w:rPr>
+        <w:t xml:space="preserve"> The biggest take away is the connection between the PRP and the ERP, which seem to have a difference which will scale, depending on the values inserted. The more modest and realistic a value you insert for PRP like in our original dataset you get a more accurate representation of what the ERP will be and how they compare as marketing vs actual performance.</w:t>
+      </w:r>
+      <w:bookmarkStart w:id="7" w:name="_GoBack"/>
+      <w:bookmarkEnd w:id="7"/>
     </w:p>
     <w:p>
       <w:pPr>
@@ -1540,48 +2989,44 @@
           <w:szCs w:val="24"/>
         </w:rPr>
       </w:pPr>
-      <w:r>
-        <w:rPr>
-          <w:sz w:val="40"/>
-          <w:szCs w:val="40"/>
-        </w:rPr>
-        <w:lastRenderedPageBreak/>
+      <w:bookmarkStart w:id="8" w:name="_Toc25306313"/>
+      <w:r>
+        <w:rPr>
+          <w:rStyle w:val="Heading1Char"/>
+        </w:rPr>
         <w:t>D</w:t>
       </w:r>
       <w:r>
         <w:rPr>
-          <w:sz w:val="40"/>
-          <w:szCs w:val="40"/>
-        </w:rPr>
-        <w:t>ecision Tree</w:t>
-      </w:r>
-      <w:r>
-        <w:rPr>
-          <w:sz w:val="40"/>
-          <w:szCs w:val="40"/>
-        </w:rPr>
-        <w:t>:</w:t>
-      </w:r>
-      <w:r>
-        <w:rPr>
-          <w:sz w:val="40"/>
-          <w:szCs w:val="40"/>
+          <w:rStyle w:val="Heading1Char"/>
+        </w:rPr>
+        <w:t>ecision Tree:</w:t>
+      </w:r>
+      <w:r>
+        <w:rPr>
+          <w:rStyle w:val="Heading1Char"/>
         </w:rPr>
         <w:br/>
       </w:r>
       <w:r>
         <w:rPr>
-          <w:sz w:val="24"/>
-          <w:szCs w:val="24"/>
+          <w:rStyle w:val="Heading1Char"/>
         </w:rPr>
         <w:t>2</w:t>
       </w:r>
       <w:r>
         <w:rPr>
-          <w:sz w:val="24"/>
-          <w:szCs w:val="24"/>
-        </w:rPr>
-        <w:t xml:space="preserve">.1 – For this analysis, I have chosen a dataset which </w:t>
+          <w:rStyle w:val="Heading1Char"/>
+        </w:rPr>
+        <w:t>.1</w:t>
+      </w:r>
+      <w:bookmarkEnd w:id="8"/>
+      <w:r>
+        <w:rPr>
+          <w:sz w:val="24"/>
+          <w:szCs w:val="24"/>
+        </w:rPr>
+        <w:t xml:space="preserve"> – For this analysis, I have chosen a dataset which </w:t>
       </w:r>
       <w:r>
         <w:rPr>
@@ -1665,25 +3110,16 @@
     </w:p>
     <w:p>
       <w:pPr>
-        <w:rPr>
-          <w:sz w:val="24"/>
-          <w:szCs w:val="24"/>
-        </w:rPr>
-      </w:pPr>
-      <w:r>
-        <w:rPr>
-          <w:sz w:val="24"/>
-          <w:szCs w:val="24"/>
-        </w:rPr>
+        <w:pStyle w:val="Heading1"/>
+      </w:pPr>
+      <w:bookmarkStart w:id="9" w:name="_Toc25306314"/>
+      <w:r>
         <w:t>2</w:t>
       </w:r>
       <w:r>
-        <w:rPr>
-          <w:sz w:val="24"/>
-          <w:szCs w:val="24"/>
-        </w:rPr>
         <w:t>.2</w:t>
       </w:r>
+      <w:bookmarkEnd w:id="9"/>
     </w:p>
     <w:p>
       <w:pPr>
@@ -1723,69 +3159,6 @@
             <wp:extent cx="5731510" cy="1297305"/>
             <wp:effectExtent l="0" t="0" r="2540" b="0"/>
             <wp:docPr id="10" name="Picture 10"/>
-            <wp:cNvGraphicFramePr>
-              <a:graphicFrameLocks xmlns:a="http://schemas.openxmlformats.org/drawingml/2006/main" noChangeAspect="1"/>
-            </wp:cNvGraphicFramePr>
-            <a:graphic xmlns:a="http://schemas.openxmlformats.org/drawingml/2006/main">
-              <a:graphicData uri="http://schemas.openxmlformats.org/drawingml/2006/picture">
-                <pic:pic xmlns:pic="http://schemas.openxmlformats.org/drawingml/2006/picture">
-                  <pic:nvPicPr>
-                    <pic:cNvPr id="1" name=""/>
-                    <pic:cNvPicPr/>
-                  </pic:nvPicPr>
-                  <pic:blipFill>
-                    <a:blip r:embed="rId15"/>
-                    <a:stretch>
-                      <a:fillRect/>
-                    </a:stretch>
-                  </pic:blipFill>
-                  <pic:spPr>
-                    <a:xfrm>
-                      <a:off x="0" y="0"/>
-                      <a:ext cx="5731510" cy="1297305"/>
-                    </a:xfrm>
-                    <a:prstGeom prst="rect">
-                      <a:avLst/>
-                    </a:prstGeom>
-                  </pic:spPr>
-                </pic:pic>
-              </a:graphicData>
-            </a:graphic>
-          </wp:inline>
-        </w:drawing>
-      </w:r>
-    </w:p>
-    <w:p>
-      <w:pPr>
-        <w:rPr>
-          <w:sz w:val="24"/>
-          <w:szCs w:val="24"/>
-        </w:rPr>
-      </w:pPr>
-      <w:r>
-        <w:rPr>
-          <w:sz w:val="24"/>
-          <w:szCs w:val="24"/>
-        </w:rPr>
-        <w:t>Bank dataset after alterations</w:t>
-      </w:r>
-    </w:p>
-    <w:p>
-      <w:pPr>
-        <w:rPr>
-          <w:sz w:val="24"/>
-          <w:szCs w:val="24"/>
-        </w:rPr>
-      </w:pPr>
-      <w:r>
-        <w:rPr>
-          <w:noProof/>
-        </w:rPr>
-        <w:drawing>
-          <wp:inline distT="0" distB="0" distL="0" distR="0" wp14:anchorId="71BF0514" wp14:editId="588B3DB4">
-            <wp:extent cx="5731510" cy="1043305"/>
-            <wp:effectExtent l="0" t="0" r="2540" b="4445"/>
-            <wp:docPr id="12" name="Picture 12"/>
             <wp:cNvGraphicFramePr>
               <a:graphicFrameLocks xmlns:a="http://schemas.openxmlformats.org/drawingml/2006/main" noChangeAspect="1"/>
             </wp:cNvGraphicFramePr>
@@ -1805,7 +3178,7 @@
                   <pic:spPr>
                     <a:xfrm>
                       <a:off x="0" y="0"/>
-                      <a:ext cx="5731510" cy="1043305"/>
+                      <a:ext cx="5731510" cy="1297305"/>
                     </a:xfrm>
                     <a:prstGeom prst="rect">
                       <a:avLst/>
@@ -1827,14 +3200,28 @@
       </w:pPr>
       <w:r>
         <w:rPr>
+          <w:sz w:val="24"/>
+          <w:szCs w:val="24"/>
+        </w:rPr>
+        <w:t>Bank dataset after alterations</w:t>
+      </w:r>
+    </w:p>
+    <w:p>
+      <w:pPr>
+        <w:rPr>
+          <w:sz w:val="24"/>
+          <w:szCs w:val="24"/>
+        </w:rPr>
+      </w:pPr>
+      <w:r>
+        <w:rPr>
           <w:noProof/>
-          <w:lang w:val="en-GB" w:eastAsia="en-GB"/>
         </w:rPr>
         <w:drawing>
-          <wp:inline distT="0" distB="0" distL="0" distR="0" wp14:anchorId="45ED0730" wp14:editId="7375C9EA">
-            <wp:extent cx="5731510" cy="2590800"/>
-            <wp:effectExtent l="0" t="0" r="2540" b="0"/>
-            <wp:docPr id="1" name="Picture 1"/>
+          <wp:inline distT="0" distB="0" distL="0" distR="0" wp14:anchorId="71BF0514" wp14:editId="588B3DB4">
+            <wp:extent cx="5731510" cy="1043305"/>
+            <wp:effectExtent l="0" t="0" r="2540" b="4445"/>
+            <wp:docPr id="12" name="Picture 12"/>
             <wp:cNvGraphicFramePr>
               <a:graphicFrameLocks xmlns:a="http://schemas.openxmlformats.org/drawingml/2006/main" noChangeAspect="1"/>
             </wp:cNvGraphicFramePr>
@@ -1854,7 +3241,7 @@
                   <pic:spPr>
                     <a:xfrm>
                       <a:off x="0" y="0"/>
-                      <a:ext cx="5731510" cy="2590800"/>
+                      <a:ext cx="5731510" cy="1043305"/>
                     </a:xfrm>
                     <a:prstGeom prst="rect">
                       <a:avLst/>
@@ -1881,10 +3268,10 @@
         </w:rPr>
         <w:lastRenderedPageBreak/>
         <w:drawing>
-          <wp:inline distT="0" distB="0" distL="0" distR="0" wp14:anchorId="6591855B" wp14:editId="32301DAF">
-            <wp:extent cx="5731510" cy="2027555"/>
+          <wp:inline distT="0" distB="0" distL="0" distR="0" wp14:anchorId="45ED0730" wp14:editId="7375C9EA">
+            <wp:extent cx="5731510" cy="2590800"/>
             <wp:effectExtent l="0" t="0" r="2540" b="0"/>
-            <wp:docPr id="2" name="Picture 2"/>
+            <wp:docPr id="1" name="Picture 1"/>
             <wp:cNvGraphicFramePr>
               <a:graphicFrameLocks xmlns:a="http://schemas.openxmlformats.org/drawingml/2006/main" noChangeAspect="1"/>
             </wp:cNvGraphicFramePr>
@@ -1904,7 +3291,7 @@
                   <pic:spPr>
                     <a:xfrm>
                       <a:off x="0" y="0"/>
-                      <a:ext cx="5731510" cy="2027555"/>
+                      <a:ext cx="5731510" cy="2590800"/>
                     </a:xfrm>
                     <a:prstGeom prst="rect">
                       <a:avLst/>
@@ -1924,76 +3311,16 @@
           <w:szCs w:val="24"/>
         </w:rPr>
       </w:pPr>
-    </w:p>
-    <w:p>
-      <w:pPr>
-        <w:rPr>
-          <w:sz w:val="24"/>
-          <w:szCs w:val="24"/>
-        </w:rPr>
-      </w:pPr>
-      <w:r>
-        <w:rPr>
-          <w:sz w:val="24"/>
-          <w:szCs w:val="24"/>
-        </w:rPr>
-        <w:t>2</w:t>
-      </w:r>
-      <w:r>
-        <w:rPr>
-          <w:sz w:val="24"/>
-          <w:szCs w:val="24"/>
-        </w:rPr>
-        <w:t>.3</w:t>
-      </w:r>
-    </w:p>
-    <w:p>
-      <w:pPr>
-        <w:rPr>
-          <w:sz w:val="24"/>
-          <w:szCs w:val="24"/>
-        </w:rPr>
-      </w:pPr>
-      <w:r>
-        <w:rPr>
-          <w:sz w:val="24"/>
-          <w:szCs w:val="24"/>
-        </w:rPr>
-        <w:t>Splitting the data frames.</w:t>
-      </w:r>
-    </w:p>
-    <w:p>
-      <w:pPr>
-        <w:rPr>
-          <w:sz w:val="24"/>
-          <w:szCs w:val="24"/>
-        </w:rPr>
-      </w:pPr>
-      <w:r>
-        <w:rPr>
-          <w:sz w:val="24"/>
-          <w:szCs w:val="24"/>
-        </w:rPr>
-        <w:t>For the training and testing, I split it 80/20, 80% for training and 20% for testing.</w:t>
-      </w:r>
-    </w:p>
-    <w:p>
-      <w:pPr>
-        <w:rPr>
-          <w:sz w:val="24"/>
-          <w:szCs w:val="24"/>
-        </w:rPr>
-      </w:pPr>
       <w:r>
         <w:rPr>
           <w:noProof/>
           <w:lang w:val="en-GB" w:eastAsia="en-GB"/>
         </w:rPr>
         <w:drawing>
-          <wp:inline distT="0" distB="0" distL="0" distR="0" wp14:anchorId="43F6E294" wp14:editId="210E90AB">
-            <wp:extent cx="3286125" cy="1066800"/>
-            <wp:effectExtent l="0" t="0" r="9525" b="0"/>
-            <wp:docPr id="4" name="Picture 4"/>
+          <wp:inline distT="0" distB="0" distL="0" distR="0" wp14:anchorId="6591855B" wp14:editId="32301DAF">
+            <wp:extent cx="5731510" cy="2027555"/>
+            <wp:effectExtent l="0" t="0" r="2540" b="0"/>
+            <wp:docPr id="2" name="Picture 2"/>
             <wp:cNvGraphicFramePr>
               <a:graphicFrameLocks xmlns:a="http://schemas.openxmlformats.org/drawingml/2006/main" noChangeAspect="1"/>
             </wp:cNvGraphicFramePr>
@@ -2013,7 +3340,7 @@
                   <pic:spPr>
                     <a:xfrm>
                       <a:off x="0" y="0"/>
-                      <a:ext cx="3286125" cy="1066800"/>
+                      <a:ext cx="5731510" cy="2027555"/>
                     </a:xfrm>
                     <a:prstGeom prst="rect">
                       <a:avLst/>
@@ -2033,16 +3360,67 @@
           <w:szCs w:val="24"/>
         </w:rPr>
       </w:pPr>
+    </w:p>
+    <w:p>
+      <w:pPr>
+        <w:pStyle w:val="Heading1"/>
+      </w:pPr>
+      <w:bookmarkStart w:id="10" w:name="_Toc25306315"/>
+      <w:r>
+        <w:t>2</w:t>
+      </w:r>
+      <w:r>
+        <w:t>.3</w:t>
+      </w:r>
+      <w:bookmarkEnd w:id="10"/>
+    </w:p>
+    <w:p>
+      <w:pPr>
+        <w:rPr>
+          <w:sz w:val="24"/>
+          <w:szCs w:val="24"/>
+        </w:rPr>
+      </w:pPr>
+      <w:r>
+        <w:rPr>
+          <w:sz w:val="24"/>
+          <w:szCs w:val="24"/>
+        </w:rPr>
+        <w:t>Splitting the data frames.</w:t>
+      </w:r>
+    </w:p>
+    <w:p>
+      <w:pPr>
+        <w:rPr>
+          <w:sz w:val="24"/>
+          <w:szCs w:val="24"/>
+        </w:rPr>
+      </w:pPr>
+      <w:r>
+        <w:rPr>
+          <w:sz w:val="24"/>
+          <w:szCs w:val="24"/>
+        </w:rPr>
+        <w:t>For the training and testing, I split it 80/20, 80% for training and 20% for testing.</w:t>
+      </w:r>
+    </w:p>
+    <w:p>
+      <w:pPr>
+        <w:rPr>
+          <w:sz w:val="24"/>
+          <w:szCs w:val="24"/>
+        </w:rPr>
+      </w:pPr>
       <w:r>
         <w:rPr>
           <w:noProof/>
           <w:lang w:val="en-GB" w:eastAsia="en-GB"/>
         </w:rPr>
         <w:drawing>
-          <wp:inline distT="0" distB="0" distL="0" distR="0" wp14:anchorId="46B7F953" wp14:editId="7D7620C7">
-            <wp:extent cx="3067050" cy="542925"/>
-            <wp:effectExtent l="0" t="0" r="0" b="9525"/>
-            <wp:docPr id="5" name="Picture 5"/>
+          <wp:inline distT="0" distB="0" distL="0" distR="0" wp14:anchorId="43F6E294" wp14:editId="210E90AB">
+            <wp:extent cx="3286125" cy="1066800"/>
+            <wp:effectExtent l="0" t="0" r="9525" b="0"/>
+            <wp:docPr id="4" name="Picture 4"/>
             <wp:cNvGraphicFramePr>
               <a:graphicFrameLocks xmlns:a="http://schemas.openxmlformats.org/drawingml/2006/main" noChangeAspect="1"/>
             </wp:cNvGraphicFramePr>
@@ -2062,7 +3440,7 @@
                   <pic:spPr>
                     <a:xfrm>
                       <a:off x="0" y="0"/>
-                      <a:ext cx="3067050" cy="542925"/>
+                      <a:ext cx="3286125" cy="1066800"/>
                     </a:xfrm>
                     <a:prstGeom prst="rect">
                       <a:avLst/>
@@ -2082,77 +3460,16 @@
           <w:szCs w:val="24"/>
         </w:rPr>
       </w:pPr>
-    </w:p>
-    <w:p>
-      <w:pPr>
-        <w:rPr>
-          <w:sz w:val="24"/>
-          <w:szCs w:val="24"/>
-        </w:rPr>
-      </w:pPr>
-    </w:p>
-    <w:p>
-      <w:pPr>
-        <w:rPr>
-          <w:sz w:val="24"/>
-          <w:szCs w:val="24"/>
-        </w:rPr>
-      </w:pPr>
-    </w:p>
-    <w:p>
-      <w:pPr>
-        <w:rPr>
-          <w:sz w:val="24"/>
-          <w:szCs w:val="24"/>
-        </w:rPr>
-      </w:pPr>
-      <w:r>
-        <w:rPr>
-          <w:sz w:val="24"/>
-          <w:szCs w:val="24"/>
-        </w:rPr>
-        <w:t>2</w:t>
-      </w:r>
-      <w:r>
-        <w:rPr>
-          <w:sz w:val="24"/>
-          <w:szCs w:val="24"/>
-        </w:rPr>
-        <w:t>.4</w:t>
-      </w:r>
-    </w:p>
-    <w:p>
-      <w:pPr>
-        <w:rPr>
-          <w:sz w:val="24"/>
-          <w:szCs w:val="24"/>
-        </w:rPr>
-      </w:pPr>
-      <w:r>
-        <w:rPr>
-          <w:sz w:val="24"/>
-          <w:szCs w:val="24"/>
-        </w:rPr>
-        <w:t>Model</w:t>
-      </w:r>
-    </w:p>
-    <w:p>
-      <w:pPr>
-        <w:rPr>
-          <w:sz w:val="24"/>
-          <w:szCs w:val="24"/>
-        </w:rPr>
-      </w:pPr>
       <w:r>
         <w:rPr>
           <w:noProof/>
           <w:lang w:val="en-GB" w:eastAsia="en-GB"/>
         </w:rPr>
         <w:drawing>
-          <wp:inline distT="0" distB="0" distL="0" distR="0" wp14:anchorId="76E19EFC" wp14:editId="458B0D68">
-            <wp:extent cx="4981575" cy="2114550"/>
-            <wp:effectExtent l="0" t="0" r="9525" b="0"/>
-            <wp:docPr id="6" name="Picture 6"/>
+          <wp:inline distT="0" distB="0" distL="0" distR="0" wp14:anchorId="46B7F953" wp14:editId="7D7620C7">
+            <wp:extent cx="3067050" cy="542925"/>
+            <wp:effectExtent l="0" t="0" r="0" b="9525"/>
+            <wp:docPr id="5" name="Picture 5"/>
             <wp:cNvGraphicFramePr>
               <a:graphicFrameLocks xmlns:a="http://schemas.openxmlformats.org/drawingml/2006/main" noChangeAspect="1"/>
             </wp:cNvGraphicFramePr>
@@ -2172,7 +3489,7 @@
                   <pic:spPr>
                     <a:xfrm>
                       <a:off x="0" y="0"/>
-                      <a:ext cx="4981575" cy="2114550"/>
+                      <a:ext cx="3067050" cy="542925"/>
                     </a:xfrm>
                     <a:prstGeom prst="rect">
                       <a:avLst/>
@@ -2192,17 +3509,68 @@
           <w:szCs w:val="24"/>
         </w:rPr>
       </w:pPr>
+    </w:p>
+    <w:p>
+      <w:pPr>
+        <w:rPr>
+          <w:sz w:val="24"/>
+          <w:szCs w:val="24"/>
+        </w:rPr>
+      </w:pPr>
+    </w:p>
+    <w:p>
+      <w:pPr>
+        <w:rPr>
+          <w:sz w:val="24"/>
+          <w:szCs w:val="24"/>
+        </w:rPr>
+      </w:pPr>
+    </w:p>
+    <w:p>
+      <w:pPr>
+        <w:pStyle w:val="Heading1"/>
+      </w:pPr>
+      <w:bookmarkStart w:id="11" w:name="_Toc25306316"/>
+      <w:r>
+        <w:t>2</w:t>
+      </w:r>
+      <w:r>
+        <w:t>.4</w:t>
+      </w:r>
+      <w:bookmarkEnd w:id="11"/>
+    </w:p>
+    <w:p>
+      <w:pPr>
+        <w:rPr>
+          <w:sz w:val="24"/>
+          <w:szCs w:val="24"/>
+        </w:rPr>
+      </w:pPr>
+      <w:r>
+        <w:rPr>
+          <w:sz w:val="24"/>
+          <w:szCs w:val="24"/>
+        </w:rPr>
+        <w:t>Model</w:t>
+      </w:r>
+    </w:p>
+    <w:p>
+      <w:pPr>
+        <w:rPr>
+          <w:sz w:val="24"/>
+          <w:szCs w:val="24"/>
+        </w:rPr>
+      </w:pPr>
       <w:r>
         <w:rPr>
           <w:noProof/>
           <w:lang w:val="en-GB" w:eastAsia="en-GB"/>
         </w:rPr>
-        <w:lastRenderedPageBreak/>
         <w:drawing>
-          <wp:inline distT="0" distB="0" distL="0" distR="0" wp14:anchorId="2774E937" wp14:editId="4E6C0541">
-            <wp:extent cx="4162425" cy="1276350"/>
+          <wp:inline distT="0" distB="0" distL="0" distR="0" wp14:anchorId="76E19EFC" wp14:editId="458B0D68">
+            <wp:extent cx="4981575" cy="2114550"/>
             <wp:effectExtent l="0" t="0" r="9525" b="0"/>
-            <wp:docPr id="7" name="Picture 7"/>
+            <wp:docPr id="6" name="Picture 6"/>
             <wp:cNvGraphicFramePr>
               <a:graphicFrameLocks xmlns:a="http://schemas.openxmlformats.org/drawingml/2006/main" noChangeAspect="1"/>
             </wp:cNvGraphicFramePr>
@@ -2222,6 +3590,56 @@
                   <pic:spPr>
                     <a:xfrm>
                       <a:off x="0" y="0"/>
+                      <a:ext cx="4981575" cy="2114550"/>
+                    </a:xfrm>
+                    <a:prstGeom prst="rect">
+                      <a:avLst/>
+                    </a:prstGeom>
+                  </pic:spPr>
+                </pic:pic>
+              </a:graphicData>
+            </a:graphic>
+          </wp:inline>
+        </w:drawing>
+      </w:r>
+    </w:p>
+    <w:p>
+      <w:pPr>
+        <w:rPr>
+          <w:sz w:val="24"/>
+          <w:szCs w:val="24"/>
+        </w:rPr>
+      </w:pPr>
+      <w:r>
+        <w:rPr>
+          <w:noProof/>
+          <w:lang w:val="en-GB" w:eastAsia="en-GB"/>
+        </w:rPr>
+        <w:lastRenderedPageBreak/>
+        <w:drawing>
+          <wp:inline distT="0" distB="0" distL="0" distR="0" wp14:anchorId="2774E937" wp14:editId="4E6C0541">
+            <wp:extent cx="4162425" cy="1276350"/>
+            <wp:effectExtent l="0" t="0" r="9525" b="0"/>
+            <wp:docPr id="7" name="Picture 7"/>
+            <wp:cNvGraphicFramePr>
+              <a:graphicFrameLocks xmlns:a="http://schemas.openxmlformats.org/drawingml/2006/main" noChangeAspect="1"/>
+            </wp:cNvGraphicFramePr>
+            <a:graphic xmlns:a="http://schemas.openxmlformats.org/drawingml/2006/main">
+              <a:graphicData uri="http://schemas.openxmlformats.org/drawingml/2006/picture">
+                <pic:pic xmlns:pic="http://schemas.openxmlformats.org/drawingml/2006/picture">
+                  <pic:nvPicPr>
+                    <pic:cNvPr id="1" name=""/>
+                    <pic:cNvPicPr/>
+                  </pic:nvPicPr>
+                  <pic:blipFill>
+                    <a:blip r:embed="rId23"/>
+                    <a:stretch>
+                      <a:fillRect/>
+                    </a:stretch>
+                  </pic:blipFill>
+                  <pic:spPr>
+                    <a:xfrm>
+                      <a:off x="0" y="0"/>
                       <a:ext cx="4162425" cy="1276350"/>
                     </a:xfrm>
                     <a:prstGeom prst="rect">
@@ -2245,25 +3663,16 @@
     </w:p>
     <w:p>
       <w:pPr>
-        <w:rPr>
-          <w:sz w:val="24"/>
-          <w:szCs w:val="24"/>
-        </w:rPr>
-      </w:pPr>
-      <w:r>
-        <w:rPr>
-          <w:sz w:val="24"/>
-          <w:szCs w:val="24"/>
-        </w:rPr>
+        <w:pStyle w:val="Heading1"/>
+      </w:pPr>
+      <w:bookmarkStart w:id="12" w:name="_Toc25306317"/>
+      <w:r>
         <w:t>2</w:t>
       </w:r>
       <w:r>
-        <w:rPr>
-          <w:sz w:val="24"/>
-          <w:szCs w:val="24"/>
-        </w:rPr>
         <w:t>.5</w:t>
       </w:r>
+      <w:bookmarkEnd w:id="12"/>
     </w:p>
     <w:p>
       <w:pPr>
@@ -2309,7 +3718,7 @@
                     <pic:cNvPicPr/>
                   </pic:nvPicPr>
                   <pic:blipFill>
-                    <a:blip r:embed="rId23" cstate="print">
+                    <a:blip r:embed="rId24" cstate="print">
                       <a:extLst>
                         <a:ext uri="{28A0092B-C50C-407E-A947-70E740481C1C}">
                           <a14:useLocalDpi xmlns:a14="http://schemas.microsoft.com/office/drawing/2010/main" val="0"/>
@@ -2366,7 +3775,7 @@
                     <pic:cNvPicPr/>
                   </pic:nvPicPr>
                   <pic:blipFill>
-                    <a:blip r:embed="rId24">
+                    <a:blip r:embed="rId25">
                       <a:extLst>
                         <a:ext uri="{28A0092B-C50C-407E-A947-70E740481C1C}">
                           <a14:useLocalDpi xmlns:a14="http://schemas.microsoft.com/office/drawing/2010/main" val="0"/>
@@ -2422,7 +3831,7 @@
                     <pic:cNvPicPr/>
                   </pic:nvPicPr>
                   <pic:blipFill>
-                    <a:blip r:embed="rId25"/>
+                    <a:blip r:embed="rId26"/>
                     <a:stretch>
                       <a:fillRect/>
                     </a:stretch>
@@ -2461,25 +3870,16 @@
     </w:p>
     <w:p>
       <w:pPr>
-        <w:rPr>
-          <w:sz w:val="24"/>
-          <w:szCs w:val="24"/>
-        </w:rPr>
-      </w:pPr>
-      <w:r>
-        <w:rPr>
-          <w:sz w:val="24"/>
-          <w:szCs w:val="24"/>
-        </w:rPr>
+        <w:pStyle w:val="Heading1"/>
+      </w:pPr>
+      <w:bookmarkStart w:id="13" w:name="_Toc25306318"/>
+      <w:r>
         <w:t>2</w:t>
       </w:r>
       <w:r>
-        <w:rPr>
-          <w:sz w:val="24"/>
-          <w:szCs w:val="24"/>
-        </w:rPr>
         <w:t>.6</w:t>
       </w:r>
+      <w:bookmarkEnd w:id="13"/>
     </w:p>
     <w:p>
       <w:pPr>
@@ -2674,16 +4074,14 @@
     </w:p>
     <w:p>
       <w:pPr>
-        <w:rPr>
-          <w:sz w:val="24"/>
-          <w:szCs w:val="24"/>
-        </w:rPr>
-      </w:pPr>
-      <w:r>
-        <w:rPr>
-          <w:sz w:val="40"/>
-          <w:szCs w:val="40"/>
-        </w:rPr>
+        <w:pStyle w:val="Heading1"/>
+        <w:rPr>
+          <w:sz w:val="24"/>
+          <w:szCs w:val="24"/>
+        </w:rPr>
+      </w:pPr>
+      <w:bookmarkStart w:id="14" w:name="_Toc25306319"/>
+      <w:r>
         <w:lastRenderedPageBreak/>
         <w:t>KNN</w:t>
       </w:r>
@@ -2694,20 +4092,19 @@
         </w:rPr>
         <w:t>:</w:t>
       </w:r>
-    </w:p>
-    <w:p>
-      <w:pPr>
-        <w:rPr>
-          <w:sz w:val="24"/>
-          <w:szCs w:val="24"/>
-        </w:rPr>
-      </w:pPr>
-      <w:r>
-        <w:rPr>
-          <w:sz w:val="24"/>
-          <w:szCs w:val="24"/>
-        </w:rPr>
-        <w:t xml:space="preserve">3.1 </w:t>
+      <w:bookmarkEnd w:id="14"/>
+    </w:p>
+    <w:p>
+      <w:pPr>
+        <w:pStyle w:val="Heading1"/>
+      </w:pPr>
+      <w:bookmarkStart w:id="15" w:name="_Toc25306320"/>
+      <w:r>
+        <w:t>3.1</w:t>
+      </w:r>
+      <w:bookmarkEnd w:id="15"/>
+      <w:r>
+        <w:t xml:space="preserve"> </w:t>
       </w:r>
     </w:p>
     <w:p>
@@ -2779,18 +4176,13 @@
     </w:p>
     <w:p>
       <w:pPr>
-        <w:rPr>
-          <w:sz w:val="24"/>
-          <w:szCs w:val="24"/>
-        </w:rPr>
-      </w:pPr>
-      <w:r>
-        <w:rPr>
-          <w:sz w:val="24"/>
-          <w:szCs w:val="24"/>
-        </w:rPr>
+        <w:pStyle w:val="Heading1"/>
+      </w:pPr>
+      <w:bookmarkStart w:id="16" w:name="_Toc25306321"/>
+      <w:r>
         <w:t>3.2</w:t>
       </w:r>
+      <w:bookmarkEnd w:id="16"/>
     </w:p>
     <w:p>
       <w:pPr>
@@ -2823,77 +4215,6 @@
             <wp:extent cx="5731510" cy="1211580"/>
             <wp:effectExtent l="0" t="0" r="2540" b="7620"/>
             <wp:docPr id="21" name="Picture 21"/>
-            <wp:cNvGraphicFramePr>
-              <a:graphicFrameLocks xmlns:a="http://schemas.openxmlformats.org/drawingml/2006/main" noChangeAspect="1"/>
-            </wp:cNvGraphicFramePr>
-            <a:graphic xmlns:a="http://schemas.openxmlformats.org/drawingml/2006/main">
-              <a:graphicData uri="http://schemas.openxmlformats.org/drawingml/2006/picture">
-                <pic:pic xmlns:pic="http://schemas.openxmlformats.org/drawingml/2006/picture">
-                  <pic:nvPicPr>
-                    <pic:cNvPr id="1" name=""/>
-                    <pic:cNvPicPr/>
-                  </pic:nvPicPr>
-                  <pic:blipFill>
-                    <a:blip r:embed="rId26"/>
-                    <a:stretch>
-                      <a:fillRect/>
-                    </a:stretch>
-                  </pic:blipFill>
-                  <pic:spPr>
-                    <a:xfrm>
-                      <a:off x="0" y="0"/>
-                      <a:ext cx="5731510" cy="1211580"/>
-                    </a:xfrm>
-                    <a:prstGeom prst="rect">
-                      <a:avLst/>
-                    </a:prstGeom>
-                  </pic:spPr>
-                </pic:pic>
-              </a:graphicData>
-            </a:graphic>
-          </wp:inline>
-        </w:drawing>
-      </w:r>
-    </w:p>
-    <w:p>
-      <w:pPr>
-        <w:rPr>
-          <w:sz w:val="24"/>
-          <w:szCs w:val="24"/>
-        </w:rPr>
-      </w:pPr>
-    </w:p>
-    <w:p>
-      <w:pPr>
-        <w:rPr>
-          <w:sz w:val="24"/>
-          <w:szCs w:val="24"/>
-        </w:rPr>
-      </w:pPr>
-      <w:r>
-        <w:rPr>
-          <w:sz w:val="24"/>
-          <w:szCs w:val="24"/>
-        </w:rPr>
-        <w:t>Dataset after alterations</w:t>
-      </w:r>
-    </w:p>
-    <w:p>
-      <w:pPr>
-        <w:rPr>
-          <w:sz w:val="24"/>
-          <w:szCs w:val="24"/>
-        </w:rPr>
-      </w:pPr>
-      <w:r>
-        <w:rPr>
-          <w:noProof/>
-        </w:rPr>
-        <w:drawing>
-          <wp:inline distT="0" distB="0" distL="0" distR="0" wp14:anchorId="1E5E5DEA" wp14:editId="405B88BC">
-            <wp:extent cx="5619750" cy="2295525"/>
-            <wp:effectExtent l="0" t="0" r="0" b="9525"/>
-            <wp:docPr id="22" name="Picture 22"/>
             <wp:cNvGraphicFramePr>
               <a:graphicFrameLocks xmlns:a="http://schemas.openxmlformats.org/drawingml/2006/main" noChangeAspect="1"/>
             </wp:cNvGraphicFramePr>
@@ -2913,7 +4234,7 @@
                   <pic:spPr>
                     <a:xfrm>
                       <a:off x="0" y="0"/>
-                      <a:ext cx="5619750" cy="2295525"/>
+                      <a:ext cx="5731510" cy="1211580"/>
                     </a:xfrm>
                     <a:prstGeom prst="rect">
                       <a:avLst/>
@@ -2933,12 +4254,20 @@
           <w:szCs w:val="24"/>
         </w:rPr>
       </w:pPr>
-      <w:r>
-        <w:rPr>
-          <w:sz w:val="24"/>
-          <w:szCs w:val="24"/>
-        </w:rPr>
-        <w:t>I removed all non-numerical columns and reordered so the “y” column, which is soon to be my success/failure column, is at the front, for simplicity sake down the line.</w:t>
+    </w:p>
+    <w:p>
+      <w:pPr>
+        <w:rPr>
+          <w:sz w:val="24"/>
+          <w:szCs w:val="24"/>
+        </w:rPr>
+      </w:pPr>
+      <w:r>
+        <w:rPr>
+          <w:sz w:val="24"/>
+          <w:szCs w:val="24"/>
+        </w:rPr>
+        <w:t>Dataset after alterations</w:t>
       </w:r>
     </w:p>
     <w:p>
@@ -2952,12 +4281,11 @@
         <w:rPr>
           <w:noProof/>
         </w:rPr>
-        <w:lastRenderedPageBreak/>
         <w:drawing>
-          <wp:inline distT="0" distB="0" distL="0" distR="0" wp14:anchorId="51FC1838" wp14:editId="7DF6B71F">
-            <wp:extent cx="1466850" cy="742950"/>
-            <wp:effectExtent l="0" t="0" r="0" b="0"/>
-            <wp:docPr id="23" name="Picture 23"/>
+          <wp:inline distT="0" distB="0" distL="0" distR="0" wp14:anchorId="1E5E5DEA" wp14:editId="405B88BC">
+            <wp:extent cx="5619750" cy="2295525"/>
+            <wp:effectExtent l="0" t="0" r="0" b="9525"/>
+            <wp:docPr id="22" name="Picture 22"/>
             <wp:cNvGraphicFramePr>
               <a:graphicFrameLocks xmlns:a="http://schemas.openxmlformats.org/drawingml/2006/main" noChangeAspect="1"/>
             </wp:cNvGraphicFramePr>
@@ -2977,7 +4305,7 @@
                   <pic:spPr>
                     <a:xfrm>
                       <a:off x="0" y="0"/>
-                      <a:ext cx="1466850" cy="742950"/>
+                      <a:ext cx="5619750" cy="2295525"/>
                     </a:xfrm>
                     <a:prstGeom prst="rect">
                       <a:avLst/>
@@ -2999,13 +4327,29 @@
       </w:pPr>
       <w:r>
         <w:rPr>
+          <w:sz w:val="24"/>
+          <w:szCs w:val="24"/>
+        </w:rPr>
+        <w:t>I removed all non-numerical columns and reordered so the “y” column, which is soon to be my success/failure column, is at the front, for simplicity sake down the line.</w:t>
+      </w:r>
+    </w:p>
+    <w:p>
+      <w:pPr>
+        <w:rPr>
+          <w:sz w:val="24"/>
+          <w:szCs w:val="24"/>
+        </w:rPr>
+      </w:pPr>
+      <w:r>
+        <w:rPr>
           <w:noProof/>
         </w:rPr>
+        <w:lastRenderedPageBreak/>
         <w:drawing>
-          <wp:inline distT="0" distB="0" distL="0" distR="0" wp14:anchorId="119CC8DC" wp14:editId="12BA2ADC">
-            <wp:extent cx="4562475" cy="704850"/>
-            <wp:effectExtent l="0" t="0" r="9525" b="0"/>
-            <wp:docPr id="25" name="Picture 25"/>
+          <wp:inline distT="0" distB="0" distL="0" distR="0" wp14:anchorId="51FC1838" wp14:editId="7DF6B71F">
+            <wp:extent cx="1466850" cy="742950"/>
+            <wp:effectExtent l="0" t="0" r="0" b="0"/>
+            <wp:docPr id="23" name="Picture 23"/>
             <wp:cNvGraphicFramePr>
               <a:graphicFrameLocks xmlns:a="http://schemas.openxmlformats.org/drawingml/2006/main" noChangeAspect="1"/>
             </wp:cNvGraphicFramePr>
@@ -3025,7 +4369,7 @@
                   <pic:spPr>
                     <a:xfrm>
                       <a:off x="0" y="0"/>
-                      <a:ext cx="4562475" cy="704850"/>
+                      <a:ext cx="1466850" cy="742950"/>
                     </a:xfrm>
                     <a:prstGeom prst="rect">
                       <a:avLst/>
@@ -3050,10 +4394,10 @@
           <w:noProof/>
         </w:rPr>
         <w:drawing>
-          <wp:inline distT="0" distB="0" distL="0" distR="0" wp14:anchorId="6339FDA8" wp14:editId="69BD7C98">
-            <wp:extent cx="1076325" cy="3476625"/>
-            <wp:effectExtent l="0" t="0" r="9525" b="9525"/>
-            <wp:docPr id="24" name="Picture 24"/>
+          <wp:inline distT="0" distB="0" distL="0" distR="0" wp14:anchorId="119CC8DC" wp14:editId="12BA2ADC">
+            <wp:extent cx="4562475" cy="704850"/>
+            <wp:effectExtent l="0" t="0" r="9525" b="0"/>
+            <wp:docPr id="25" name="Picture 25"/>
             <wp:cNvGraphicFramePr>
               <a:graphicFrameLocks xmlns:a="http://schemas.openxmlformats.org/drawingml/2006/main" noChangeAspect="1"/>
             </wp:cNvGraphicFramePr>
@@ -3073,7 +4417,7 @@
                   <pic:spPr>
                     <a:xfrm>
                       <a:off x="0" y="0"/>
-                      <a:ext cx="1076325" cy="3476625"/>
+                      <a:ext cx="4562475" cy="704850"/>
                     </a:xfrm>
                     <a:prstGeom prst="rect">
                       <a:avLst/>
@@ -3093,38 +4437,15 @@
           <w:szCs w:val="24"/>
         </w:rPr>
       </w:pPr>
-    </w:p>
-    <w:p>
-      <w:pPr>
-        <w:rPr>
-          <w:sz w:val="24"/>
-          <w:szCs w:val="24"/>
-        </w:rPr>
-      </w:pPr>
-      <w:r>
-        <w:rPr>
-          <w:sz w:val="24"/>
-          <w:szCs w:val="24"/>
-        </w:rPr>
-        <w:t>Creating the normalize function</w:t>
-      </w:r>
-    </w:p>
-    <w:p>
-      <w:pPr>
-        <w:rPr>
-          <w:sz w:val="24"/>
-          <w:szCs w:val="24"/>
-        </w:rPr>
-      </w:pPr>
       <w:r>
         <w:rPr>
           <w:noProof/>
         </w:rPr>
         <w:drawing>
-          <wp:inline distT="0" distB="0" distL="0" distR="0" wp14:anchorId="60C2EB04" wp14:editId="04ECC53D">
-            <wp:extent cx="4772025" cy="1685925"/>
+          <wp:inline distT="0" distB="0" distL="0" distR="0" wp14:anchorId="6339FDA8" wp14:editId="69BD7C98">
+            <wp:extent cx="1076325" cy="3476625"/>
             <wp:effectExtent l="0" t="0" r="9525" b="9525"/>
-            <wp:docPr id="26" name="Picture 26"/>
+            <wp:docPr id="24" name="Picture 24"/>
             <wp:cNvGraphicFramePr>
               <a:graphicFrameLocks xmlns:a="http://schemas.openxmlformats.org/drawingml/2006/main" noChangeAspect="1"/>
             </wp:cNvGraphicFramePr>
@@ -3144,7 +4465,7 @@
                   <pic:spPr>
                     <a:xfrm>
                       <a:off x="0" y="0"/>
-                      <a:ext cx="4772025" cy="1685925"/>
+                      <a:ext cx="1076325" cy="3476625"/>
                     </a:xfrm>
                     <a:prstGeom prst="rect">
                       <a:avLst/>
@@ -3164,15 +4485,38 @@
           <w:szCs w:val="24"/>
         </w:rPr>
       </w:pPr>
+    </w:p>
+    <w:p>
+      <w:pPr>
+        <w:rPr>
+          <w:sz w:val="24"/>
+          <w:szCs w:val="24"/>
+        </w:rPr>
+      </w:pPr>
+      <w:r>
+        <w:rPr>
+          <w:sz w:val="24"/>
+          <w:szCs w:val="24"/>
+        </w:rPr>
+        <w:t>Creating the normalize function</w:t>
+      </w:r>
+    </w:p>
+    <w:p>
+      <w:pPr>
+        <w:rPr>
+          <w:sz w:val="24"/>
+          <w:szCs w:val="24"/>
+        </w:rPr>
+      </w:pPr>
       <w:r>
         <w:rPr>
           <w:noProof/>
         </w:rPr>
         <w:drawing>
-          <wp:inline distT="0" distB="0" distL="0" distR="0" wp14:anchorId="43CC1781" wp14:editId="4C16C4E2">
-            <wp:extent cx="4476750" cy="1047750"/>
-            <wp:effectExtent l="0" t="0" r="0" b="0"/>
-            <wp:docPr id="27" name="Picture 27"/>
+          <wp:inline distT="0" distB="0" distL="0" distR="0" wp14:anchorId="60C2EB04" wp14:editId="04ECC53D">
+            <wp:extent cx="4772025" cy="1685925"/>
+            <wp:effectExtent l="0" t="0" r="9525" b="9525"/>
+            <wp:docPr id="26" name="Picture 26"/>
             <wp:cNvGraphicFramePr>
               <a:graphicFrameLocks xmlns:a="http://schemas.openxmlformats.org/drawingml/2006/main" noChangeAspect="1"/>
             </wp:cNvGraphicFramePr>
@@ -3192,7 +4536,7 @@
                   <pic:spPr>
                     <a:xfrm>
                       <a:off x="0" y="0"/>
-                      <a:ext cx="4476750" cy="1047750"/>
+                      <a:ext cx="4772025" cy="1685925"/>
                     </a:xfrm>
                     <a:prstGeom prst="rect">
                       <a:avLst/>
@@ -3212,53 +4556,15 @@
           <w:szCs w:val="24"/>
         </w:rPr>
       </w:pPr>
-    </w:p>
-    <w:p>
-      <w:pPr>
-        <w:rPr>
-          <w:sz w:val="24"/>
-          <w:szCs w:val="24"/>
-        </w:rPr>
-      </w:pPr>
-      <w:r>
-        <w:rPr>
-          <w:sz w:val="24"/>
-          <w:szCs w:val="24"/>
-        </w:rPr>
-        <w:t>3.3</w:t>
-      </w:r>
-    </w:p>
-    <w:p>
-      <w:pPr>
-        <w:rPr>
-          <w:sz w:val="24"/>
-          <w:szCs w:val="24"/>
-        </w:rPr>
-      </w:pPr>
-      <w:r>
-        <w:rPr>
-          <w:sz w:val="24"/>
-          <w:szCs w:val="24"/>
-        </w:rPr>
-        <w:t>For the training and testing split, I decided to go 80/20 again like for decision tree so I can more accurately compare the results.</w:t>
-      </w:r>
-    </w:p>
-    <w:p>
-      <w:pPr>
-        <w:rPr>
-          <w:sz w:val="24"/>
-          <w:szCs w:val="24"/>
-        </w:rPr>
-      </w:pPr>
       <w:r>
         <w:rPr>
           <w:noProof/>
         </w:rPr>
         <w:drawing>
-          <wp:inline distT="0" distB="0" distL="0" distR="0" wp14:anchorId="6B198CB5" wp14:editId="6026B92D">
-            <wp:extent cx="3629025" cy="1333500"/>
-            <wp:effectExtent l="0" t="0" r="9525" b="0"/>
-            <wp:docPr id="28" name="Picture 28"/>
+          <wp:inline distT="0" distB="0" distL="0" distR="0" wp14:anchorId="43CC1781" wp14:editId="4C16C4E2">
+            <wp:extent cx="4476750" cy="1047750"/>
+            <wp:effectExtent l="0" t="0" r="0" b="0"/>
+            <wp:docPr id="27" name="Picture 27"/>
             <wp:cNvGraphicFramePr>
               <a:graphicFrameLocks xmlns:a="http://schemas.openxmlformats.org/drawingml/2006/main" noChangeAspect="1"/>
             </wp:cNvGraphicFramePr>
@@ -3278,7 +4584,7 @@
                   <pic:spPr>
                     <a:xfrm>
                       <a:off x="0" y="0"/>
-                      <a:ext cx="3629025" cy="1333500"/>
+                      <a:ext cx="4476750" cy="1047750"/>
                     </a:xfrm>
                     <a:prstGeom prst="rect">
                       <a:avLst/>
@@ -3298,15 +4604,48 @@
           <w:szCs w:val="24"/>
         </w:rPr>
       </w:pPr>
+    </w:p>
+    <w:p>
+      <w:pPr>
+        <w:pStyle w:val="Heading1"/>
+      </w:pPr>
+      <w:bookmarkStart w:id="17" w:name="_Toc25306322"/>
+      <w:r>
+        <w:t>3.3</w:t>
+      </w:r>
+      <w:bookmarkEnd w:id="17"/>
+    </w:p>
+    <w:p>
+      <w:pPr>
+        <w:rPr>
+          <w:sz w:val="24"/>
+          <w:szCs w:val="24"/>
+        </w:rPr>
+      </w:pPr>
+      <w:r>
+        <w:rPr>
+          <w:sz w:val="24"/>
+          <w:szCs w:val="24"/>
+        </w:rPr>
+        <w:t>For the training and testing split, I decided to go 80/20 again like for decision tree so I can more accurately compare the results.</w:t>
+      </w:r>
+    </w:p>
+    <w:p>
+      <w:pPr>
+        <w:rPr>
+          <w:sz w:val="24"/>
+          <w:szCs w:val="24"/>
+        </w:rPr>
+      </w:pPr>
       <w:r>
         <w:rPr>
           <w:noProof/>
         </w:rPr>
         <w:drawing>
-          <wp:inline distT="0" distB="0" distL="0" distR="0" wp14:anchorId="192A3DA7" wp14:editId="5DB2FA8A">
-            <wp:extent cx="5267325" cy="733425"/>
-            <wp:effectExtent l="0" t="0" r="9525" b="9525"/>
-            <wp:docPr id="29" name="Picture 29"/>
+          <wp:inline distT="0" distB="0" distL="0" distR="0" wp14:anchorId="6B198CB5" wp14:editId="6026B92D">
+            <wp:extent cx="3629025" cy="1333500"/>
+            <wp:effectExtent l="0" t="0" r="9525" b="0"/>
+            <wp:docPr id="28" name="Picture 28"/>
             <wp:cNvGraphicFramePr>
               <a:graphicFrameLocks xmlns:a="http://schemas.openxmlformats.org/drawingml/2006/main" noChangeAspect="1"/>
             </wp:cNvGraphicFramePr>
@@ -3326,7 +4665,7 @@
                   <pic:spPr>
                     <a:xfrm>
                       <a:off x="0" y="0"/>
-                      <a:ext cx="5267325" cy="733425"/>
+                      <a:ext cx="3629025" cy="1333500"/>
                     </a:xfrm>
                     <a:prstGeom prst="rect">
                       <a:avLst/>
@@ -3348,43 +4687,13 @@
       </w:pPr>
       <w:r>
         <w:rPr>
-          <w:sz w:val="24"/>
-          <w:szCs w:val="24"/>
-        </w:rPr>
-        <w:t>3.4</w:t>
-      </w:r>
-    </w:p>
-    <w:p>
-      <w:pPr>
-        <w:rPr>
-          <w:sz w:val="24"/>
-          <w:szCs w:val="24"/>
-        </w:rPr>
-      </w:pPr>
-      <w:r>
-        <w:rPr>
-          <w:sz w:val="24"/>
-          <w:szCs w:val="24"/>
-        </w:rPr>
-        <w:t>Model</w:t>
-      </w:r>
-    </w:p>
-    <w:p>
-      <w:pPr>
-        <w:rPr>
-          <w:sz w:val="24"/>
-          <w:szCs w:val="24"/>
-        </w:rPr>
-      </w:pPr>
-      <w:r>
-        <w:rPr>
           <w:noProof/>
         </w:rPr>
         <w:drawing>
-          <wp:inline distT="0" distB="0" distL="0" distR="0" wp14:anchorId="36269F6B" wp14:editId="663B908C">
-            <wp:extent cx="4400550" cy="1466850"/>
-            <wp:effectExtent l="0" t="0" r="0" b="0"/>
-            <wp:docPr id="30" name="Picture 30"/>
+          <wp:inline distT="0" distB="0" distL="0" distR="0" wp14:anchorId="192A3DA7" wp14:editId="5DB2FA8A">
+            <wp:extent cx="5267325" cy="733425"/>
+            <wp:effectExtent l="0" t="0" r="9525" b="9525"/>
+            <wp:docPr id="29" name="Picture 29"/>
             <wp:cNvGraphicFramePr>
               <a:graphicFrameLocks xmlns:a="http://schemas.openxmlformats.org/drawingml/2006/main" noChangeAspect="1"/>
             </wp:cNvGraphicFramePr>
@@ -3404,7 +4713,7 @@
                   <pic:spPr>
                     <a:xfrm>
                       <a:off x="0" y="0"/>
-                      <a:ext cx="4400550" cy="1466850"/>
+                      <a:ext cx="5267325" cy="733425"/>
                     </a:xfrm>
                     <a:prstGeom prst="rect">
                       <a:avLst/>
@@ -3419,65 +4728,83 @@
     </w:p>
     <w:p>
       <w:pPr>
+        <w:pStyle w:val="Heading1"/>
+      </w:pPr>
+      <w:bookmarkStart w:id="18" w:name="_Toc25306323"/>
+      <w:r>
+        <w:t>3.4</w:t>
+      </w:r>
+      <w:bookmarkEnd w:id="18"/>
+    </w:p>
+    <w:p>
+      <w:pPr>
+        <w:rPr>
+          <w:sz w:val="24"/>
+          <w:szCs w:val="24"/>
+        </w:rPr>
+      </w:pPr>
+      <w:r>
+        <w:rPr>
+          <w:sz w:val="24"/>
+          <w:szCs w:val="24"/>
+        </w:rPr>
+        <w:t>Model</w:t>
+      </w:r>
+    </w:p>
+    <w:p>
+      <w:pPr>
+        <w:rPr>
+          <w:sz w:val="24"/>
+          <w:szCs w:val="24"/>
+        </w:rPr>
+      </w:pPr>
+      <w:proofErr w:type="spellStart"/>
+      <w:r>
+        <w:rPr>
+          <w:sz w:val="24"/>
+          <w:szCs w:val="24"/>
+        </w:rPr>
+        <w:t>Knn</w:t>
+      </w:r>
+      <w:proofErr w:type="spellEnd"/>
+      <w:r>
+        <w:rPr>
+          <w:sz w:val="24"/>
+          <w:szCs w:val="24"/>
+        </w:rPr>
+        <w:t xml:space="preserve"> does not have a model. </w:t>
+      </w:r>
+      <w:r>
+        <w:rPr>
+          <w:sz w:val="24"/>
+          <w:szCs w:val="24"/>
+        </w:rPr>
+        <w:t xml:space="preserve">It </w:t>
+      </w:r>
+      <w:r>
+        <w:rPr>
+          <w:sz w:val="24"/>
+          <w:szCs w:val="24"/>
+        </w:rPr>
+        <w:t>is about finding the best K value. I tried out multiple K values before deciding on 30, which is roughly the square root of 904 ( the number of observations), which is typically the best value to use.</w:t>
+      </w:r>
+    </w:p>
+    <w:p>
+      <w:pPr>
+        <w:rPr>
+          <w:sz w:val="24"/>
+          <w:szCs w:val="24"/>
+        </w:rPr>
+      </w:pPr>
+      <w:r>
         <w:rPr>
           <w:noProof/>
         </w:rPr>
-      </w:pPr>
-      <w:r>
-        <w:rPr>
-          <w:noProof/>
-        </w:rPr>
-        <w:t>3.5</w:t>
-      </w:r>
-    </w:p>
-    <w:p>
-      <w:pPr>
-        <w:spacing w:line="360" w:lineRule="auto"/>
-        <w:rPr>
-          <w:noProof/>
-        </w:rPr>
-      </w:pPr>
-      <w:r>
-        <w:rPr>
-          <w:noProof/>
-        </w:rPr>
-        <w:t>K=</w:t>
-      </w:r>
-      <w:r>
-        <w:rPr>
-          <w:noProof/>
-        </w:rPr>
-        <w:t>30</w:t>
-      </w:r>
-      <w:r>
-        <w:rPr>
-          <w:noProof/>
-        </w:rPr>
-        <w:t xml:space="preserve"> gave me the highest accuracy with </w:t>
-      </w:r>
-      <w:r>
-        <w:rPr>
-          <w:noProof/>
-        </w:rPr>
-        <w:t>87.6%</w:t>
-      </w:r>
-    </w:p>
-    <w:p>
-      <w:pPr>
-        <w:rPr>
-          <w:sz w:val="24"/>
-          <w:szCs w:val="24"/>
-        </w:rPr>
-      </w:pPr>
-      <w:r>
-        <w:rPr>
-          <w:noProof/>
-        </w:rPr>
         <w:drawing>
-          <wp:inline distT="0" distB="0" distL="0" distR="0" wp14:anchorId="40A6C47C" wp14:editId="683C8254">
-            <wp:extent cx="4743450" cy="2333625"/>
-            <wp:effectExtent l="0" t="0" r="0" b="9525"/>
-            <wp:docPr id="199" name="Picture 199"/>
+          <wp:inline distT="0" distB="0" distL="0" distR="0" wp14:anchorId="1CDF97AE" wp14:editId="595FD8BA">
+            <wp:extent cx="5019675" cy="3562350"/>
+            <wp:effectExtent l="0" t="0" r="9525" b="0"/>
+            <wp:docPr id="31" name="Picture 31"/>
             <wp:cNvGraphicFramePr>
               <a:graphicFrameLocks xmlns:a="http://schemas.openxmlformats.org/drawingml/2006/main" noChangeAspect="1"/>
             </wp:cNvGraphicFramePr>
@@ -3497,7 +4824,7 @@
                   <pic:spPr>
                     <a:xfrm>
                       <a:off x="0" y="0"/>
-                      <a:ext cx="4743450" cy="2333625"/>
+                      <a:ext cx="5019675" cy="3562350"/>
                     </a:xfrm>
                     <a:prstGeom prst="rect">
                       <a:avLst/>
@@ -3517,16 +4844,84 @@
           <w:szCs w:val="24"/>
         </w:rPr>
       </w:pPr>
-      <w:r>
+    </w:p>
+    <w:p>
+      <w:pPr>
+        <w:pStyle w:val="Heading1"/>
         <w:rPr>
           <w:noProof/>
         </w:rPr>
+      </w:pPr>
+      <w:bookmarkStart w:id="19" w:name="_Toc25306324"/>
+      <w:r>
+        <w:rPr>
+          <w:noProof/>
+        </w:rPr>
         <w:lastRenderedPageBreak/>
+        <w:t>3.5</w:t>
+      </w:r>
+      <w:bookmarkEnd w:id="19"/>
+    </w:p>
+    <w:p>
+      <w:pPr>
+        <w:spacing w:line="360" w:lineRule="auto"/>
+        <w:rPr>
+          <w:noProof/>
+        </w:rPr>
+      </w:pPr>
+      <w:r>
+        <w:rPr>
+          <w:noProof/>
+        </w:rPr>
+        <w:t>K=</w:t>
+      </w:r>
+      <w:r>
+        <w:rPr>
+          <w:noProof/>
+        </w:rPr>
+        <w:t>30</w:t>
+      </w:r>
+      <w:r>
+        <w:rPr>
+          <w:noProof/>
+        </w:rPr>
+        <w:t xml:space="preserve"> gave me the highest accuracy with </w:t>
+      </w:r>
+      <w:r>
+        <w:rPr>
+          <w:noProof/>
+        </w:rPr>
+        <w:t>87.</w:t>
+      </w:r>
+      <w:r>
+        <w:rPr>
+          <w:noProof/>
+        </w:rPr>
+        <w:t>2</w:t>
+      </w:r>
+      <w:r>
+        <w:rPr>
+          <w:noProof/>
+        </w:rPr>
+        <w:t>%</w:t>
+      </w:r>
+    </w:p>
+    <w:p>
+      <w:pPr>
+        <w:rPr>
+          <w:sz w:val="24"/>
+          <w:szCs w:val="24"/>
+        </w:rPr>
+      </w:pPr>
+      <w:r>
+        <w:rPr>
+          <w:noProof/>
+        </w:rPr>
         <w:drawing>
-          <wp:inline distT="0" distB="0" distL="0" distR="0" wp14:anchorId="798E4CFD" wp14:editId="48DB63A5">
-            <wp:extent cx="4029075" cy="2171700"/>
-            <wp:effectExtent l="0" t="0" r="9525" b="0"/>
-            <wp:docPr id="200" name="Picture 200"/>
+          <wp:inline distT="0" distB="0" distL="0" distR="0" wp14:anchorId="40A6C47C" wp14:editId="683C8254">
+            <wp:extent cx="4743450" cy="2333625"/>
+            <wp:effectExtent l="0" t="0" r="0" b="9525"/>
+            <wp:docPr id="199" name="Picture 199"/>
             <wp:cNvGraphicFramePr>
               <a:graphicFrameLocks xmlns:a="http://schemas.openxmlformats.org/drawingml/2006/main" noChangeAspect="1"/>
             </wp:cNvGraphicFramePr>
@@ -3546,7 +4941,7 @@
                   <pic:spPr>
                     <a:xfrm>
                       <a:off x="0" y="0"/>
-                      <a:ext cx="4029075" cy="2171700"/>
+                      <a:ext cx="4743450" cy="2333625"/>
                     </a:xfrm>
                     <a:prstGeom prst="rect">
                       <a:avLst/>
@@ -3568,43 +4963,13 @@
       </w:pPr>
       <w:r>
         <w:rPr>
-          <w:sz w:val="24"/>
-          <w:szCs w:val="24"/>
-        </w:rPr>
-        <w:t>Some other cross table results with various K values:</w:t>
-      </w:r>
-    </w:p>
-    <w:p>
-      <w:pPr>
-        <w:rPr>
-          <w:sz w:val="24"/>
-          <w:szCs w:val="24"/>
-        </w:rPr>
-      </w:pPr>
-      <w:r>
-        <w:rPr>
-          <w:sz w:val="24"/>
-          <w:szCs w:val="24"/>
-        </w:rPr>
-        <w:t>K=1</w:t>
-      </w:r>
-    </w:p>
-    <w:p>
-      <w:pPr>
-        <w:rPr>
-          <w:sz w:val="24"/>
-          <w:szCs w:val="24"/>
-        </w:rPr>
-      </w:pPr>
-      <w:r>
-        <w:rPr>
           <w:noProof/>
         </w:rPr>
         <w:drawing>
-          <wp:inline distT="0" distB="0" distL="0" distR="0" wp14:anchorId="570FD5CB" wp14:editId="5CAEBB54">
-            <wp:extent cx="3398520" cy="1797294"/>
-            <wp:effectExtent l="0" t="0" r="0" b="0"/>
-            <wp:docPr id="192" name="Picture 192"/>
+          <wp:inline distT="0" distB="0" distL="0" distR="0" wp14:anchorId="798E4CFD" wp14:editId="48DB63A5">
+            <wp:extent cx="4029075" cy="2171700"/>
+            <wp:effectExtent l="0" t="0" r="9525" b="0"/>
+            <wp:docPr id="200" name="Picture 200"/>
             <wp:cNvGraphicFramePr>
               <a:graphicFrameLocks xmlns:a="http://schemas.openxmlformats.org/drawingml/2006/main" noChangeAspect="1"/>
             </wp:cNvGraphicFramePr>
@@ -3624,7 +4989,7 @@
                   <pic:spPr>
                     <a:xfrm>
                       <a:off x="0" y="0"/>
-                      <a:ext cx="3407983" cy="1802299"/>
+                      <a:ext cx="4029075" cy="2171700"/>
                     </a:xfrm>
                     <a:prstGeom prst="rect">
                       <a:avLst/>
@@ -3652,28 +5017,27 @@
           <w:szCs w:val="24"/>
         </w:rPr>
       </w:pPr>
-    </w:p>
-    <w:p>
-      <w:pPr>
-        <w:rPr>
-          <w:sz w:val="24"/>
-          <w:szCs w:val="24"/>
-        </w:rPr>
-      </w:pPr>
-    </w:p>
-    <w:p>
-      <w:pPr>
-        <w:rPr>
-          <w:sz w:val="24"/>
-          <w:szCs w:val="24"/>
-        </w:rPr>
-      </w:pPr>
-      <w:r>
-        <w:rPr>
-          <w:sz w:val="24"/>
-          <w:szCs w:val="24"/>
-        </w:rPr>
-        <w:t>K=11</w:t>
+      <w:r>
+        <w:rPr>
+          <w:sz w:val="24"/>
+          <w:szCs w:val="24"/>
+        </w:rPr>
+        <w:t>Some other cross table results with various K values:</w:t>
+      </w:r>
+    </w:p>
+    <w:p>
+      <w:pPr>
+        <w:rPr>
+          <w:sz w:val="24"/>
+          <w:szCs w:val="24"/>
+        </w:rPr>
+      </w:pPr>
+      <w:r>
+        <w:rPr>
+          <w:sz w:val="24"/>
+          <w:szCs w:val="24"/>
+        </w:rPr>
+        <w:t>K=1</w:t>
       </w:r>
     </w:p>
     <w:p>
@@ -3688,10 +5052,10 @@
           <w:noProof/>
         </w:rPr>
         <w:drawing>
-          <wp:inline distT="0" distB="0" distL="0" distR="0" wp14:anchorId="0DD58D2E" wp14:editId="69BB257A">
-            <wp:extent cx="3589391" cy="1882140"/>
-            <wp:effectExtent l="0" t="0" r="0" b="3810"/>
-            <wp:docPr id="197" name="Picture 197"/>
+          <wp:inline distT="0" distB="0" distL="0" distR="0" wp14:anchorId="570FD5CB" wp14:editId="5CAEBB54">
+            <wp:extent cx="3398520" cy="1797294"/>
+            <wp:effectExtent l="0" t="0" r="0" b="0"/>
+            <wp:docPr id="192" name="Picture 192"/>
             <wp:cNvGraphicFramePr>
               <a:graphicFrameLocks xmlns:a="http://schemas.openxmlformats.org/drawingml/2006/main" noChangeAspect="1"/>
             </wp:cNvGraphicFramePr>
@@ -3711,7 +5075,7 @@
                   <pic:spPr>
                     <a:xfrm>
                       <a:off x="0" y="0"/>
-                      <a:ext cx="3593740" cy="1884421"/>
+                      <a:ext cx="3407983" cy="1802299"/>
                     </a:xfrm>
                     <a:prstGeom prst="rect">
                       <a:avLst/>
@@ -3731,12 +5095,36 @@
           <w:szCs w:val="24"/>
         </w:rPr>
       </w:pPr>
-      <w:r>
-        <w:rPr>
-          <w:sz w:val="24"/>
-          <w:szCs w:val="24"/>
-        </w:rPr>
-        <w:t>K=27</w:t>
+    </w:p>
+    <w:p>
+      <w:pPr>
+        <w:rPr>
+          <w:sz w:val="24"/>
+          <w:szCs w:val="24"/>
+        </w:rPr>
+      </w:pPr>
+    </w:p>
+    <w:p>
+      <w:pPr>
+        <w:rPr>
+          <w:sz w:val="24"/>
+          <w:szCs w:val="24"/>
+        </w:rPr>
+      </w:pPr>
+    </w:p>
+    <w:p>
+      <w:pPr>
+        <w:rPr>
+          <w:sz w:val="24"/>
+          <w:szCs w:val="24"/>
+        </w:rPr>
+      </w:pPr>
+      <w:r>
+        <w:rPr>
+          <w:sz w:val="24"/>
+          <w:szCs w:val="24"/>
+        </w:rPr>
+        <w:t>K=11</w:t>
       </w:r>
     </w:p>
     <w:p>
@@ -3750,12 +5138,11 @@
         <w:rPr>
           <w:noProof/>
         </w:rPr>
-        <w:lastRenderedPageBreak/>
         <w:drawing>
-          <wp:inline distT="0" distB="0" distL="0" distR="0" wp14:anchorId="5C671A64" wp14:editId="0E8860BE">
-            <wp:extent cx="4076700" cy="2162175"/>
-            <wp:effectExtent l="0" t="0" r="0" b="9525"/>
-            <wp:docPr id="198" name="Picture 198"/>
+          <wp:inline distT="0" distB="0" distL="0" distR="0" wp14:anchorId="0DD58D2E" wp14:editId="69BB257A">
+            <wp:extent cx="3589391" cy="1882140"/>
+            <wp:effectExtent l="0" t="0" r="0" b="3810"/>
+            <wp:docPr id="197" name="Picture 197"/>
             <wp:cNvGraphicFramePr>
               <a:graphicFrameLocks xmlns:a="http://schemas.openxmlformats.org/drawingml/2006/main" noChangeAspect="1"/>
             </wp:cNvGraphicFramePr>
@@ -3775,6 +5162,69 @@
                   <pic:spPr>
                     <a:xfrm>
                       <a:off x="0" y="0"/>
+                      <a:ext cx="3593740" cy="1884421"/>
+                    </a:xfrm>
+                    <a:prstGeom prst="rect">
+                      <a:avLst/>
+                    </a:prstGeom>
+                  </pic:spPr>
+                </pic:pic>
+              </a:graphicData>
+            </a:graphic>
+          </wp:inline>
+        </w:drawing>
+      </w:r>
+    </w:p>
+    <w:p>
+      <w:pPr>
+        <w:rPr>
+          <w:sz w:val="24"/>
+          <w:szCs w:val="24"/>
+        </w:rPr>
+      </w:pPr>
+      <w:r>
+        <w:rPr>
+          <w:sz w:val="24"/>
+          <w:szCs w:val="24"/>
+        </w:rPr>
+        <w:t>K=27</w:t>
+      </w:r>
+    </w:p>
+    <w:p>
+      <w:pPr>
+        <w:rPr>
+          <w:sz w:val="24"/>
+          <w:szCs w:val="24"/>
+        </w:rPr>
+      </w:pPr>
+      <w:r>
+        <w:rPr>
+          <w:noProof/>
+        </w:rPr>
+        <w:drawing>
+          <wp:inline distT="0" distB="0" distL="0" distR="0" wp14:anchorId="5C671A64" wp14:editId="0E8860BE">
+            <wp:extent cx="4076700" cy="2162175"/>
+            <wp:effectExtent l="0" t="0" r="0" b="9525"/>
+            <wp:docPr id="198" name="Picture 198"/>
+            <wp:cNvGraphicFramePr>
+              <a:graphicFrameLocks xmlns:a="http://schemas.openxmlformats.org/drawingml/2006/main" noChangeAspect="1"/>
+            </wp:cNvGraphicFramePr>
+            <a:graphic xmlns:a="http://schemas.openxmlformats.org/drawingml/2006/main">
+              <a:graphicData uri="http://schemas.openxmlformats.org/drawingml/2006/picture">
+                <pic:pic xmlns:pic="http://schemas.openxmlformats.org/drawingml/2006/picture">
+                  <pic:nvPicPr>
+                    <pic:cNvPr id="1" name=""/>
+                    <pic:cNvPicPr/>
+                  </pic:nvPicPr>
+                  <pic:blipFill>
+                    <a:blip r:embed="rId41"/>
+                    <a:stretch>
+                      <a:fillRect/>
+                    </a:stretch>
+                  </pic:blipFill>
+                  <pic:spPr>
+                    <a:xfrm>
+                      <a:off x="0" y="0"/>
                       <a:ext cx="4076700" cy="2162175"/>
                     </a:xfrm>
                     <a:prstGeom prst="rect">
@@ -3798,18 +5248,13 @@
     </w:p>
     <w:p>
       <w:pPr>
-        <w:rPr>
-          <w:sz w:val="24"/>
-          <w:szCs w:val="24"/>
-        </w:rPr>
-      </w:pPr>
-      <w:r>
-        <w:rPr>
-          <w:sz w:val="24"/>
-          <w:szCs w:val="24"/>
-        </w:rPr>
+        <w:pStyle w:val="Heading1"/>
+      </w:pPr>
+      <w:bookmarkStart w:id="20" w:name="_Toc25306325"/>
+      <w:r>
         <w:t>3.6</w:t>
       </w:r>
+      <w:bookmarkEnd w:id="20"/>
     </w:p>
     <w:p>
       <w:pPr>
@@ -3838,16 +5283,63 @@
           <w:sz w:val="24"/>
           <w:szCs w:val="24"/>
         </w:rPr>
-        <w:t>When we look at the cross table result for this dataset, we can see a significant amount of failures compared to successes. This is in line with what we expected based on our decision tree prediction, which had far more failures than success and we could path what factors lead to choosing one over the other.</w:t>
-      </w:r>
-      <w:bookmarkStart w:id="0" w:name="_GoBack"/>
-      <w:bookmarkEnd w:id="0"/>
+        <w:t xml:space="preserve">With KNN, it is </w:t>
+      </w:r>
+      <w:r>
+        <w:rPr>
+          <w:sz w:val="24"/>
+          <w:szCs w:val="24"/>
+        </w:rPr>
+        <w:t>difficult to define the concepts, you just must take the result you get and see what you can observe from it.</w:t>
+      </w:r>
       <w:r>
         <w:rPr>
           <w:sz w:val="24"/>
           <w:szCs w:val="24"/>
         </w:rPr>
         <w:t xml:space="preserve"> </w:t>
+      </w:r>
+      <w:r>
+        <w:rPr>
+          <w:sz w:val="24"/>
+          <w:szCs w:val="24"/>
+        </w:rPr>
+        <w:t>When we look at the cross table result for this dataset, we can see a significant amount of failures compared to successes. This is in line with what we expected based on our decision tree prediction, which had far more failures than success</w:t>
+      </w:r>
+      <w:r>
+        <w:rPr>
+          <w:sz w:val="24"/>
+          <w:szCs w:val="24"/>
+        </w:rPr>
+        <w:t>es</w:t>
+      </w:r>
+      <w:r>
+        <w:rPr>
+          <w:sz w:val="24"/>
+          <w:szCs w:val="24"/>
+        </w:rPr>
+        <w:t xml:space="preserve"> and we could path what factors lead to choosing one over the other. </w:t>
+      </w:r>
+      <w:r>
+        <w:rPr>
+          <w:sz w:val="24"/>
+          <w:szCs w:val="24"/>
+        </w:rPr>
+        <w:t xml:space="preserve">When we calculate our accuracy by adding (8+781)/904 and multiply that by 100, we </w:t>
+      </w:r>
+      <w:r>
+        <w:rPr>
+          <w:sz w:val="24"/>
+          <w:szCs w:val="24"/>
+        </w:rPr>
+        <w:t xml:space="preserve">can </w:t>
+      </w:r>
+      <w:r>
+        <w:rPr>
+          <w:sz w:val="24"/>
+          <w:szCs w:val="24"/>
+        </w:rPr>
+        <w:t>see we have 87.2%, which is a very good accuracy rating.</w:t>
       </w:r>
     </w:p>
     <w:sectPr>
@@ -4260,10 +5752,30 @@
     <w:name w:val="Normal"/>
     <w:qFormat/>
   </w:style>
+  <w:style w:type="paragraph" w:styleId="Heading1">
+    <w:name w:val="heading 1"/>
+    <w:basedOn w:val="Normal"/>
+    <w:next w:val="Normal"/>
+    <w:link w:val="Heading1Char"/>
+    <w:uiPriority w:val="9"/>
+    <w:qFormat/>
+    <w:rsid w:val="00091BE2"/>
+    <w:pPr>
+      <w:keepNext/>
+      <w:keepLines/>
+      <w:spacing w:before="240" w:after="0"/>
+      <w:outlineLvl w:val="0"/>
+    </w:pPr>
+    <w:rPr>
+      <w:rFonts w:asciiTheme="majorHAnsi" w:eastAsiaTheme="majorEastAsia" w:hAnsiTheme="majorHAnsi" w:cstheme="majorBidi"/>
+      <w:color w:val="2F5496" w:themeColor="accent1" w:themeShade="BF"/>
+      <w:sz w:val="32"/>
+      <w:szCs w:val="32"/>
+    </w:rPr>
+  </w:style>
   <w:style w:type="character" w:default="1" w:styleId="DefaultParagraphFont">
     <w:name w:val="Default Paragraph Font"/>
     <w:uiPriority w:val="1"/>
-    <w:semiHidden/>
     <w:unhideWhenUsed/>
   </w:style>
   <w:style w:type="table" w:default="1" w:styleId="TableNormal">
@@ -4340,6 +5852,57 @@
       <w:rFonts w:ascii="Segoe UI" w:hAnsi="Segoe UI" w:cs="Segoe UI"/>
       <w:sz w:val="18"/>
       <w:szCs w:val="18"/>
+    </w:rPr>
+  </w:style>
+  <w:style w:type="character" w:customStyle="1" w:styleId="Heading1Char">
+    <w:name w:val="Heading 1 Char"/>
+    <w:basedOn w:val="DefaultParagraphFont"/>
+    <w:link w:val="Heading1"/>
+    <w:uiPriority w:val="9"/>
+    <w:rsid w:val="00091BE2"/>
+    <w:rPr>
+      <w:rFonts w:asciiTheme="majorHAnsi" w:eastAsiaTheme="majorEastAsia" w:hAnsiTheme="majorHAnsi" w:cstheme="majorBidi"/>
+      <w:color w:val="2F5496" w:themeColor="accent1" w:themeShade="BF"/>
+      <w:sz w:val="32"/>
+      <w:szCs w:val="32"/>
+    </w:rPr>
+  </w:style>
+  <w:style w:type="paragraph" w:styleId="TOCHeading">
+    <w:name w:val="TOC Heading"/>
+    <w:basedOn w:val="Heading1"/>
+    <w:next w:val="Normal"/>
+    <w:uiPriority w:val="39"/>
+    <w:unhideWhenUsed/>
+    <w:qFormat/>
+    <w:rsid w:val="00091BE2"/>
+    <w:pPr>
+      <w:outlineLvl w:val="9"/>
+    </w:pPr>
+    <w:rPr>
+      <w:lang w:val="en-US"/>
+    </w:rPr>
+  </w:style>
+  <w:style w:type="paragraph" w:styleId="TOC1">
+    <w:name w:val="toc 1"/>
+    <w:basedOn w:val="Normal"/>
+    <w:next w:val="Normal"/>
+    <w:autoRedefine/>
+    <w:uiPriority w:val="39"/>
+    <w:unhideWhenUsed/>
+    <w:rsid w:val="00091BE2"/>
+    <w:pPr>
+      <w:spacing w:after="100"/>
+    </w:pPr>
+  </w:style>
+  <w:style w:type="character" w:styleId="Hyperlink">
+    <w:name w:val="Hyperlink"/>
+    <w:basedOn w:val="DefaultParagraphFont"/>
+    <w:uiPriority w:val="99"/>
+    <w:unhideWhenUsed/>
+    <w:rsid w:val="00091BE2"/>
+    <w:rPr>
+      <w:color w:val="0563C1" w:themeColor="hyperlink"/>
+      <w:u w:val="single"/>
     </w:rPr>
   </w:style>
 </w:styles>
@@ -4638,4 +6201,16 @@
     </a:ext>
   </a:extLst>
 </a:theme>
+</file>
+
+<file path=customXml/item1.xml><?xml version="1.0" encoding="utf-8"?>
+<b:Sources xmlns:b="http://schemas.openxmlformats.org/officeDocument/2006/bibliography" xmlns="http://schemas.openxmlformats.org/officeDocument/2006/bibliography" SelectedStyle="\APASixthEditionOfficeOnline.xsl" StyleName="APA" Version="6"/>
+</file>
+
+<file path=customXml/itemProps1.xml><?xml version="1.0" encoding="utf-8"?>
+<ds:datastoreItem xmlns:ds="http://schemas.openxmlformats.org/officeDocument/2006/customXml" ds:itemID="{C2E639CC-239B-4B41-A036-DAF6CF7E80FE}">
+  <ds:schemaRefs>
+    <ds:schemaRef ds:uri="http://schemas.openxmlformats.org/officeDocument/2006/bibliography"/>
+  </ds:schemaRefs>
+</ds:datastoreItem>
 </file>
</xml_diff>